<commit_message>
Atualização arquivo de falas
</commit_message>
<xml_diff>
--- a/Apresentação/Falas apresentação.docx
+++ b/Apresentação/Falas apresentação.docx
@@ -198,42 +198,7 @@
           <w:sz w:val="24"/>
           <w:szCs w:val="24"/>
         </w:rPr>
-        <w:t>“</w:t>
-      </w:r>
-      <w:r>
-        <w:rPr>
-          <w:sz w:val="24"/>
-          <w:szCs w:val="24"/>
-        </w:rPr>
-        <w:t>O noss</w:t>
-      </w:r>
-      <w:r>
-        <w:rPr>
-          <w:sz w:val="24"/>
-          <w:szCs w:val="24"/>
-        </w:rPr>
-        <w:t>o negócio</w:t>
-      </w:r>
-      <w:r>
-        <w:rPr>
-          <w:sz w:val="24"/>
-          <w:szCs w:val="24"/>
-        </w:rPr>
-        <w:t xml:space="preserve">, a Coffee Tech - Auditoria de armazenagem computadorizada, </w:t>
-      </w:r>
-      <w:r>
-        <w:rPr>
-          <w:sz w:val="24"/>
-          <w:szCs w:val="24"/>
-        </w:rPr>
-        <w:t xml:space="preserve">é uma empresa que </w:t>
-      </w:r>
-      <w:r>
-        <w:rPr>
-          <w:sz w:val="24"/>
-          <w:szCs w:val="24"/>
-        </w:rPr>
-        <w:t xml:space="preserve">surgiu para atender uma dor do mercado no segmento de produção de café, mais especificadamente no setor de armazenagem. </w:t>
+        <w:t xml:space="preserve">“O nosso negócio, a Coffee Tech - Auditoria de armazenagem computadorizada, é uma empresa que surgiu para atender uma dor do mercado no segmento de produção de café, mais especificadamente no setor de armazenagem. </w:t>
       </w:r>
     </w:p>
     <w:p>
@@ -257,6 +222,20 @@
         </w:rPr>
         <w:t>desse</w:t>
       </w:r>
+      <w:r>
+        <w:rPr>
+          <w:sz w:val="24"/>
+          <w:szCs w:val="24"/>
+        </w:rPr>
+        <w:t xml:space="preserve"> setor, é se certificarem que de fato os níveis de temperatura</w:t>
+      </w:r>
+      <w:r>
+        <w:rPr>
+          <w:sz w:val="24"/>
+          <w:szCs w:val="24"/>
+        </w:rPr>
+        <w:t xml:space="preserve"> e</w:t>
+      </w:r>
       <w:bookmarkStart w:id="0" w:name="_GoBack"/>
       <w:bookmarkEnd w:id="0"/>
       <w:r>
@@ -264,14 +243,21 @@
           <w:sz w:val="24"/>
           <w:szCs w:val="24"/>
         </w:rPr>
-        <w:t xml:space="preserve"> setor, é se certificarem que de fato os níveis de temperatura, umidade e luminosidade nos silos de armazenamento de grãos estão corretos. E quem vai falar um pouco mais sobre esse problema, é o meu sócio Diego.</w:t>
-      </w:r>
-      <w:r>
-        <w:rPr>
-          <w:sz w:val="24"/>
-          <w:szCs w:val="24"/>
-        </w:rPr>
-        <w:t>”</w:t>
+        <w:t xml:space="preserve"> umidade</w:t>
+      </w:r>
+      <w:r>
+        <w:rPr>
+          <w:sz w:val="24"/>
+          <w:szCs w:val="24"/>
+        </w:rPr>
+        <w:t xml:space="preserve"> </w:t>
+      </w:r>
+      <w:r>
+        <w:rPr>
+          <w:sz w:val="24"/>
+          <w:szCs w:val="24"/>
+        </w:rPr>
+        <w:t>nos silos de armazenamento de grãos estão corretos. E quem vai falar um pouco mais sobre esse problema, é o meu sócio Diego.”</w:t>
       </w:r>
     </w:p>
     <w:p>

</xml_diff>

<commit_message>
Atualização de arquivo de falas
</commit_message>
<xml_diff>
--- a/Apresentação/Falas apresentação.docx
+++ b/Apresentação/Falas apresentação.docx
@@ -82,22 +82,38 @@
           <w:sz w:val="24"/>
           <w:szCs w:val="24"/>
         </w:rPr>
-        <w:t>Olá pessoal bom dia, me chamo Samuel, sou um dos sócios fundadores da empresa Coffee Tech.</w:t>
-      </w:r>
-    </w:p>
-    <w:p>
-      <w:pPr>
-        <w:rPr>
-          <w:sz w:val="24"/>
-          <w:szCs w:val="24"/>
-        </w:rPr>
-      </w:pPr>
-      <w:r>
-        <w:rPr>
-          <w:sz w:val="24"/>
-          <w:szCs w:val="24"/>
-        </w:rPr>
-        <w:t>Comigo nessa jornada também estão os meus colegas e sócios William, Isabela, Wallace, Eduardo, Mateus e Diego.</w:t>
+        <w:t xml:space="preserve">Olá pessoal bom dia, me chamo Samuel, sou um dos sócios fundadores da empresa </w:t>
+      </w:r>
+      <w:proofErr w:type="spellStart"/>
+      <w:r>
+        <w:rPr>
+          <w:sz w:val="24"/>
+          <w:szCs w:val="24"/>
+        </w:rPr>
+        <w:t>Coffee</w:t>
+      </w:r>
+      <w:proofErr w:type="spellEnd"/>
+      <w:r>
+        <w:rPr>
+          <w:sz w:val="24"/>
+          <w:szCs w:val="24"/>
+        </w:rPr>
+        <w:t xml:space="preserve"> Tech.</w:t>
+      </w:r>
+    </w:p>
+    <w:p>
+      <w:pPr>
+        <w:rPr>
+          <w:sz w:val="24"/>
+          <w:szCs w:val="24"/>
+        </w:rPr>
+      </w:pPr>
+      <w:r>
+        <w:rPr>
+          <w:sz w:val="24"/>
+          <w:szCs w:val="24"/>
+        </w:rPr>
+        <w:t>Comigo nessa jornada também estão os meus colegas e sócios William, Isabela, Eduardo, Diego Mateus e Wallace.</w:t>
       </w:r>
       <w:r>
         <w:rPr>
@@ -198,122 +214,665 @@
           <w:sz w:val="24"/>
           <w:szCs w:val="24"/>
         </w:rPr>
-        <w:t xml:space="preserve">“O nosso negócio, a Coffee Tech - Auditoria de armazenagem computadorizada, é uma empresa que surgiu para atender uma dor do mercado no segmento de produção de café, mais especificadamente no setor de armazenagem. </w:t>
-      </w:r>
-    </w:p>
-    <w:p>
-      <w:pPr>
-        <w:rPr>
-          <w:sz w:val="24"/>
-          <w:szCs w:val="24"/>
-        </w:rPr>
-      </w:pPr>
-      <w:r>
-        <w:rPr>
-          <w:sz w:val="24"/>
-          <w:szCs w:val="24"/>
-        </w:rPr>
-        <w:t xml:space="preserve">Atualmente uma das grandes dificuldades das empresas </w:t>
-      </w:r>
-      <w:r>
-        <w:rPr>
-          <w:sz w:val="24"/>
-          <w:szCs w:val="24"/>
-        </w:rPr>
-        <w:t>desse</w:t>
-      </w:r>
-      <w:r>
-        <w:rPr>
-          <w:sz w:val="24"/>
-          <w:szCs w:val="24"/>
-        </w:rPr>
-        <w:t xml:space="preserve"> setor, é se certificarem que de fato os níveis de temperatura</w:t>
-      </w:r>
-      <w:r>
-        <w:rPr>
-          <w:sz w:val="24"/>
-          <w:szCs w:val="24"/>
-        </w:rPr>
-        <w:t xml:space="preserve"> e</w:t>
+        <w:t>“</w:t>
+      </w:r>
+      <w:r>
+        <w:rPr>
+          <w:sz w:val="24"/>
+          <w:szCs w:val="24"/>
+        </w:rPr>
+        <w:t xml:space="preserve">O nosso negócio, a </w:t>
+      </w:r>
+      <w:proofErr w:type="spellStart"/>
+      <w:r>
+        <w:rPr>
+          <w:sz w:val="24"/>
+          <w:szCs w:val="24"/>
+        </w:rPr>
+        <w:t>Coffee</w:t>
+      </w:r>
+      <w:proofErr w:type="spellEnd"/>
+      <w:r>
+        <w:rPr>
+          <w:sz w:val="24"/>
+          <w:szCs w:val="24"/>
+        </w:rPr>
+        <w:t xml:space="preserve"> Tech - Auditoria de armazenagem computadorizada, é uma empresa que surgiu para atender uma dor do mercado no segmento de produção de café, mais especificadamente no setor de armazenamento.</w:t>
+      </w:r>
+      <w:r>
+        <w:rPr>
+          <w:sz w:val="24"/>
+          <w:szCs w:val="24"/>
+        </w:rPr>
+        <w:t xml:space="preserve"> </w:t>
+      </w:r>
+    </w:p>
+    <w:p>
+      <w:pPr>
+        <w:rPr>
+          <w:sz w:val="24"/>
+          <w:szCs w:val="24"/>
+        </w:rPr>
+      </w:pPr>
+      <w:r>
+        <w:rPr>
+          <w:sz w:val="24"/>
+          <w:szCs w:val="24"/>
+        </w:rPr>
+        <w:t xml:space="preserve">Atualmente uma das grandes dificuldades das empresas desse setor, é se certificarem que de fato os níveis de temperatura e umidade nos silos de armazenamento de grãos estão corretos. E quem vai falar um pouco mais sobre esse problema, é o meu sócio </w:t>
+      </w:r>
+      <w:r>
+        <w:rPr>
+          <w:color w:val="FF0000"/>
+          <w:sz w:val="24"/>
+          <w:szCs w:val="24"/>
+        </w:rPr>
+        <w:t>X</w:t>
+      </w:r>
+      <w:r>
+        <w:rPr>
+          <w:sz w:val="24"/>
+          <w:szCs w:val="24"/>
+        </w:rPr>
+        <w:t>.</w:t>
+      </w:r>
+      <w:r>
+        <w:rPr>
+          <w:sz w:val="24"/>
+          <w:szCs w:val="24"/>
+        </w:rPr>
+        <w:t>”</w:t>
+      </w:r>
+    </w:p>
+    <w:p>
+      <w:pPr>
+        <w:rPr>
+          <w:sz w:val="28"/>
+          <w:szCs w:val="28"/>
+        </w:rPr>
+      </w:pPr>
+      <w:r>
+        <w:rPr>
+          <w:b/>
+          <w:bCs/>
+          <w:sz w:val="28"/>
+          <w:szCs w:val="28"/>
+        </w:rPr>
+        <w:t xml:space="preserve">Slide </w:t>
+      </w:r>
+      <w:r>
+        <w:rPr>
+          <w:b/>
+          <w:bCs/>
+          <w:sz w:val="28"/>
+          <w:szCs w:val="28"/>
+        </w:rPr>
+        <w:t>3</w:t>
+      </w:r>
+      <w:r>
+        <w:rPr>
+          <w:b/>
+          <w:bCs/>
+          <w:sz w:val="28"/>
+          <w:szCs w:val="28"/>
+        </w:rPr>
+        <w:t>:</w:t>
+      </w:r>
+      <w:r>
+        <w:rPr>
+          <w:sz w:val="28"/>
+          <w:szCs w:val="28"/>
+        </w:rPr>
+        <w:t xml:space="preserve"> </w:t>
+      </w:r>
+      <w:r>
+        <w:rPr>
+          <w:sz w:val="28"/>
+          <w:szCs w:val="28"/>
+        </w:rPr>
+        <w:t>O problema</w:t>
+      </w:r>
+      <w:r>
+        <w:rPr>
+          <w:sz w:val="28"/>
+          <w:szCs w:val="28"/>
+        </w:rPr>
+        <w:t xml:space="preserve"> </w:t>
+      </w:r>
+      <w:r>
+        <w:rPr>
+          <w:sz w:val="28"/>
+          <w:szCs w:val="28"/>
+        </w:rPr>
+        <w:t>-</w:t>
+      </w:r>
+      <w:r>
+        <w:rPr>
+          <w:sz w:val="28"/>
+          <w:szCs w:val="28"/>
+        </w:rPr>
+        <w:t xml:space="preserve"> </w:t>
+      </w:r>
+      <w:r>
+        <w:rPr>
+          <w:color w:val="FF0000"/>
+          <w:sz w:val="28"/>
+          <w:szCs w:val="28"/>
+        </w:rPr>
+        <w:t>A definir</w:t>
+      </w:r>
+    </w:p>
+    <w:p>
+      <w:pPr>
+        <w:rPr>
+          <w:sz w:val="28"/>
+          <w:szCs w:val="28"/>
+        </w:rPr>
+      </w:pPr>
+    </w:p>
+    <w:p>
+      <w:pPr>
+        <w:rPr>
+          <w:sz w:val="28"/>
+          <w:szCs w:val="28"/>
+        </w:rPr>
+      </w:pPr>
+      <w:r>
+        <w:rPr>
+          <w:b/>
+          <w:bCs/>
+          <w:sz w:val="28"/>
+          <w:szCs w:val="28"/>
+        </w:rPr>
+        <w:t xml:space="preserve">Slide </w:t>
+      </w:r>
+      <w:r>
+        <w:rPr>
+          <w:b/>
+          <w:bCs/>
+          <w:sz w:val="28"/>
+          <w:szCs w:val="28"/>
+        </w:rPr>
+        <w:t>4</w:t>
+      </w:r>
+      <w:r>
+        <w:rPr>
+          <w:b/>
+          <w:bCs/>
+          <w:sz w:val="28"/>
+          <w:szCs w:val="28"/>
+        </w:rPr>
+        <w:t>:</w:t>
+      </w:r>
+      <w:r>
+        <w:rPr>
+          <w:sz w:val="28"/>
+          <w:szCs w:val="28"/>
+        </w:rPr>
+        <w:t xml:space="preserve"> </w:t>
+      </w:r>
+      <w:r>
+        <w:rPr>
+          <w:sz w:val="28"/>
+          <w:szCs w:val="28"/>
+        </w:rPr>
+        <w:t>O produto</w:t>
+      </w:r>
+      <w:r>
+        <w:rPr>
+          <w:sz w:val="28"/>
+          <w:szCs w:val="28"/>
+        </w:rPr>
+        <w:t xml:space="preserve"> </w:t>
+      </w:r>
+      <w:r>
+        <w:rPr>
+          <w:sz w:val="28"/>
+          <w:szCs w:val="28"/>
+        </w:rPr>
+        <w:t>-</w:t>
+      </w:r>
+      <w:r>
+        <w:rPr>
+          <w:sz w:val="28"/>
+          <w:szCs w:val="28"/>
+        </w:rPr>
+        <w:t xml:space="preserve"> </w:t>
+      </w:r>
+      <w:r>
+        <w:rPr>
+          <w:color w:val="FF0000"/>
+          <w:sz w:val="28"/>
+          <w:szCs w:val="28"/>
+        </w:rPr>
+        <w:t>A definir</w:t>
+      </w:r>
+    </w:p>
+    <w:p>
+      <w:pPr>
+        <w:rPr>
+          <w:sz w:val="28"/>
+          <w:szCs w:val="28"/>
+        </w:rPr>
+      </w:pPr>
+    </w:p>
+    <w:p>
+      <w:pPr>
+        <w:rPr>
+          <w:sz w:val="28"/>
+          <w:szCs w:val="28"/>
+        </w:rPr>
+      </w:pPr>
+      <w:r>
+        <w:rPr>
+          <w:b/>
+          <w:bCs/>
+          <w:sz w:val="28"/>
+          <w:szCs w:val="28"/>
+        </w:rPr>
+        <w:t xml:space="preserve">Slide </w:t>
+      </w:r>
+      <w:r>
+        <w:rPr>
+          <w:b/>
+          <w:bCs/>
+          <w:sz w:val="28"/>
+          <w:szCs w:val="28"/>
+        </w:rPr>
+        <w:t>5</w:t>
+      </w:r>
+      <w:r>
+        <w:rPr>
+          <w:b/>
+          <w:bCs/>
+          <w:sz w:val="28"/>
+          <w:szCs w:val="28"/>
+        </w:rPr>
+        <w:t>:</w:t>
+      </w:r>
+      <w:r>
+        <w:rPr>
+          <w:sz w:val="28"/>
+          <w:szCs w:val="28"/>
+        </w:rPr>
+        <w:t xml:space="preserve"> </w:t>
+      </w:r>
+      <w:r>
+        <w:rPr>
+          <w:sz w:val="28"/>
+          <w:szCs w:val="28"/>
+        </w:rPr>
+        <w:t>Diagrama de solução (arquitetura técnica do projeto)</w:t>
+      </w:r>
+      <w:r>
+        <w:rPr>
+          <w:sz w:val="28"/>
+          <w:szCs w:val="28"/>
+        </w:rPr>
+        <w:t xml:space="preserve"> </w:t>
+      </w:r>
+      <w:r>
+        <w:rPr>
+          <w:sz w:val="28"/>
+          <w:szCs w:val="28"/>
+        </w:rPr>
+        <w:t>-</w:t>
+      </w:r>
+      <w:r>
+        <w:rPr>
+          <w:sz w:val="28"/>
+          <w:szCs w:val="28"/>
+        </w:rPr>
+        <w:t xml:space="preserve"> </w:t>
+      </w:r>
+      <w:r>
+        <w:rPr>
+          <w:color w:val="FF0000"/>
+          <w:sz w:val="28"/>
+          <w:szCs w:val="28"/>
+        </w:rPr>
+        <w:t>A definir</w:t>
+      </w:r>
+    </w:p>
+    <w:p>
+      <w:pPr>
+        <w:rPr>
+          <w:sz w:val="28"/>
+          <w:szCs w:val="28"/>
+        </w:rPr>
+      </w:pPr>
+    </w:p>
+    <w:p>
+      <w:pPr>
+        <w:rPr>
+          <w:sz w:val="28"/>
+          <w:szCs w:val="28"/>
+        </w:rPr>
+      </w:pPr>
+      <w:r>
+        <w:rPr>
+          <w:b/>
+          <w:bCs/>
+          <w:sz w:val="28"/>
+          <w:szCs w:val="28"/>
+        </w:rPr>
+        <w:t xml:space="preserve">Slide </w:t>
+      </w:r>
+      <w:r>
+        <w:rPr>
+          <w:b/>
+          <w:bCs/>
+          <w:sz w:val="28"/>
+          <w:szCs w:val="28"/>
+        </w:rPr>
+        <w:t>6</w:t>
+      </w:r>
+      <w:r>
+        <w:rPr>
+          <w:b/>
+          <w:bCs/>
+          <w:sz w:val="28"/>
+          <w:szCs w:val="28"/>
+        </w:rPr>
+        <w:t>:</w:t>
+      </w:r>
+      <w:r>
+        <w:rPr>
+          <w:sz w:val="28"/>
+          <w:szCs w:val="28"/>
+        </w:rPr>
+        <w:t xml:space="preserve"> </w:t>
+      </w:r>
+      <w:r>
+        <w:rPr>
+          <w:sz w:val="28"/>
+          <w:szCs w:val="28"/>
+        </w:rPr>
+        <w:t>Demonstração do site e dashboard</w:t>
+      </w:r>
+      <w:r>
+        <w:rPr>
+          <w:sz w:val="28"/>
+          <w:szCs w:val="28"/>
+        </w:rPr>
+        <w:t xml:space="preserve"> </w:t>
+      </w:r>
+      <w:r>
+        <w:rPr>
+          <w:sz w:val="28"/>
+          <w:szCs w:val="28"/>
+        </w:rPr>
+        <w:t>-</w:t>
+      </w:r>
+      <w:r>
+        <w:rPr>
+          <w:sz w:val="28"/>
+          <w:szCs w:val="28"/>
+        </w:rPr>
+        <w:t xml:space="preserve"> </w:t>
+      </w:r>
+      <w:r>
+        <w:rPr>
+          <w:color w:val="FF0000"/>
+          <w:sz w:val="28"/>
+          <w:szCs w:val="28"/>
+        </w:rPr>
+        <w:t>Matheus</w:t>
+      </w:r>
+    </w:p>
+    <w:p>
+      <w:pPr>
+        <w:rPr>
+          <w:sz w:val="28"/>
+          <w:szCs w:val="28"/>
+        </w:rPr>
+      </w:pPr>
+    </w:p>
+    <w:p>
+      <w:pPr>
+        <w:rPr>
+          <w:color w:val="FF0000"/>
+          <w:sz w:val="28"/>
+          <w:szCs w:val="28"/>
+        </w:rPr>
+      </w:pPr>
+      <w:r>
+        <w:rPr>
+          <w:b/>
+          <w:bCs/>
+          <w:sz w:val="28"/>
+          <w:szCs w:val="28"/>
+        </w:rPr>
+        <w:t xml:space="preserve">Slide </w:t>
+      </w:r>
+      <w:r>
+        <w:rPr>
+          <w:b/>
+          <w:bCs/>
+          <w:sz w:val="28"/>
+          <w:szCs w:val="28"/>
+        </w:rPr>
+        <w:t>7</w:t>
+      </w:r>
+      <w:r>
+        <w:rPr>
+          <w:b/>
+          <w:bCs/>
+          <w:sz w:val="28"/>
+          <w:szCs w:val="28"/>
+        </w:rPr>
+        <w:t>:</w:t>
+      </w:r>
+      <w:r>
+        <w:rPr>
+          <w:sz w:val="28"/>
+          <w:szCs w:val="28"/>
+        </w:rPr>
+        <w:t xml:space="preserve"> </w:t>
+      </w:r>
+      <w:r>
+        <w:rPr>
+          <w:sz w:val="28"/>
+          <w:szCs w:val="28"/>
+        </w:rPr>
+        <w:t>Demonstração da modelagem do banco de dados e script</w:t>
+      </w:r>
+      <w:r>
+        <w:rPr>
+          <w:sz w:val="28"/>
+          <w:szCs w:val="28"/>
+        </w:rPr>
+        <w:t xml:space="preserve"> </w:t>
+      </w:r>
+      <w:r>
+        <w:rPr>
+          <w:sz w:val="28"/>
+          <w:szCs w:val="28"/>
+        </w:rPr>
+        <w:t xml:space="preserve">– </w:t>
+      </w:r>
+      <w:r>
+        <w:rPr>
+          <w:color w:val="FF0000"/>
+          <w:sz w:val="28"/>
+          <w:szCs w:val="28"/>
+        </w:rPr>
+        <w:t>William</w:t>
+      </w:r>
+    </w:p>
+    <w:p>
+      <w:pPr>
+        <w:rPr>
+          <w:sz w:val="28"/>
+          <w:szCs w:val="28"/>
+        </w:rPr>
+      </w:pPr>
+    </w:p>
+    <w:p>
+      <w:pPr>
+        <w:rPr>
+          <w:sz w:val="28"/>
+          <w:szCs w:val="28"/>
+        </w:rPr>
+      </w:pPr>
+      <w:r>
+        <w:rPr>
+          <w:b/>
+          <w:bCs/>
+          <w:sz w:val="28"/>
+          <w:szCs w:val="28"/>
+        </w:rPr>
+        <w:t xml:space="preserve">Slide </w:t>
+      </w:r>
+      <w:r>
+        <w:rPr>
+          <w:b/>
+          <w:bCs/>
+          <w:sz w:val="28"/>
+          <w:szCs w:val="28"/>
+        </w:rPr>
+        <w:t>8</w:t>
+      </w:r>
+      <w:r>
+        <w:rPr>
+          <w:b/>
+          <w:bCs/>
+          <w:sz w:val="28"/>
+          <w:szCs w:val="28"/>
+        </w:rPr>
+        <w:t>:</w:t>
+      </w:r>
+      <w:r>
+        <w:rPr>
+          <w:sz w:val="28"/>
+          <w:szCs w:val="28"/>
+        </w:rPr>
+        <w:t xml:space="preserve"> </w:t>
+      </w:r>
+      <w:r>
+        <w:rPr>
+          <w:sz w:val="28"/>
+          <w:szCs w:val="28"/>
+        </w:rPr>
+        <w:t xml:space="preserve">Demonstração da captação de dados com </w:t>
+      </w:r>
+      <w:proofErr w:type="spellStart"/>
+      <w:r>
+        <w:rPr>
+          <w:sz w:val="28"/>
+          <w:szCs w:val="28"/>
+        </w:rPr>
+        <w:t>arduíno</w:t>
+      </w:r>
+      <w:proofErr w:type="spellEnd"/>
+      <w:r>
+        <w:rPr>
+          <w:sz w:val="28"/>
+          <w:szCs w:val="28"/>
+        </w:rPr>
+        <w:t xml:space="preserve"> </w:t>
+      </w:r>
+      <w:r>
+        <w:rPr>
+          <w:sz w:val="28"/>
+          <w:szCs w:val="28"/>
+        </w:rPr>
+        <w:t>-</w:t>
+      </w:r>
+      <w:r>
+        <w:rPr>
+          <w:sz w:val="28"/>
+          <w:szCs w:val="28"/>
+        </w:rPr>
+        <w:t xml:space="preserve"> </w:t>
+      </w:r>
+      <w:r>
+        <w:rPr>
+          <w:color w:val="FF0000"/>
+          <w:sz w:val="28"/>
+          <w:szCs w:val="28"/>
+        </w:rPr>
+        <w:t>A definir</w:t>
+      </w:r>
+    </w:p>
+    <w:p>
+      <w:pPr>
+        <w:rPr>
+          <w:sz w:val="28"/>
+          <w:szCs w:val="28"/>
+        </w:rPr>
+      </w:pPr>
+    </w:p>
+    <w:p>
+      <w:pPr>
+        <w:rPr>
+          <w:sz w:val="28"/>
+          <w:szCs w:val="28"/>
+        </w:rPr>
+      </w:pPr>
+      <w:r>
+        <w:rPr>
+          <w:b/>
+          <w:bCs/>
+          <w:sz w:val="28"/>
+          <w:szCs w:val="28"/>
+        </w:rPr>
+        <w:t xml:space="preserve">Slide </w:t>
+      </w:r>
+      <w:r>
+        <w:rPr>
+          <w:b/>
+          <w:bCs/>
+          <w:sz w:val="28"/>
+          <w:szCs w:val="28"/>
+        </w:rPr>
+        <w:t>9</w:t>
+      </w:r>
+      <w:r>
+        <w:rPr>
+          <w:b/>
+          <w:bCs/>
+          <w:sz w:val="28"/>
+          <w:szCs w:val="28"/>
+        </w:rPr>
+        <w:t>:</w:t>
+      </w:r>
+      <w:r>
+        <w:rPr>
+          <w:sz w:val="28"/>
+          <w:szCs w:val="28"/>
+        </w:rPr>
+        <w:t xml:space="preserve"> </w:t>
+      </w:r>
+      <w:r>
+        <w:rPr>
+          <w:sz w:val="28"/>
+          <w:szCs w:val="28"/>
+        </w:rPr>
+        <w:t>Finalização com diagrama de visão de negócios</w:t>
       </w:r>
       <w:bookmarkStart w:id="0" w:name="_GoBack"/>
       <w:bookmarkEnd w:id="0"/>
       <w:r>
         <w:rPr>
-          <w:sz w:val="24"/>
-          <w:szCs w:val="24"/>
-        </w:rPr>
-        <w:t xml:space="preserve"> umidade</w:t>
-      </w:r>
-      <w:r>
-        <w:rPr>
-          <w:sz w:val="24"/>
-          <w:szCs w:val="24"/>
-        </w:rPr>
-        <w:t xml:space="preserve"> </w:t>
-      </w:r>
-      <w:r>
-        <w:rPr>
-          <w:sz w:val="24"/>
-          <w:szCs w:val="24"/>
-        </w:rPr>
-        <w:t>nos silos de armazenamento de grãos estão corretos. E quem vai falar um pouco mais sobre esse problema, é o meu sócio Diego.”</w:t>
-      </w:r>
-    </w:p>
-    <w:p>
-      <w:pPr>
-        <w:rPr>
-          <w:sz w:val="28"/>
-          <w:szCs w:val="28"/>
-        </w:rPr>
-      </w:pPr>
-      <w:r>
-        <w:rPr>
-          <w:b/>
-          <w:bCs/>
-          <w:sz w:val="28"/>
-          <w:szCs w:val="28"/>
-        </w:rPr>
-        <w:t xml:space="preserve">Slide </w:t>
-      </w:r>
-      <w:r>
-        <w:rPr>
-          <w:b/>
-          <w:bCs/>
-          <w:sz w:val="28"/>
-          <w:szCs w:val="28"/>
-        </w:rPr>
-        <w:t>3</w:t>
-      </w:r>
-      <w:r>
-        <w:rPr>
-          <w:b/>
-          <w:bCs/>
-          <w:sz w:val="28"/>
-          <w:szCs w:val="28"/>
-        </w:rPr>
-        <w:t>:</w:t>
-      </w:r>
-      <w:r>
-        <w:rPr>
-          <w:sz w:val="28"/>
-          <w:szCs w:val="28"/>
-        </w:rPr>
-        <w:t xml:space="preserve"> </w:t>
-      </w:r>
-      <w:r>
-        <w:rPr>
-          <w:sz w:val="28"/>
-          <w:szCs w:val="28"/>
-        </w:rPr>
-        <w:t>O problema</w:t>
-      </w:r>
-      <w:r>
-        <w:rPr>
-          <w:sz w:val="28"/>
-          <w:szCs w:val="28"/>
-        </w:rPr>
-        <w:t xml:space="preserve"> - </w:t>
+          <w:sz w:val="28"/>
+          <w:szCs w:val="28"/>
+        </w:rPr>
+        <w:t xml:space="preserve"> </w:t>
+      </w:r>
+      <w:r>
+        <w:rPr>
+          <w:sz w:val="28"/>
+          <w:szCs w:val="28"/>
+        </w:rPr>
+        <w:t>-</w:t>
+      </w:r>
+      <w:r>
+        <w:rPr>
+          <w:sz w:val="28"/>
+          <w:szCs w:val="28"/>
+        </w:rPr>
+        <w:t xml:space="preserve"> </w:t>
       </w:r>
       <w:r>
         <w:rPr>
@@ -321,8 +880,40 @@
           <w:sz w:val="28"/>
           <w:szCs w:val="28"/>
         </w:rPr>
-        <w:t>Diego</w:t>
-      </w:r>
+        <w:t>A definir</w:t>
+      </w:r>
+    </w:p>
+    <w:p>
+      <w:pPr>
+        <w:rPr>
+          <w:sz w:val="28"/>
+          <w:szCs w:val="28"/>
+        </w:rPr>
+      </w:pPr>
+    </w:p>
+    <w:p>
+      <w:pPr>
+        <w:rPr>
+          <w:sz w:val="28"/>
+          <w:szCs w:val="28"/>
+        </w:rPr>
+      </w:pPr>
+    </w:p>
+    <w:p>
+      <w:pPr>
+        <w:rPr>
+          <w:sz w:val="28"/>
+          <w:szCs w:val="28"/>
+        </w:rPr>
+      </w:pPr>
+    </w:p>
+    <w:p>
+      <w:pPr>
+        <w:rPr>
+          <w:sz w:val="28"/>
+          <w:szCs w:val="28"/>
+        </w:rPr>
+      </w:pPr>
     </w:p>
     <w:p>
       <w:pPr>

</xml_diff>

<commit_message>
adicionado minha fala e meu slide para a apresentacao
</commit_message>
<xml_diff>
--- a/Apresentação/Falas apresentação.docx
+++ b/Apresentação/Falas apresentação.docx
@@ -1,6 +1,6 @@
 
 <file path=word/document.xml><?xml version="1.0" encoding="utf-8"?>
-<w:document xmlns:wpc="http://schemas.microsoft.com/office/word/2010/wordprocessingCanvas" xmlns:cx="http://schemas.microsoft.com/office/drawing/2014/chartex" xmlns:cx1="http://schemas.microsoft.com/office/drawing/2015/9/8/chartex" xmlns:cx2="http://schemas.microsoft.com/office/drawing/2015/10/21/chartex" xmlns:cx3="http://schemas.microsoft.com/office/drawing/2016/5/9/chartex" xmlns:cx4="http://schemas.microsoft.com/office/drawing/2016/5/10/chartex" xmlns:cx5="http://schemas.microsoft.com/office/drawing/2016/5/11/chartex" xmlns:cx6="http://schemas.microsoft.com/office/drawing/2016/5/12/chartex" xmlns:cx7="http://schemas.microsoft.com/office/drawing/2016/5/13/chartex" xmlns:cx8="http://schemas.microsoft.com/office/drawing/2016/5/14/chartex" xmlns:mc="http://schemas.openxmlformats.org/markup-compatibility/2006" xmlns:aink="http://schemas.microsoft.com/office/drawing/2016/ink" xmlns:am3d="http://schemas.microsoft.com/office/drawing/2017/model3d" xmlns:o="urn:schemas-microsoft-com:office:office" xmlns:r="http://schemas.openxmlformats.org/officeDocument/2006/relationships" xmlns:m="http://schemas.openxmlformats.org/officeDocument/2006/math" xmlns:v="urn:schemas-microsoft-com:vml" xmlns:wp14="http://schemas.microsoft.com/office/word/2010/wordprocessingDrawing" xmlns:wp="http://schemas.openxmlformats.org/drawingml/2006/wordprocessingDrawing" xmlns:w10="urn:schemas-microsoft-com:office:word" xmlns:w="http://schemas.openxmlformats.org/wordprocessingml/2006/main" xmlns:w14="http://schemas.microsoft.com/office/word/2010/wordml" xmlns:w15="http://schemas.microsoft.com/office/word/2012/wordml" xmlns:w16cid="http://schemas.microsoft.com/office/word/2016/wordml/cid" xmlns:w16se="http://schemas.microsoft.com/office/word/2015/wordml/symex" xmlns:wpg="http://schemas.microsoft.com/office/word/2010/wordprocessingGroup" xmlns:wpi="http://schemas.microsoft.com/office/word/2010/wordprocessingInk" xmlns:wne="http://schemas.microsoft.com/office/word/2006/wordml" xmlns:wps="http://schemas.microsoft.com/office/word/2010/wordprocessingShape" mc:Ignorable="w14 w15 w16se w16cid wp14">
+<w:document xmlns:wpc="http://schemas.microsoft.com/office/word/2010/wordprocessingCanvas" xmlns:cx="http://schemas.microsoft.com/office/drawing/2014/chartex" xmlns:mc="http://schemas.openxmlformats.org/markup-compatibility/2006" xmlns:o="urn:schemas-microsoft-com:office:office" xmlns:r="http://schemas.openxmlformats.org/officeDocument/2006/relationships" xmlns:m="http://schemas.openxmlformats.org/officeDocument/2006/math" xmlns:v="urn:schemas-microsoft-com:vml" xmlns:wp14="http://schemas.microsoft.com/office/word/2010/wordprocessingDrawing" xmlns:wp="http://schemas.openxmlformats.org/drawingml/2006/wordprocessingDrawing" xmlns:w10="urn:schemas-microsoft-com:office:word" xmlns:w="http://schemas.openxmlformats.org/wordprocessingml/2006/main" xmlns:w14="http://schemas.microsoft.com/office/word/2010/wordml" xmlns:w15="http://schemas.microsoft.com/office/word/2012/wordml" xmlns:w16se="http://schemas.microsoft.com/office/word/2015/wordml/symex" xmlns:wpg="http://schemas.microsoft.com/office/word/2010/wordprocessingGroup" xmlns:wpi="http://schemas.microsoft.com/office/word/2010/wordprocessingInk" xmlns:wne="http://schemas.microsoft.com/office/word/2006/wordml" xmlns:wps="http://schemas.microsoft.com/office/word/2010/wordprocessingShape" mc:Ignorable="w14 w15 w16se wp14">
   <w:body>
     <w:p>
       <w:pPr>
@@ -61,6 +61,382 @@
           <w:szCs w:val="28"/>
         </w:rPr>
         <w:t>Samuel</w:t>
+      </w:r>
+    </w:p>
+    <w:p>
+      <w:pPr>
+        <w:rPr>
+          <w:sz w:val="24"/>
+          <w:szCs w:val="24"/>
+        </w:rPr>
+      </w:pPr>
+      <w:r>
+        <w:rPr>
+          <w:sz w:val="24"/>
+          <w:szCs w:val="24"/>
+        </w:rPr>
+        <w:t>“</w:t>
+      </w:r>
+      <w:r>
+        <w:rPr>
+          <w:sz w:val="24"/>
+          <w:szCs w:val="24"/>
+        </w:rPr>
+        <w:t xml:space="preserve">Olá pessoal bom dia, me chamo Samuel, sou um dos sócios fundadores da empresa </w:t>
+      </w:r>
+      <w:proofErr w:type="spellStart"/>
+      <w:r>
+        <w:rPr>
+          <w:sz w:val="24"/>
+          <w:szCs w:val="24"/>
+        </w:rPr>
+        <w:t>Coffee</w:t>
+      </w:r>
+      <w:proofErr w:type="spellEnd"/>
+      <w:r>
+        <w:rPr>
+          <w:sz w:val="24"/>
+          <w:szCs w:val="24"/>
+        </w:rPr>
+        <w:t xml:space="preserve"> Tech.</w:t>
+      </w:r>
+    </w:p>
+    <w:p>
+      <w:pPr>
+        <w:rPr>
+          <w:sz w:val="24"/>
+          <w:szCs w:val="24"/>
+        </w:rPr>
+      </w:pPr>
+      <w:r>
+        <w:rPr>
+          <w:sz w:val="24"/>
+          <w:szCs w:val="24"/>
+        </w:rPr>
+        <w:t xml:space="preserve">Comigo nessa </w:t>
+      </w:r>
+      <w:r>
+        <w:rPr>
+          <w:sz w:val="24"/>
+          <w:szCs w:val="24"/>
+        </w:rPr>
+        <w:t>empreitada</w:t>
+      </w:r>
+      <w:r>
+        <w:rPr>
+          <w:sz w:val="24"/>
+          <w:szCs w:val="24"/>
+        </w:rPr>
+        <w:t xml:space="preserve"> também estão os meus colegas e sócios William, Isabela, Eduardo, Diego Mateus e Wallace.</w:t>
+      </w:r>
+      <w:r>
+        <w:rPr>
+          <w:sz w:val="24"/>
+          <w:szCs w:val="24"/>
+        </w:rPr>
+        <w:t>”</w:t>
+      </w:r>
+    </w:p>
+    <w:p>
+      <w:pPr>
+        <w:rPr>
+          <w:color w:val="FF0000"/>
+          <w:sz w:val="28"/>
+          <w:szCs w:val="28"/>
+        </w:rPr>
+      </w:pPr>
+      <w:r>
+        <w:rPr>
+          <w:b/>
+          <w:bCs/>
+          <w:sz w:val="28"/>
+          <w:szCs w:val="28"/>
+        </w:rPr>
+        <w:t xml:space="preserve">Slide </w:t>
+      </w:r>
+      <w:r>
+        <w:rPr>
+          <w:b/>
+          <w:bCs/>
+          <w:sz w:val="28"/>
+          <w:szCs w:val="28"/>
+        </w:rPr>
+        <w:t>2</w:t>
+      </w:r>
+      <w:r>
+        <w:rPr>
+          <w:b/>
+          <w:bCs/>
+          <w:sz w:val="28"/>
+          <w:szCs w:val="28"/>
+        </w:rPr>
+        <w:t>:</w:t>
+      </w:r>
+      <w:r>
+        <w:rPr>
+          <w:sz w:val="28"/>
+          <w:szCs w:val="28"/>
+        </w:rPr>
+        <w:t xml:space="preserve"> </w:t>
+      </w:r>
+      <w:r>
+        <w:rPr>
+          <w:sz w:val="28"/>
+          <w:szCs w:val="28"/>
+        </w:rPr>
+        <w:t>Contexto do negócio</w:t>
+      </w:r>
+      <w:r>
+        <w:rPr>
+          <w:sz w:val="28"/>
+          <w:szCs w:val="28"/>
+        </w:rPr>
+        <w:t xml:space="preserve"> </w:t>
+      </w:r>
+      <w:r>
+        <w:rPr>
+          <w:sz w:val="28"/>
+          <w:szCs w:val="28"/>
+        </w:rPr>
+        <w:t>-</w:t>
+      </w:r>
+      <w:r>
+        <w:rPr>
+          <w:sz w:val="28"/>
+          <w:szCs w:val="28"/>
+        </w:rPr>
+        <w:t xml:space="preserve"> </w:t>
+      </w:r>
+      <w:r>
+        <w:rPr>
+          <w:color w:val="FF0000"/>
+          <w:sz w:val="28"/>
+          <w:szCs w:val="28"/>
+        </w:rPr>
+        <w:t>Samuel</w:t>
+      </w:r>
+    </w:p>
+    <w:p>
+      <w:pPr>
+        <w:rPr>
+          <w:sz w:val="24"/>
+          <w:szCs w:val="24"/>
+        </w:rPr>
+      </w:pPr>
+      <w:r>
+        <w:rPr>
+          <w:sz w:val="24"/>
+          <w:szCs w:val="24"/>
+        </w:rPr>
+        <w:t>“</w:t>
+      </w:r>
+      <w:r>
+        <w:rPr>
+          <w:sz w:val="24"/>
+          <w:szCs w:val="24"/>
+        </w:rPr>
+        <w:t xml:space="preserve">O nosso negócio, a </w:t>
+      </w:r>
+      <w:proofErr w:type="spellStart"/>
+      <w:r>
+        <w:rPr>
+          <w:sz w:val="24"/>
+          <w:szCs w:val="24"/>
+        </w:rPr>
+        <w:t>Coffee</w:t>
+      </w:r>
+      <w:proofErr w:type="spellEnd"/>
+      <w:r>
+        <w:rPr>
+          <w:sz w:val="24"/>
+          <w:szCs w:val="24"/>
+        </w:rPr>
+        <w:t xml:space="preserve"> Tech - Auditoria de armazenagem computadorizada, é uma empresa que surgiu para atender uma dor do mercado no segmento de produção de café, mais especificadamente no setor de armazenamento.</w:t>
+      </w:r>
+      <w:r>
+        <w:rPr>
+          <w:sz w:val="24"/>
+          <w:szCs w:val="24"/>
+        </w:rPr>
+        <w:t xml:space="preserve"> </w:t>
+      </w:r>
+    </w:p>
+    <w:p>
+      <w:pPr>
+        <w:rPr>
+          <w:sz w:val="24"/>
+          <w:szCs w:val="24"/>
+        </w:rPr>
+      </w:pPr>
+      <w:r>
+        <w:rPr>
+          <w:sz w:val="24"/>
+          <w:szCs w:val="24"/>
+        </w:rPr>
+        <w:t xml:space="preserve">Atualmente uma das grandes dificuldades das empresas desse setor, é se certificarem que de fato os níveis de temperatura e umidade nos silos de armazenamento de grãos estão corretos. E quem vai falar um pouco mais sobre esse problema, é o meu sócio </w:t>
+      </w:r>
+      <w:r>
+        <w:rPr>
+          <w:sz w:val="24"/>
+          <w:szCs w:val="24"/>
+        </w:rPr>
+        <w:t>Eduardo</w:t>
+      </w:r>
+      <w:r>
+        <w:rPr>
+          <w:sz w:val="24"/>
+          <w:szCs w:val="24"/>
+        </w:rPr>
+        <w:t>.</w:t>
+      </w:r>
+      <w:r>
+        <w:rPr>
+          <w:sz w:val="24"/>
+          <w:szCs w:val="24"/>
+        </w:rPr>
+        <w:t>”</w:t>
+      </w:r>
+    </w:p>
+    <w:p>
+      <w:pPr>
+        <w:rPr>
+          <w:sz w:val="28"/>
+          <w:szCs w:val="28"/>
+        </w:rPr>
+      </w:pPr>
+      <w:r>
+        <w:rPr>
+          <w:b/>
+          <w:bCs/>
+          <w:sz w:val="28"/>
+          <w:szCs w:val="28"/>
+        </w:rPr>
+        <w:t xml:space="preserve">Slide </w:t>
+      </w:r>
+      <w:r>
+        <w:rPr>
+          <w:b/>
+          <w:bCs/>
+          <w:sz w:val="28"/>
+          <w:szCs w:val="28"/>
+        </w:rPr>
+        <w:t>3</w:t>
+      </w:r>
+      <w:r>
+        <w:rPr>
+          <w:b/>
+          <w:bCs/>
+          <w:sz w:val="28"/>
+          <w:szCs w:val="28"/>
+        </w:rPr>
+        <w:t>:</w:t>
+      </w:r>
+      <w:r>
+        <w:rPr>
+          <w:sz w:val="28"/>
+          <w:szCs w:val="28"/>
+        </w:rPr>
+        <w:t xml:space="preserve"> O problema</w:t>
+      </w:r>
+      <w:r>
+        <w:rPr>
+          <w:sz w:val="28"/>
+          <w:szCs w:val="28"/>
+        </w:rPr>
+        <w:t xml:space="preserve"> </w:t>
+      </w:r>
+      <w:r>
+        <w:rPr>
+          <w:sz w:val="28"/>
+          <w:szCs w:val="28"/>
+        </w:rPr>
+        <w:t>-</w:t>
+      </w:r>
+      <w:r>
+        <w:rPr>
+          <w:sz w:val="28"/>
+          <w:szCs w:val="28"/>
+        </w:rPr>
+        <w:t xml:space="preserve"> </w:t>
+      </w:r>
+      <w:r>
+        <w:rPr>
+          <w:color w:val="FF0000"/>
+          <w:sz w:val="28"/>
+          <w:szCs w:val="28"/>
+        </w:rPr>
+        <w:t>Eduardo</w:t>
+      </w:r>
+    </w:p>
+    <w:p>
+      <w:pPr>
+        <w:rPr>
+          <w:sz w:val="24"/>
+          <w:szCs w:val="24"/>
+        </w:rPr>
+      </w:pPr>
+      <w:r>
+        <w:rPr>
+          <w:sz w:val="24"/>
+          <w:szCs w:val="24"/>
+        </w:rPr>
+        <w:t xml:space="preserve">“Bom dia, eu sou o Eduardo, e como meu sócio Samuel falou, o problema </w:t>
+      </w:r>
+      <w:r>
+        <w:rPr>
+          <w:sz w:val="24"/>
+          <w:szCs w:val="24"/>
+        </w:rPr>
+        <w:t>está na</w:t>
+      </w:r>
+      <w:r>
+        <w:rPr>
+          <w:sz w:val="24"/>
+          <w:szCs w:val="24"/>
+        </w:rPr>
+        <w:t xml:space="preserve"> falta de controle da temperatura e da umidade na armazenagem do café</w:t>
+      </w:r>
+      <w:r>
+        <w:rPr>
+          <w:sz w:val="24"/>
+          <w:szCs w:val="24"/>
+        </w:rPr>
+        <w:t>,</w:t>
+      </w:r>
+      <w:r>
+        <w:rPr>
+          <w:sz w:val="24"/>
+          <w:szCs w:val="24"/>
+        </w:rPr>
+        <w:t xml:space="preserve"> que para café se manter saudável é necessário uma temperatura entre 25°C á 30°C junto com a umidade que tem que estar entre 10% a 12%, e caso não esteja nessas condições podem haver perdas, que</w:t>
+      </w:r>
+      <w:r>
+        <w:rPr>
+          <w:sz w:val="24"/>
+          <w:szCs w:val="24"/>
+        </w:rPr>
+        <w:t xml:space="preserve"> segundo o Embrapa esse problema causa uma perda de 15% dos grãos fazendo com que eles saiam do padrão de comercialização constando mudança na cor e no gosto, além de contribuir com a proliferação e infestação de insetos</w:t>
+      </w:r>
+      <w:r>
+        <w:rPr>
+          <w:sz w:val="24"/>
+          <w:szCs w:val="24"/>
+        </w:rPr>
+        <w:t xml:space="preserve"> que consequentemente iram estragar</w:t>
+      </w:r>
+      <w:r>
+        <w:rPr>
+          <w:sz w:val="24"/>
+          <w:szCs w:val="24"/>
+        </w:rPr>
+        <w:t xml:space="preserve"> todas as sacas de café</w:t>
+      </w:r>
+      <w:r>
+        <w:rPr>
+          <w:sz w:val="24"/>
+          <w:szCs w:val="24"/>
+        </w:rPr>
+        <w:t>. E para que nada disso que eu falei aconteça com o seu café o nosso sócio Wallace vai falar mais sobre a nosso produto. ”</w:t>
       </w:r>
       <w:bookmarkStart w:id="0" w:name="_GoBack"/>
       <w:bookmarkEnd w:id="0"/>
@@ -72,80 +448,99 @@
           <w:szCs w:val="24"/>
         </w:rPr>
       </w:pPr>
-      <w:r>
-        <w:rPr>
-          <w:sz w:val="24"/>
-          <w:szCs w:val="24"/>
-        </w:rPr>
-        <w:t>“</w:t>
-      </w:r>
-      <w:r>
-        <w:rPr>
-          <w:sz w:val="24"/>
-          <w:szCs w:val="24"/>
-        </w:rPr>
-        <w:t xml:space="preserve">Olá pessoal bom dia, me chamo Samuel, sou um dos sócios fundadores da empresa </w:t>
-      </w:r>
-      <w:proofErr w:type="spellStart"/>
-      <w:r>
-        <w:rPr>
-          <w:sz w:val="24"/>
-          <w:szCs w:val="24"/>
-        </w:rPr>
-        <w:t>Coffee</w:t>
-      </w:r>
-      <w:proofErr w:type="spellEnd"/>
-      <w:r>
-        <w:rPr>
-          <w:sz w:val="24"/>
-          <w:szCs w:val="24"/>
-        </w:rPr>
-        <w:t xml:space="preserve"> Tech.</w:t>
-      </w:r>
-    </w:p>
-    <w:p>
-      <w:pPr>
-        <w:rPr>
-          <w:sz w:val="24"/>
-          <w:szCs w:val="24"/>
-        </w:rPr>
-      </w:pPr>
-      <w:r>
-        <w:rPr>
-          <w:sz w:val="24"/>
-          <w:szCs w:val="24"/>
-        </w:rPr>
-        <w:t xml:space="preserve">Comigo nessa </w:t>
-      </w:r>
-      <w:r>
-        <w:rPr>
-          <w:sz w:val="24"/>
-          <w:szCs w:val="24"/>
-        </w:rPr>
-        <w:t>empreitada</w:t>
-      </w:r>
-      <w:r>
-        <w:rPr>
-          <w:sz w:val="24"/>
-          <w:szCs w:val="24"/>
-        </w:rPr>
-        <w:t xml:space="preserve"> também estão os meus colegas e sócios William, Isabela, Eduardo, Diego Mateus e Wallace.</w:t>
-      </w:r>
-      <w:r>
-        <w:rPr>
-          <w:sz w:val="24"/>
-          <w:szCs w:val="24"/>
-        </w:rPr>
-        <w:t>”</w:t>
-      </w:r>
-    </w:p>
-    <w:p>
-      <w:pPr>
+    </w:p>
+    <w:p>
+      <w:pPr>
+        <w:rPr>
+          <w:sz w:val="28"/>
+          <w:szCs w:val="28"/>
+        </w:rPr>
+      </w:pPr>
+      <w:r>
+        <w:rPr>
+          <w:b/>
+          <w:bCs/>
+          <w:sz w:val="28"/>
+          <w:szCs w:val="28"/>
+        </w:rPr>
+        <w:t xml:space="preserve">Slide </w:t>
+      </w:r>
+      <w:r>
+        <w:rPr>
+          <w:b/>
+          <w:bCs/>
+          <w:sz w:val="28"/>
+          <w:szCs w:val="28"/>
+        </w:rPr>
+        <w:t>4</w:t>
+      </w:r>
+      <w:r>
+        <w:rPr>
+          <w:b/>
+          <w:bCs/>
+          <w:sz w:val="28"/>
+          <w:szCs w:val="28"/>
+        </w:rPr>
+        <w:t>:</w:t>
+      </w:r>
+      <w:r>
+        <w:rPr>
+          <w:sz w:val="28"/>
+          <w:szCs w:val="28"/>
+        </w:rPr>
+        <w:t xml:space="preserve"> </w:t>
+      </w:r>
+      <w:r>
+        <w:rPr>
+          <w:sz w:val="28"/>
+          <w:szCs w:val="28"/>
+        </w:rPr>
+        <w:t>O produto</w:t>
+      </w:r>
+      <w:r>
+        <w:rPr>
+          <w:sz w:val="28"/>
+          <w:szCs w:val="28"/>
+        </w:rPr>
+        <w:t xml:space="preserve"> </w:t>
+      </w:r>
+      <w:r>
+        <w:rPr>
+          <w:sz w:val="28"/>
+          <w:szCs w:val="28"/>
+        </w:rPr>
+        <w:t>-</w:t>
+      </w:r>
+      <w:r>
+        <w:rPr>
+          <w:sz w:val="28"/>
+          <w:szCs w:val="28"/>
+        </w:rPr>
+        <w:t xml:space="preserve"> </w:t>
+      </w:r>
+      <w:r>
         <w:rPr>
           <w:color w:val="FF0000"/>
           <w:sz w:val="28"/>
           <w:szCs w:val="28"/>
         </w:rPr>
+        <w:t>Wallace</w:t>
+      </w:r>
+    </w:p>
+    <w:p>
+      <w:pPr>
+        <w:rPr>
+          <w:sz w:val="28"/>
+          <w:szCs w:val="28"/>
+        </w:rPr>
+      </w:pPr>
+    </w:p>
+    <w:p>
+      <w:pPr>
+        <w:rPr>
+          <w:sz w:val="28"/>
+          <w:szCs w:val="28"/>
+        </w:rPr>
       </w:pPr>
       <w:r>
         <w:rPr>
@@ -163,7 +558,7 @@
           <w:sz w:val="28"/>
           <w:szCs w:val="28"/>
         </w:rPr>
-        <w:t>2</w:t>
+        <w:t>5</w:t>
       </w:r>
       <w:r>
         <w:rPr>
@@ -186,7 +581,7 @@
           <w:sz w:val="28"/>
           <w:szCs w:val="28"/>
         </w:rPr>
-        <w:t>Contexto do negócio</w:t>
+        <w:t>Diagrama de solução (arquitetura técnica do projeto)</w:t>
       </w:r>
       <w:r>
         <w:rPr>
@@ -215,89 +610,16 @@
           <w:sz w:val="28"/>
           <w:szCs w:val="28"/>
         </w:rPr>
-        <w:t>Samuel</w:t>
-      </w:r>
-    </w:p>
-    <w:p>
-      <w:pPr>
-        <w:rPr>
-          <w:sz w:val="24"/>
-          <w:szCs w:val="24"/>
-        </w:rPr>
-      </w:pPr>
-      <w:r>
-        <w:rPr>
-          <w:sz w:val="24"/>
-          <w:szCs w:val="24"/>
-        </w:rPr>
-        <w:t>“</w:t>
-      </w:r>
-      <w:r>
-        <w:rPr>
-          <w:sz w:val="24"/>
-          <w:szCs w:val="24"/>
-        </w:rPr>
-        <w:t xml:space="preserve">O nosso negócio, a </w:t>
-      </w:r>
-      <w:proofErr w:type="spellStart"/>
-      <w:r>
-        <w:rPr>
-          <w:sz w:val="24"/>
-          <w:szCs w:val="24"/>
-        </w:rPr>
-        <w:t>Coffee</w:t>
-      </w:r>
-      <w:proofErr w:type="spellEnd"/>
-      <w:r>
-        <w:rPr>
-          <w:sz w:val="24"/>
-          <w:szCs w:val="24"/>
-        </w:rPr>
-        <w:t xml:space="preserve"> Tech - Auditoria de armazenagem computadorizada, é uma empresa que surgiu para atender uma dor do mercado no segmento de produção de café, mais especificadamente no setor de armazenamento.</w:t>
-      </w:r>
-      <w:r>
-        <w:rPr>
-          <w:sz w:val="24"/>
-          <w:szCs w:val="24"/>
-        </w:rPr>
-        <w:t xml:space="preserve"> </w:t>
-      </w:r>
-    </w:p>
-    <w:p>
-      <w:pPr>
-        <w:rPr>
-          <w:sz w:val="24"/>
-          <w:szCs w:val="24"/>
-        </w:rPr>
-      </w:pPr>
-      <w:r>
-        <w:rPr>
-          <w:sz w:val="24"/>
-          <w:szCs w:val="24"/>
-        </w:rPr>
-        <w:t xml:space="preserve">Atualmente uma das grandes dificuldades das empresas desse setor, é se certificarem que de fato os níveis de temperatura e umidade nos silos de armazenamento de grãos estão corretos. E quem vai falar um pouco mais sobre esse problema, é o meu sócio </w:t>
-      </w:r>
-      <w:r>
-        <w:rPr>
-          <w:sz w:val="24"/>
-          <w:szCs w:val="24"/>
-        </w:rPr>
-        <w:t>Eduardo</w:t>
-      </w:r>
-      <w:r>
-        <w:rPr>
-          <w:sz w:val="24"/>
-          <w:szCs w:val="24"/>
-        </w:rPr>
-        <w:t>.</w:t>
-      </w:r>
-      <w:r>
-        <w:rPr>
-          <w:sz w:val="24"/>
-          <w:szCs w:val="24"/>
-        </w:rPr>
-        <w:t>”</w:t>
-      </w:r>
+        <w:t>Isabela</w:t>
+      </w:r>
+    </w:p>
+    <w:p>
+      <w:pPr>
+        <w:rPr>
+          <w:sz w:val="28"/>
+          <w:szCs w:val="28"/>
+        </w:rPr>
+      </w:pPr>
     </w:p>
     <w:p>
       <w:pPr>
@@ -322,7 +644,7 @@
           <w:sz w:val="28"/>
           <w:szCs w:val="28"/>
         </w:rPr>
-        <w:t>3</w:t>
+        <w:t>6</w:t>
       </w:r>
       <w:r>
         <w:rPr>
@@ -338,7 +660,14 @@
           <w:sz w:val="28"/>
           <w:szCs w:val="28"/>
         </w:rPr>
-        <w:t xml:space="preserve"> O problema</w:t>
+        <w:t xml:space="preserve"> </w:t>
+      </w:r>
+      <w:r>
+        <w:rPr>
+          <w:sz w:val="28"/>
+          <w:szCs w:val="28"/>
+        </w:rPr>
+        <w:t>Demonstração do site e dashboard</w:t>
       </w:r>
       <w:r>
         <w:rPr>
@@ -367,20 +696,21 @@
           <w:sz w:val="28"/>
           <w:szCs w:val="28"/>
         </w:rPr>
-        <w:t>Eduardo</w:t>
-      </w:r>
-    </w:p>
-    <w:p>
-      <w:pPr>
-        <w:rPr>
-          <w:sz w:val="28"/>
-          <w:szCs w:val="28"/>
-        </w:rPr>
-      </w:pPr>
-    </w:p>
-    <w:p>
-      <w:pPr>
-        <w:rPr>
+        <w:t>Matheus e Diego</w:t>
+      </w:r>
+    </w:p>
+    <w:p>
+      <w:pPr>
+        <w:rPr>
+          <w:sz w:val="28"/>
+          <w:szCs w:val="28"/>
+        </w:rPr>
+      </w:pPr>
+    </w:p>
+    <w:p>
+      <w:pPr>
+        <w:rPr>
+          <w:color w:val="FF0000"/>
           <w:sz w:val="28"/>
           <w:szCs w:val="28"/>
         </w:rPr>
@@ -401,7 +731,7 @@
           <w:sz w:val="28"/>
           <w:szCs w:val="28"/>
         </w:rPr>
-        <w:t>4</w:t>
+        <w:t>7</w:t>
       </w:r>
       <w:r>
         <w:rPr>
@@ -424,28 +754,14 @@
           <w:sz w:val="28"/>
           <w:szCs w:val="28"/>
         </w:rPr>
-        <w:t>O produto</w:t>
-      </w:r>
-      <w:r>
-        <w:rPr>
-          <w:sz w:val="28"/>
-          <w:szCs w:val="28"/>
-        </w:rPr>
-        <w:t xml:space="preserve"> </w:t>
-      </w:r>
-      <w:r>
-        <w:rPr>
-          <w:sz w:val="28"/>
-          <w:szCs w:val="28"/>
-        </w:rPr>
-        <w:t>-</w:t>
-      </w:r>
-      <w:r>
-        <w:rPr>
-          <w:sz w:val="28"/>
-          <w:szCs w:val="28"/>
-        </w:rPr>
-        <w:t xml:space="preserve"> </w:t>
+        <w:t xml:space="preserve">Demonstração da modelagem do banco de dados e script </w:t>
+      </w:r>
+      <w:r>
+        <w:rPr>
+          <w:sz w:val="28"/>
+          <w:szCs w:val="28"/>
+        </w:rPr>
+        <w:t xml:space="preserve">– </w:t>
       </w:r>
       <w:r>
         <w:rPr>
@@ -453,251 +769,6 @@
           <w:sz w:val="28"/>
           <w:szCs w:val="28"/>
         </w:rPr>
-        <w:t>Wallace</w:t>
-      </w:r>
-    </w:p>
-    <w:p>
-      <w:pPr>
-        <w:rPr>
-          <w:sz w:val="28"/>
-          <w:szCs w:val="28"/>
-        </w:rPr>
-      </w:pPr>
-    </w:p>
-    <w:p>
-      <w:pPr>
-        <w:rPr>
-          <w:sz w:val="28"/>
-          <w:szCs w:val="28"/>
-        </w:rPr>
-      </w:pPr>
-      <w:r>
-        <w:rPr>
-          <w:b/>
-          <w:bCs/>
-          <w:sz w:val="28"/>
-          <w:szCs w:val="28"/>
-        </w:rPr>
-        <w:t xml:space="preserve">Slide </w:t>
-      </w:r>
-      <w:r>
-        <w:rPr>
-          <w:b/>
-          <w:bCs/>
-          <w:sz w:val="28"/>
-          <w:szCs w:val="28"/>
-        </w:rPr>
-        <w:t>5</w:t>
-      </w:r>
-      <w:r>
-        <w:rPr>
-          <w:b/>
-          <w:bCs/>
-          <w:sz w:val="28"/>
-          <w:szCs w:val="28"/>
-        </w:rPr>
-        <w:t>:</w:t>
-      </w:r>
-      <w:r>
-        <w:rPr>
-          <w:sz w:val="28"/>
-          <w:szCs w:val="28"/>
-        </w:rPr>
-        <w:t xml:space="preserve"> </w:t>
-      </w:r>
-      <w:r>
-        <w:rPr>
-          <w:sz w:val="28"/>
-          <w:szCs w:val="28"/>
-        </w:rPr>
-        <w:t>Diagrama de solução (arquitetura técnica do projeto)</w:t>
-      </w:r>
-      <w:r>
-        <w:rPr>
-          <w:sz w:val="28"/>
-          <w:szCs w:val="28"/>
-        </w:rPr>
-        <w:t xml:space="preserve"> </w:t>
-      </w:r>
-      <w:r>
-        <w:rPr>
-          <w:sz w:val="28"/>
-          <w:szCs w:val="28"/>
-        </w:rPr>
-        <w:t>-</w:t>
-      </w:r>
-      <w:r>
-        <w:rPr>
-          <w:sz w:val="28"/>
-          <w:szCs w:val="28"/>
-        </w:rPr>
-        <w:t xml:space="preserve"> </w:t>
-      </w:r>
-      <w:r>
-        <w:rPr>
-          <w:color w:val="FF0000"/>
-          <w:sz w:val="28"/>
-          <w:szCs w:val="28"/>
-        </w:rPr>
-        <w:t>Isabela</w:t>
-      </w:r>
-    </w:p>
-    <w:p>
-      <w:pPr>
-        <w:rPr>
-          <w:sz w:val="28"/>
-          <w:szCs w:val="28"/>
-        </w:rPr>
-      </w:pPr>
-    </w:p>
-    <w:p>
-      <w:pPr>
-        <w:rPr>
-          <w:sz w:val="28"/>
-          <w:szCs w:val="28"/>
-        </w:rPr>
-      </w:pPr>
-      <w:r>
-        <w:rPr>
-          <w:b/>
-          <w:bCs/>
-          <w:sz w:val="28"/>
-          <w:szCs w:val="28"/>
-        </w:rPr>
-        <w:t xml:space="preserve">Slide </w:t>
-      </w:r>
-      <w:r>
-        <w:rPr>
-          <w:b/>
-          <w:bCs/>
-          <w:sz w:val="28"/>
-          <w:szCs w:val="28"/>
-        </w:rPr>
-        <w:t>6</w:t>
-      </w:r>
-      <w:r>
-        <w:rPr>
-          <w:b/>
-          <w:bCs/>
-          <w:sz w:val="28"/>
-          <w:szCs w:val="28"/>
-        </w:rPr>
-        <w:t>:</w:t>
-      </w:r>
-      <w:r>
-        <w:rPr>
-          <w:sz w:val="28"/>
-          <w:szCs w:val="28"/>
-        </w:rPr>
-        <w:t xml:space="preserve"> </w:t>
-      </w:r>
-      <w:r>
-        <w:rPr>
-          <w:sz w:val="28"/>
-          <w:szCs w:val="28"/>
-        </w:rPr>
-        <w:t>Demonstração do site e dashboard</w:t>
-      </w:r>
-      <w:r>
-        <w:rPr>
-          <w:sz w:val="28"/>
-          <w:szCs w:val="28"/>
-        </w:rPr>
-        <w:t xml:space="preserve"> </w:t>
-      </w:r>
-      <w:r>
-        <w:rPr>
-          <w:sz w:val="28"/>
-          <w:szCs w:val="28"/>
-        </w:rPr>
-        <w:t>-</w:t>
-      </w:r>
-      <w:r>
-        <w:rPr>
-          <w:sz w:val="28"/>
-          <w:szCs w:val="28"/>
-        </w:rPr>
-        <w:t xml:space="preserve"> </w:t>
-      </w:r>
-      <w:r>
-        <w:rPr>
-          <w:color w:val="FF0000"/>
-          <w:sz w:val="28"/>
-          <w:szCs w:val="28"/>
-        </w:rPr>
-        <w:t>Matheus e Diego</w:t>
-      </w:r>
-    </w:p>
-    <w:p>
-      <w:pPr>
-        <w:rPr>
-          <w:sz w:val="28"/>
-          <w:szCs w:val="28"/>
-        </w:rPr>
-      </w:pPr>
-    </w:p>
-    <w:p>
-      <w:pPr>
-        <w:rPr>
-          <w:color w:val="FF0000"/>
-          <w:sz w:val="28"/>
-          <w:szCs w:val="28"/>
-        </w:rPr>
-      </w:pPr>
-      <w:r>
-        <w:rPr>
-          <w:b/>
-          <w:bCs/>
-          <w:sz w:val="28"/>
-          <w:szCs w:val="28"/>
-        </w:rPr>
-        <w:t xml:space="preserve">Slide </w:t>
-      </w:r>
-      <w:r>
-        <w:rPr>
-          <w:b/>
-          <w:bCs/>
-          <w:sz w:val="28"/>
-          <w:szCs w:val="28"/>
-        </w:rPr>
-        <w:t>7</w:t>
-      </w:r>
-      <w:r>
-        <w:rPr>
-          <w:b/>
-          <w:bCs/>
-          <w:sz w:val="28"/>
-          <w:szCs w:val="28"/>
-        </w:rPr>
-        <w:t>:</w:t>
-      </w:r>
-      <w:r>
-        <w:rPr>
-          <w:sz w:val="28"/>
-          <w:szCs w:val="28"/>
-        </w:rPr>
-        <w:t xml:space="preserve"> </w:t>
-      </w:r>
-      <w:r>
-        <w:rPr>
-          <w:sz w:val="28"/>
-          <w:szCs w:val="28"/>
-        </w:rPr>
-        <w:t xml:space="preserve">Demonstração da modelagem do banco de dados e script </w:t>
-      </w:r>
-      <w:r>
-        <w:rPr>
-          <w:sz w:val="28"/>
-          <w:szCs w:val="28"/>
-        </w:rPr>
-        <w:t xml:space="preserve">– </w:t>
-      </w:r>
-      <w:r>
-        <w:rPr>
-          <w:color w:val="FF0000"/>
-          <w:sz w:val="28"/>
-          <w:szCs w:val="28"/>
-        </w:rPr>
         <w:t>William</w:t>
       </w:r>
     </w:p>
@@ -723,6 +794,7 @@
           <w:sz w:val="28"/>
           <w:szCs w:val="28"/>
         </w:rPr>
+        <w:lastRenderedPageBreak/>
         <w:t xml:space="preserve">Slide </w:t>
       </w:r>
       <w:r>
@@ -898,7 +970,7 @@
 </file>
 
 <file path=word/styles.xml><?xml version="1.0" encoding="utf-8"?>
-<w:styles xmlns:mc="http://schemas.openxmlformats.org/markup-compatibility/2006" xmlns:r="http://schemas.openxmlformats.org/officeDocument/2006/relationships" xmlns:w="http://schemas.openxmlformats.org/wordprocessingml/2006/main" xmlns:w14="http://schemas.microsoft.com/office/word/2010/wordml" xmlns:w15="http://schemas.microsoft.com/office/word/2012/wordml" xmlns:w16cid="http://schemas.microsoft.com/office/word/2016/wordml/cid" xmlns:w16se="http://schemas.microsoft.com/office/word/2015/wordml/symex" mc:Ignorable="w14 w15 w16se w16cid">
+<w:styles xmlns:mc="http://schemas.openxmlformats.org/markup-compatibility/2006" xmlns:r="http://schemas.openxmlformats.org/officeDocument/2006/relationships" xmlns:w="http://schemas.openxmlformats.org/wordprocessingml/2006/main" xmlns:w14="http://schemas.microsoft.com/office/word/2010/wordml" xmlns:w15="http://schemas.microsoft.com/office/word/2012/wordml" xmlns:w16se="http://schemas.microsoft.com/office/word/2015/wordml/symex" mc:Ignorable="w14 w15 w16se">
   <w:docDefaults>
     <w:rPrDefault>
       <w:rPr>
@@ -914,7 +986,7 @@
       </w:pPr>
     </w:pPrDefault>
   </w:docDefaults>
-  <w:latentStyles w:defLockedState="0" w:defUIPriority="99" w:defSemiHidden="0" w:defUnhideWhenUsed="0" w:defQFormat="0" w:count="376">
+  <w:latentStyles w:defLockedState="0" w:defUIPriority="99" w:defSemiHidden="0" w:defUnhideWhenUsed="0" w:defQFormat="0" w:count="371">
     <w:lsdException w:name="Normal" w:uiPriority="0" w:qFormat="1"/>
     <w:lsdException w:name="heading 1" w:uiPriority="9" w:qFormat="1"/>
     <w:lsdException w:name="heading 2" w:semiHidden="1" w:uiPriority="9" w:unhideWhenUsed="1" w:qFormat="1"/>
@@ -1286,11 +1358,6 @@
     <w:lsdException w:name="List Table 5 Dark Accent 6" w:uiPriority="50"/>
     <w:lsdException w:name="List Table 6 Colorful Accent 6" w:uiPriority="51"/>
     <w:lsdException w:name="List Table 7 Colorful Accent 6" w:uiPriority="52"/>
-    <w:lsdException w:name="Mention" w:semiHidden="1" w:unhideWhenUsed="1"/>
-    <w:lsdException w:name="Smart Hyperlink" w:semiHidden="1" w:unhideWhenUsed="1"/>
-    <w:lsdException w:name="Hashtag" w:semiHidden="1" w:unhideWhenUsed="1"/>
-    <w:lsdException w:name="Unresolved Mention" w:semiHidden="1" w:unhideWhenUsed="1"/>
-    <w:lsdException w:name="Smart Link" w:semiHidden="1" w:unhideWhenUsed="1"/>
   </w:latentStyles>
   <w:style w:type="paragraph" w:default="1" w:styleId="Normal">
     <w:name w:val="Normal"/>
@@ -1322,6 +1389,17 @@
     <w:uiPriority w:val="99"/>
     <w:semiHidden/>
     <w:unhideWhenUsed/>
+  </w:style>
+  <w:style w:type="character" w:styleId="Forte">
+    <w:name w:val="Strong"/>
+    <w:basedOn w:val="Fontepargpadro"/>
+    <w:uiPriority w:val="22"/>
+    <w:qFormat/>
+    <w:rsid w:val="00DE5537"/>
+    <w:rPr>
+      <w:b/>
+      <w:bCs/>
+    </w:rPr>
   </w:style>
 </w:styles>
 </file>

</xml_diff>

<commit_message>
Atualização arquivos de falas
</commit_message>
<xml_diff>
--- a/Apresentação/Falas apresentação.docx
+++ b/Apresentação/Falas apresentação.docx
@@ -1,6 +1,6 @@
 
 <file path=word/document.xml><?xml version="1.0" encoding="utf-8"?>
-<w:document xmlns:wpc="http://schemas.microsoft.com/office/word/2010/wordprocessingCanvas" xmlns:cx="http://schemas.microsoft.com/office/drawing/2014/chartex" xmlns:mc="http://schemas.openxmlformats.org/markup-compatibility/2006" xmlns:o="urn:schemas-microsoft-com:office:office" xmlns:r="http://schemas.openxmlformats.org/officeDocument/2006/relationships" xmlns:m="http://schemas.openxmlformats.org/officeDocument/2006/math" xmlns:v="urn:schemas-microsoft-com:vml" xmlns:wp14="http://schemas.microsoft.com/office/word/2010/wordprocessingDrawing" xmlns:wp="http://schemas.openxmlformats.org/drawingml/2006/wordprocessingDrawing" xmlns:w10="urn:schemas-microsoft-com:office:word" xmlns:w="http://schemas.openxmlformats.org/wordprocessingml/2006/main" xmlns:w14="http://schemas.microsoft.com/office/word/2010/wordml" xmlns:w15="http://schemas.microsoft.com/office/word/2012/wordml" xmlns:w16se="http://schemas.microsoft.com/office/word/2015/wordml/symex" xmlns:wpg="http://schemas.microsoft.com/office/word/2010/wordprocessingGroup" xmlns:wpi="http://schemas.microsoft.com/office/word/2010/wordprocessingInk" xmlns:wne="http://schemas.microsoft.com/office/word/2006/wordml" xmlns:wps="http://schemas.microsoft.com/office/word/2010/wordprocessingShape" mc:Ignorable="w14 w15 w16se wp14">
+<w:document xmlns:wpc="http://schemas.microsoft.com/office/word/2010/wordprocessingCanvas" xmlns:cx="http://schemas.microsoft.com/office/drawing/2014/chartex" xmlns:cx1="http://schemas.microsoft.com/office/drawing/2015/9/8/chartex" xmlns:cx2="http://schemas.microsoft.com/office/drawing/2015/10/21/chartex" xmlns:cx3="http://schemas.microsoft.com/office/drawing/2016/5/9/chartex" xmlns:cx4="http://schemas.microsoft.com/office/drawing/2016/5/10/chartex" xmlns:cx5="http://schemas.microsoft.com/office/drawing/2016/5/11/chartex" xmlns:cx6="http://schemas.microsoft.com/office/drawing/2016/5/12/chartex" xmlns:cx7="http://schemas.microsoft.com/office/drawing/2016/5/13/chartex" xmlns:cx8="http://schemas.microsoft.com/office/drawing/2016/5/14/chartex" xmlns:mc="http://schemas.openxmlformats.org/markup-compatibility/2006" xmlns:aink="http://schemas.microsoft.com/office/drawing/2016/ink" xmlns:am3d="http://schemas.microsoft.com/office/drawing/2017/model3d" xmlns:o="urn:schemas-microsoft-com:office:office" xmlns:r="http://schemas.openxmlformats.org/officeDocument/2006/relationships" xmlns:m="http://schemas.openxmlformats.org/officeDocument/2006/math" xmlns:v="urn:schemas-microsoft-com:vml" xmlns:wp14="http://schemas.microsoft.com/office/word/2010/wordprocessingDrawing" xmlns:wp="http://schemas.openxmlformats.org/drawingml/2006/wordprocessingDrawing" xmlns:w10="urn:schemas-microsoft-com:office:word" xmlns:w="http://schemas.openxmlformats.org/wordprocessingml/2006/main" xmlns:w14="http://schemas.microsoft.com/office/word/2010/wordml" xmlns:w15="http://schemas.microsoft.com/office/word/2012/wordml" xmlns:w16cid="http://schemas.microsoft.com/office/word/2016/wordml/cid" xmlns:w16se="http://schemas.microsoft.com/office/word/2015/wordml/symex" xmlns:wpg="http://schemas.microsoft.com/office/word/2010/wordprocessingGroup" xmlns:wpi="http://schemas.microsoft.com/office/word/2010/wordprocessingInk" xmlns:wne="http://schemas.microsoft.com/office/word/2006/wordml" xmlns:wps="http://schemas.microsoft.com/office/word/2010/wordprocessingShape" mc:Ignorable="w14 w15 w16se w16cid wp14">
   <w:body>
     <w:p>
       <w:pPr>
@@ -154,6 +154,7 @@
         </w:rPr>
         <w:t xml:space="preserve">Slide </w:t>
       </w:r>
+      <w:proofErr w:type="gramStart"/>
       <w:r>
         <w:rPr>
           <w:b/>
@@ -170,8 +171,18 @@
           <w:sz w:val="28"/>
           <w:szCs w:val="28"/>
         </w:rPr>
+        <w:t xml:space="preserve"> </w:t>
+      </w:r>
+      <w:r>
+        <w:rPr>
+          <w:b/>
+          <w:bCs/>
+          <w:sz w:val="28"/>
+          <w:szCs w:val="28"/>
+        </w:rPr>
         <w:t>:</w:t>
       </w:r>
+      <w:proofErr w:type="gramEnd"/>
       <w:r>
         <w:rPr>
           <w:sz w:val="28"/>
@@ -437,15 +448,110 @@
           <w:szCs w:val="24"/>
         </w:rPr>
         <w:t>. E para que nada disso que eu falei aconteça com o seu café o nosso sócio Wallace vai falar mais sobre a nosso produto. ”</w:t>
+      </w:r>
+    </w:p>
+    <w:p>
+      <w:pPr>
+        <w:rPr>
+          <w:sz w:val="24"/>
+          <w:szCs w:val="24"/>
+        </w:rPr>
+      </w:pPr>
+    </w:p>
+    <w:p>
+      <w:pPr>
+        <w:rPr>
+          <w:sz w:val="28"/>
+          <w:szCs w:val="28"/>
+        </w:rPr>
+      </w:pPr>
+      <w:r>
+        <w:rPr>
+          <w:b/>
+          <w:bCs/>
+          <w:sz w:val="28"/>
+          <w:szCs w:val="28"/>
+        </w:rPr>
+        <w:t xml:space="preserve">Slide </w:t>
+      </w:r>
+      <w:r>
+        <w:rPr>
+          <w:b/>
+          <w:bCs/>
+          <w:sz w:val="28"/>
+          <w:szCs w:val="28"/>
+        </w:rPr>
+        <w:t>4</w:t>
+      </w:r>
+      <w:r>
+        <w:rPr>
+          <w:b/>
+          <w:bCs/>
+          <w:sz w:val="28"/>
+          <w:szCs w:val="28"/>
+        </w:rPr>
+        <w:t xml:space="preserve"> e 5</w:t>
+      </w:r>
+      <w:r>
+        <w:rPr>
+          <w:b/>
+          <w:bCs/>
+          <w:sz w:val="28"/>
+          <w:szCs w:val="28"/>
+        </w:rPr>
+        <w:t>:</w:t>
+      </w:r>
+      <w:r>
+        <w:rPr>
+          <w:sz w:val="28"/>
+          <w:szCs w:val="28"/>
+        </w:rPr>
+        <w:t xml:space="preserve"> </w:t>
+      </w:r>
+      <w:r>
+        <w:rPr>
+          <w:sz w:val="28"/>
+          <w:szCs w:val="28"/>
+        </w:rPr>
+        <w:t>O produto</w:t>
+      </w:r>
+      <w:r>
+        <w:rPr>
+          <w:sz w:val="28"/>
+          <w:szCs w:val="28"/>
+        </w:rPr>
+        <w:t xml:space="preserve"> </w:t>
+      </w:r>
+      <w:r>
+        <w:rPr>
+          <w:sz w:val="28"/>
+          <w:szCs w:val="28"/>
+        </w:rPr>
+        <w:t>-</w:t>
+      </w:r>
+      <w:r>
+        <w:rPr>
+          <w:sz w:val="28"/>
+          <w:szCs w:val="28"/>
+        </w:rPr>
+        <w:t xml:space="preserve"> </w:t>
       </w:r>
       <w:bookmarkStart w:id="0" w:name="_GoBack"/>
       <w:bookmarkEnd w:id="0"/>
-    </w:p>
-    <w:p>
-      <w:pPr>
-        <w:rPr>
-          <w:sz w:val="24"/>
-          <w:szCs w:val="24"/>
+      <w:r>
+        <w:rPr>
+          <w:color w:val="FF0000"/>
+          <w:sz w:val="28"/>
+          <w:szCs w:val="28"/>
+        </w:rPr>
+        <w:t>Wallace</w:t>
+      </w:r>
+    </w:p>
+    <w:p>
+      <w:pPr>
+        <w:rPr>
+          <w:sz w:val="28"/>
+          <w:szCs w:val="28"/>
         </w:rPr>
       </w:pPr>
     </w:p>
@@ -472,7 +578,7 @@
           <w:sz w:val="28"/>
           <w:szCs w:val="28"/>
         </w:rPr>
-        <w:t>4</w:t>
+        <w:t>5</w:t>
       </w:r>
       <w:r>
         <w:rPr>
@@ -495,7 +601,7 @@
           <w:sz w:val="28"/>
           <w:szCs w:val="28"/>
         </w:rPr>
-        <w:t>O produto</w:t>
+        <w:t>Diagrama de solução (arquitetura técnica do projeto)</w:t>
       </w:r>
       <w:r>
         <w:rPr>
@@ -524,20 +630,75 @@
           <w:sz w:val="28"/>
           <w:szCs w:val="28"/>
         </w:rPr>
-        <w:t>Wallace</w:t>
-      </w:r>
-    </w:p>
-    <w:p>
-      <w:pPr>
-        <w:rPr>
-          <w:sz w:val="28"/>
-          <w:szCs w:val="28"/>
-        </w:rPr>
-      </w:pPr>
-    </w:p>
-    <w:p>
-      <w:pPr>
-        <w:rPr>
+        <w:t>Isabela</w:t>
+      </w:r>
+    </w:p>
+    <w:p>
+      <w:pPr>
+        <w:rPr>
+          <w:sz w:val="28"/>
+          <w:szCs w:val="28"/>
+        </w:rPr>
+      </w:pPr>
+    </w:p>
+    <w:p>
+      <w:pPr>
+        <w:rPr>
+          <w:sz w:val="28"/>
+          <w:szCs w:val="28"/>
+        </w:rPr>
+      </w:pPr>
+      <w:r>
+        <w:rPr>
+          <w:b/>
+          <w:bCs/>
+          <w:sz w:val="28"/>
+          <w:szCs w:val="28"/>
+        </w:rPr>
+        <w:t>Demonstração do site e dashboard</w:t>
+      </w:r>
+      <w:r>
+        <w:rPr>
+          <w:sz w:val="28"/>
+          <w:szCs w:val="28"/>
+        </w:rPr>
+        <w:t xml:space="preserve"> </w:t>
+      </w:r>
+      <w:r>
+        <w:rPr>
+          <w:sz w:val="28"/>
+          <w:szCs w:val="28"/>
+        </w:rPr>
+        <w:t>-</w:t>
+      </w:r>
+      <w:r>
+        <w:rPr>
+          <w:sz w:val="28"/>
+          <w:szCs w:val="28"/>
+        </w:rPr>
+        <w:t xml:space="preserve"> </w:t>
+      </w:r>
+      <w:r>
+        <w:rPr>
+          <w:color w:val="FF0000"/>
+          <w:sz w:val="28"/>
+          <w:szCs w:val="28"/>
+        </w:rPr>
+        <w:t>Matheus e Diego</w:t>
+      </w:r>
+    </w:p>
+    <w:p>
+      <w:pPr>
+        <w:rPr>
+          <w:sz w:val="28"/>
+          <w:szCs w:val="28"/>
+        </w:rPr>
+      </w:pPr>
+    </w:p>
+    <w:p>
+      <w:pPr>
+        <w:rPr>
+          <w:color w:val="FF0000"/>
           <w:sz w:val="28"/>
           <w:szCs w:val="28"/>
         </w:rPr>
@@ -558,7 +719,7 @@
           <w:sz w:val="28"/>
           <w:szCs w:val="28"/>
         </w:rPr>
-        <w:t>5</w:t>
+        <w:t>6</w:t>
       </w:r>
       <w:r>
         <w:rPr>
@@ -581,7 +742,66 @@
           <w:sz w:val="28"/>
           <w:szCs w:val="28"/>
         </w:rPr>
-        <w:t>Diagrama de solução (arquitetura técnica do projeto)</w:t>
+        <w:t xml:space="preserve">Demonstração da modelagem do banco de dados e script </w:t>
+      </w:r>
+      <w:r>
+        <w:rPr>
+          <w:sz w:val="28"/>
+          <w:szCs w:val="28"/>
+        </w:rPr>
+        <w:t xml:space="preserve">– </w:t>
+      </w:r>
+      <w:r>
+        <w:rPr>
+          <w:color w:val="FF0000"/>
+          <w:sz w:val="28"/>
+          <w:szCs w:val="28"/>
+        </w:rPr>
+        <w:t>William</w:t>
+      </w:r>
+    </w:p>
+    <w:p>
+      <w:pPr>
+        <w:rPr>
+          <w:sz w:val="28"/>
+          <w:szCs w:val="28"/>
+        </w:rPr>
+      </w:pPr>
+    </w:p>
+    <w:p>
+      <w:pPr>
+        <w:rPr>
+          <w:sz w:val="28"/>
+          <w:szCs w:val="28"/>
+        </w:rPr>
+      </w:pPr>
+      <w:r>
+        <w:rPr>
+          <w:b/>
+          <w:bCs/>
+          <w:sz w:val="28"/>
+          <w:szCs w:val="28"/>
+        </w:rPr>
+        <w:lastRenderedPageBreak/>
+        <w:t xml:space="preserve">Demonstração da captação de dados com </w:t>
+      </w:r>
+      <w:r>
+        <w:rPr>
+          <w:b/>
+          <w:bCs/>
+          <w:sz w:val="28"/>
+          <w:szCs w:val="28"/>
+        </w:rPr>
+        <w:t>A</w:t>
+      </w:r>
+      <w:r>
+        <w:rPr>
+          <w:b/>
+          <w:bCs/>
+          <w:sz w:val="28"/>
+          <w:szCs w:val="28"/>
+        </w:rPr>
+        <w:t>rduíno</w:t>
       </w:r>
       <w:r>
         <w:rPr>
@@ -610,7 +830,7 @@
           <w:sz w:val="28"/>
           <w:szCs w:val="28"/>
         </w:rPr>
-        <w:t>Isabela</w:t>
+        <w:t>Diego</w:t>
       </w:r>
     </w:p>
     <w:p>
@@ -644,267 +864,7 @@
           <w:sz w:val="28"/>
           <w:szCs w:val="28"/>
         </w:rPr>
-        <w:t>6</w:t>
-      </w:r>
-      <w:r>
-        <w:rPr>
-          <w:b/>
-          <w:bCs/>
-          <w:sz w:val="28"/>
-          <w:szCs w:val="28"/>
-        </w:rPr>
-        <w:t>:</w:t>
-      </w:r>
-      <w:r>
-        <w:rPr>
-          <w:sz w:val="28"/>
-          <w:szCs w:val="28"/>
-        </w:rPr>
-        <w:t xml:space="preserve"> </w:t>
-      </w:r>
-      <w:r>
-        <w:rPr>
-          <w:sz w:val="28"/>
-          <w:szCs w:val="28"/>
-        </w:rPr>
-        <w:t>Demonstração do site e dashboard</w:t>
-      </w:r>
-      <w:r>
-        <w:rPr>
-          <w:sz w:val="28"/>
-          <w:szCs w:val="28"/>
-        </w:rPr>
-        <w:t xml:space="preserve"> </w:t>
-      </w:r>
-      <w:r>
-        <w:rPr>
-          <w:sz w:val="28"/>
-          <w:szCs w:val="28"/>
-        </w:rPr>
-        <w:t>-</w:t>
-      </w:r>
-      <w:r>
-        <w:rPr>
-          <w:sz w:val="28"/>
-          <w:szCs w:val="28"/>
-        </w:rPr>
-        <w:t xml:space="preserve"> </w:t>
-      </w:r>
-      <w:r>
-        <w:rPr>
-          <w:color w:val="FF0000"/>
-          <w:sz w:val="28"/>
-          <w:szCs w:val="28"/>
-        </w:rPr>
-        <w:t>Matheus e Diego</w:t>
-      </w:r>
-    </w:p>
-    <w:p>
-      <w:pPr>
-        <w:rPr>
-          <w:sz w:val="28"/>
-          <w:szCs w:val="28"/>
-        </w:rPr>
-      </w:pPr>
-    </w:p>
-    <w:p>
-      <w:pPr>
-        <w:rPr>
-          <w:color w:val="FF0000"/>
-          <w:sz w:val="28"/>
-          <w:szCs w:val="28"/>
-        </w:rPr>
-      </w:pPr>
-      <w:r>
-        <w:rPr>
-          <w:b/>
-          <w:bCs/>
-          <w:sz w:val="28"/>
-          <w:szCs w:val="28"/>
-        </w:rPr>
-        <w:t xml:space="preserve">Slide </w:t>
-      </w:r>
-      <w:r>
-        <w:rPr>
-          <w:b/>
-          <w:bCs/>
-          <w:sz w:val="28"/>
-          <w:szCs w:val="28"/>
-        </w:rPr>
         <w:t>7</w:t>
-      </w:r>
-      <w:r>
-        <w:rPr>
-          <w:b/>
-          <w:bCs/>
-          <w:sz w:val="28"/>
-          <w:szCs w:val="28"/>
-        </w:rPr>
-        <w:t>:</w:t>
-      </w:r>
-      <w:r>
-        <w:rPr>
-          <w:sz w:val="28"/>
-          <w:szCs w:val="28"/>
-        </w:rPr>
-        <w:t xml:space="preserve"> </w:t>
-      </w:r>
-      <w:r>
-        <w:rPr>
-          <w:sz w:val="28"/>
-          <w:szCs w:val="28"/>
-        </w:rPr>
-        <w:t xml:space="preserve">Demonstração da modelagem do banco de dados e script </w:t>
-      </w:r>
-      <w:r>
-        <w:rPr>
-          <w:sz w:val="28"/>
-          <w:szCs w:val="28"/>
-        </w:rPr>
-        <w:t xml:space="preserve">– </w:t>
-      </w:r>
-      <w:r>
-        <w:rPr>
-          <w:color w:val="FF0000"/>
-          <w:sz w:val="28"/>
-          <w:szCs w:val="28"/>
-        </w:rPr>
-        <w:t>William</w:t>
-      </w:r>
-    </w:p>
-    <w:p>
-      <w:pPr>
-        <w:rPr>
-          <w:sz w:val="28"/>
-          <w:szCs w:val="28"/>
-        </w:rPr>
-      </w:pPr>
-    </w:p>
-    <w:p>
-      <w:pPr>
-        <w:rPr>
-          <w:sz w:val="28"/>
-          <w:szCs w:val="28"/>
-        </w:rPr>
-      </w:pPr>
-      <w:r>
-        <w:rPr>
-          <w:b/>
-          <w:bCs/>
-          <w:sz w:val="28"/>
-          <w:szCs w:val="28"/>
-        </w:rPr>
-        <w:lastRenderedPageBreak/>
-        <w:t xml:space="preserve">Slide </w:t>
-      </w:r>
-      <w:r>
-        <w:rPr>
-          <w:b/>
-          <w:bCs/>
-          <w:sz w:val="28"/>
-          <w:szCs w:val="28"/>
-        </w:rPr>
-        <w:t>8</w:t>
-      </w:r>
-      <w:r>
-        <w:rPr>
-          <w:b/>
-          <w:bCs/>
-          <w:sz w:val="28"/>
-          <w:szCs w:val="28"/>
-        </w:rPr>
-        <w:t>:</w:t>
-      </w:r>
-      <w:r>
-        <w:rPr>
-          <w:sz w:val="28"/>
-          <w:szCs w:val="28"/>
-        </w:rPr>
-        <w:t xml:space="preserve"> </w:t>
-      </w:r>
-      <w:r>
-        <w:rPr>
-          <w:sz w:val="28"/>
-          <w:szCs w:val="28"/>
-        </w:rPr>
-        <w:t xml:space="preserve">Demonstração da captação de dados com </w:t>
-      </w:r>
-      <w:r>
-        <w:rPr>
-          <w:sz w:val="28"/>
-          <w:szCs w:val="28"/>
-        </w:rPr>
-        <w:t>A</w:t>
-      </w:r>
-      <w:r>
-        <w:rPr>
-          <w:sz w:val="28"/>
-          <w:szCs w:val="28"/>
-        </w:rPr>
-        <w:t>rduíno</w:t>
-      </w:r>
-      <w:r>
-        <w:rPr>
-          <w:sz w:val="28"/>
-          <w:szCs w:val="28"/>
-        </w:rPr>
-        <w:t xml:space="preserve"> </w:t>
-      </w:r>
-      <w:r>
-        <w:rPr>
-          <w:sz w:val="28"/>
-          <w:szCs w:val="28"/>
-        </w:rPr>
-        <w:t>-</w:t>
-      </w:r>
-      <w:r>
-        <w:rPr>
-          <w:sz w:val="28"/>
-          <w:szCs w:val="28"/>
-        </w:rPr>
-        <w:t xml:space="preserve"> </w:t>
-      </w:r>
-      <w:r>
-        <w:rPr>
-          <w:color w:val="FF0000"/>
-          <w:sz w:val="28"/>
-          <w:szCs w:val="28"/>
-        </w:rPr>
-        <w:t>Diego</w:t>
-      </w:r>
-    </w:p>
-    <w:p>
-      <w:pPr>
-        <w:rPr>
-          <w:sz w:val="28"/>
-          <w:szCs w:val="28"/>
-        </w:rPr>
-      </w:pPr>
-    </w:p>
-    <w:p>
-      <w:pPr>
-        <w:rPr>
-          <w:sz w:val="28"/>
-          <w:szCs w:val="28"/>
-        </w:rPr>
-      </w:pPr>
-      <w:r>
-        <w:rPr>
-          <w:b/>
-          <w:bCs/>
-          <w:sz w:val="28"/>
-          <w:szCs w:val="28"/>
-        </w:rPr>
-        <w:t xml:space="preserve">Slide </w:t>
-      </w:r>
-      <w:r>
-        <w:rPr>
-          <w:b/>
-          <w:bCs/>
-          <w:sz w:val="28"/>
-          <w:szCs w:val="28"/>
-        </w:rPr>
-        <w:t>9</w:t>
       </w:r>
       <w:r>
         <w:rPr>
@@ -970,7 +930,7 @@
 </file>
 
 <file path=word/styles.xml><?xml version="1.0" encoding="utf-8"?>
-<w:styles xmlns:mc="http://schemas.openxmlformats.org/markup-compatibility/2006" xmlns:r="http://schemas.openxmlformats.org/officeDocument/2006/relationships" xmlns:w="http://schemas.openxmlformats.org/wordprocessingml/2006/main" xmlns:w14="http://schemas.microsoft.com/office/word/2010/wordml" xmlns:w15="http://schemas.microsoft.com/office/word/2012/wordml" xmlns:w16se="http://schemas.microsoft.com/office/word/2015/wordml/symex" mc:Ignorable="w14 w15 w16se">
+<w:styles xmlns:mc="http://schemas.openxmlformats.org/markup-compatibility/2006" xmlns:r="http://schemas.openxmlformats.org/officeDocument/2006/relationships" xmlns:w="http://schemas.openxmlformats.org/wordprocessingml/2006/main" xmlns:w14="http://schemas.microsoft.com/office/word/2010/wordml" xmlns:w15="http://schemas.microsoft.com/office/word/2012/wordml" xmlns:w16cid="http://schemas.microsoft.com/office/word/2016/wordml/cid" xmlns:w16se="http://schemas.microsoft.com/office/word/2015/wordml/symex" mc:Ignorable="w14 w15 w16se w16cid">
   <w:docDefaults>
     <w:rPrDefault>
       <w:rPr>
@@ -986,7 +946,7 @@
       </w:pPr>
     </w:pPrDefault>
   </w:docDefaults>
-  <w:latentStyles w:defLockedState="0" w:defUIPriority="99" w:defSemiHidden="0" w:defUnhideWhenUsed="0" w:defQFormat="0" w:count="371">
+  <w:latentStyles w:defLockedState="0" w:defUIPriority="99" w:defSemiHidden="0" w:defUnhideWhenUsed="0" w:defQFormat="0" w:count="376">
     <w:lsdException w:name="Normal" w:uiPriority="0" w:qFormat="1"/>
     <w:lsdException w:name="heading 1" w:uiPriority="9" w:qFormat="1"/>
     <w:lsdException w:name="heading 2" w:semiHidden="1" w:uiPriority="9" w:unhideWhenUsed="1" w:qFormat="1"/>
@@ -1092,7 +1052,6 @@
     <w:lsdException w:name="HTML Sample" w:semiHidden="1" w:unhideWhenUsed="1"/>
     <w:lsdException w:name="HTML Typewriter" w:semiHidden="1" w:unhideWhenUsed="1"/>
     <w:lsdException w:name="HTML Variable" w:semiHidden="1" w:unhideWhenUsed="1"/>
-    <w:lsdException w:name="Normal Table" w:semiHidden="1" w:unhideWhenUsed="1"/>
     <w:lsdException w:name="annotation subject" w:semiHidden="1" w:unhideWhenUsed="1"/>
     <w:lsdException w:name="No List" w:semiHidden="1" w:unhideWhenUsed="1"/>
     <w:lsdException w:name="Outline List 1" w:semiHidden="1" w:unhideWhenUsed="1"/>
@@ -1135,11 +1094,8 @@
     <w:lsdException w:name="Table Contemporary" w:semiHidden="1" w:unhideWhenUsed="1"/>
     <w:lsdException w:name="Table Elegant" w:semiHidden="1" w:unhideWhenUsed="1"/>
     <w:lsdException w:name="Table Professional" w:semiHidden="1" w:unhideWhenUsed="1"/>
-    <w:lsdException w:name="Table Subtle 1" w:semiHidden="1" w:unhideWhenUsed="1"/>
     <w:lsdException w:name="Table Subtle 2" w:semiHidden="1" w:unhideWhenUsed="1"/>
     <w:lsdException w:name="Table Web 1" w:semiHidden="1" w:unhideWhenUsed="1"/>
-    <w:lsdException w:name="Table Web 2" w:semiHidden="1" w:unhideWhenUsed="1"/>
-    <w:lsdException w:name="Table Web 3" w:semiHidden="1" w:unhideWhenUsed="1"/>
     <w:lsdException w:name="Balloon Text" w:semiHidden="1" w:unhideWhenUsed="1"/>
     <w:lsdException w:name="Table Grid" w:uiPriority="39"/>
     <w:lsdException w:name="Table Theme" w:semiHidden="1" w:unhideWhenUsed="1"/>
@@ -1358,6 +1314,11 @@
     <w:lsdException w:name="List Table 5 Dark Accent 6" w:uiPriority="50"/>
     <w:lsdException w:name="List Table 6 Colorful Accent 6" w:uiPriority="51"/>
     <w:lsdException w:name="List Table 7 Colorful Accent 6" w:uiPriority="52"/>
+    <w:lsdException w:name="Mention" w:semiHidden="1" w:unhideWhenUsed="1"/>
+    <w:lsdException w:name="Smart Hyperlink" w:semiHidden="1" w:unhideWhenUsed="1"/>
+    <w:lsdException w:name="Hashtag" w:semiHidden="1" w:unhideWhenUsed="1"/>
+    <w:lsdException w:name="Unresolved Mention" w:semiHidden="1" w:unhideWhenUsed="1"/>
+    <w:lsdException w:name="Smart Link" w:semiHidden="1" w:unhideWhenUsed="1"/>
   </w:latentStyles>
   <w:style w:type="paragraph" w:default="1" w:styleId="Normal">
     <w:name w:val="Normal"/>

</xml_diff>

<commit_message>
Fala Wallace Slide 4 e 5
</commit_message>
<xml_diff>
--- a/Apresentação/Falas apresentação.docx
+++ b/Apresentação/Falas apresentação.docx
@@ -140,6 +140,14 @@
     <w:p>
       <w:pPr>
         <w:rPr>
+          <w:sz w:val="24"/>
+          <w:szCs w:val="24"/>
+        </w:rPr>
+      </w:pPr>
+    </w:p>
+    <w:p>
+      <w:pPr>
+        <w:rPr>
           <w:color w:val="FF0000"/>
           <w:sz w:val="28"/>
           <w:szCs w:val="28"/>
@@ -311,6 +319,14 @@
     <w:p>
       <w:pPr>
         <w:rPr>
+          <w:sz w:val="24"/>
+          <w:szCs w:val="24"/>
+        </w:rPr>
+      </w:pPr>
+    </w:p>
+    <w:p>
+      <w:pPr>
+        <w:rPr>
           <w:sz w:val="28"/>
           <w:szCs w:val="28"/>
         </w:rPr>
@@ -447,20 +463,30 @@
           <w:sz w:val="24"/>
           <w:szCs w:val="24"/>
         </w:rPr>
-        <w:t>. E para que nada disso que eu falei aconteça com o seu café o nosso sócio Wallace vai falar mais sobre a nosso produto. ”</w:t>
-      </w:r>
-    </w:p>
-    <w:p>
-      <w:pPr>
-        <w:rPr>
-          <w:sz w:val="24"/>
-          <w:szCs w:val="24"/>
-        </w:rPr>
-      </w:pPr>
-    </w:p>
-    <w:p>
-      <w:pPr>
-        <w:rPr>
+        <w:t>. E para que nada disso que eu falei aconteça com o seu café o nosso sócio Wallace vai falar mais sobre a nosso produto</w:t>
+      </w:r>
+      <w:proofErr w:type="gramStart"/>
+      <w:r>
+        <w:rPr>
+          <w:sz w:val="24"/>
+          <w:szCs w:val="24"/>
+        </w:rPr>
+        <w:t>. ”</w:t>
+      </w:r>
+      <w:proofErr w:type="gramEnd"/>
+    </w:p>
+    <w:p>
+      <w:pPr>
+        <w:rPr>
+          <w:sz w:val="24"/>
+          <w:szCs w:val="24"/>
+        </w:rPr>
+      </w:pPr>
+    </w:p>
+    <w:p>
+      <w:pPr>
+        <w:rPr>
+          <w:color w:val="FF0000"/>
           <w:sz w:val="28"/>
           <w:szCs w:val="28"/>
         </w:rPr>
@@ -474,6 +500,7 @@
         </w:rPr>
         <w:t xml:space="preserve">Slide </w:t>
       </w:r>
+      <w:proofErr w:type="gramStart"/>
       <w:r>
         <w:rPr>
           <w:b/>
@@ -490,7 +517,7 @@
           <w:sz w:val="28"/>
           <w:szCs w:val="28"/>
         </w:rPr>
-        <w:t xml:space="preserve"> e 5</w:t>
+        <w:t xml:space="preserve"> </w:t>
       </w:r>
       <w:r>
         <w:rPr>
@@ -501,6 +528,7 @@
         </w:rPr>
         <w:t>:</w:t>
       </w:r>
+      <w:proofErr w:type="gramEnd"/>
       <w:r>
         <w:rPr>
           <w:sz w:val="28"/>
@@ -520,6 +548,13 @@
           <w:sz w:val="28"/>
           <w:szCs w:val="28"/>
         </w:rPr>
+        <w:t xml:space="preserve"> (especificações)</w:t>
+      </w:r>
+      <w:r>
+        <w:rPr>
+          <w:sz w:val="28"/>
+          <w:szCs w:val="28"/>
+        </w:rPr>
         <w:t xml:space="preserve"> </w:t>
       </w:r>
       <w:r>
@@ -535,29 +570,433 @@
           <w:szCs w:val="28"/>
         </w:rPr>
         <w:t xml:space="preserve"> </w:t>
+      </w:r>
+      <w:r>
+        <w:rPr>
+          <w:color w:val="FF0000"/>
+          <w:sz w:val="28"/>
+          <w:szCs w:val="28"/>
+        </w:rPr>
+        <w:t>Wallace</w:t>
+      </w:r>
+    </w:p>
+    <w:p>
+      <w:pPr>
+        <w:rPr>
+          <w:sz w:val="24"/>
+          <w:szCs w:val="24"/>
+        </w:rPr>
+      </w:pPr>
+      <w:r>
+        <w:rPr>
+          <w:sz w:val="24"/>
+          <w:szCs w:val="24"/>
+        </w:rPr>
+        <w:t>Bom dia a todos,</w:t>
+      </w:r>
+    </w:p>
+    <w:p>
+      <w:pPr>
+        <w:rPr>
+          <w:sz w:val="24"/>
+          <w:szCs w:val="24"/>
+        </w:rPr>
+      </w:pPr>
+      <w:r>
+        <w:rPr>
+          <w:sz w:val="24"/>
+          <w:szCs w:val="24"/>
+        </w:rPr>
+        <w:t xml:space="preserve">Conforme dito pelo meu sócio Eduardo, hoje a nossa empresa está com um produto que é o carro chefe da nossa </w:t>
+      </w:r>
+      <w:r>
+        <w:rPr>
+          <w:sz w:val="24"/>
+          <w:szCs w:val="24"/>
+        </w:rPr>
+        <w:t>marca</w:t>
+      </w:r>
+      <w:r>
+        <w:rPr>
+          <w:sz w:val="24"/>
+          <w:szCs w:val="24"/>
+        </w:rPr>
+        <w:t xml:space="preserve"> no mercado, chamado </w:t>
+      </w:r>
+      <w:proofErr w:type="spellStart"/>
+      <w:r>
+        <w:rPr>
+          <w:sz w:val="24"/>
+          <w:szCs w:val="24"/>
+        </w:rPr>
+        <w:t>Coffee</w:t>
+      </w:r>
+      <w:proofErr w:type="spellEnd"/>
+      <w:r>
+        <w:rPr>
+          <w:sz w:val="24"/>
+          <w:szCs w:val="24"/>
+        </w:rPr>
+        <w:t xml:space="preserve"> </w:t>
+      </w:r>
+      <w:proofErr w:type="spellStart"/>
+      <w:r>
+        <w:rPr>
+          <w:sz w:val="24"/>
+          <w:szCs w:val="24"/>
+        </w:rPr>
+        <w:t>Thermal</w:t>
+      </w:r>
+      <w:proofErr w:type="spellEnd"/>
+      <w:r>
+        <w:rPr>
+          <w:sz w:val="24"/>
+          <w:szCs w:val="24"/>
+        </w:rPr>
+        <w:t xml:space="preserve"> </w:t>
+      </w:r>
+      <w:proofErr w:type="spellStart"/>
+      <w:r>
+        <w:rPr>
+          <w:sz w:val="24"/>
+          <w:szCs w:val="24"/>
+        </w:rPr>
+        <w:t>Solution</w:t>
+      </w:r>
+      <w:proofErr w:type="spellEnd"/>
+      <w:r>
+        <w:rPr>
+          <w:sz w:val="24"/>
+          <w:szCs w:val="24"/>
+        </w:rPr>
+        <w:t xml:space="preserve"> ou CTS.</w:t>
+      </w:r>
+    </w:p>
+    <w:p>
+      <w:pPr>
+        <w:rPr>
+          <w:sz w:val="28"/>
+          <w:szCs w:val="28"/>
+        </w:rPr>
+      </w:pPr>
+      <w:r>
+        <w:rPr>
+          <w:sz w:val="24"/>
+          <w:szCs w:val="24"/>
+        </w:rPr>
+        <w:t>Pra vocês terem uma ideia melhor sobre esse equipamento, essas são as especificações dele. Possuindo 15cm de comprimento, 10cm de largura, 5cm profundidade e pesando cerca de 900 gramas, é ideal pra ser instalado em diversos pontos no silo de forma fácil e se ocupar muito espaço.</w:t>
+      </w:r>
+      <w:r>
+        <w:rPr>
+          <w:sz w:val="24"/>
+          <w:szCs w:val="24"/>
+        </w:rPr>
+        <w:br/>
+      </w:r>
+      <w:r>
+        <w:rPr>
+          <w:sz w:val="24"/>
+          <w:szCs w:val="24"/>
+        </w:rPr>
+        <w:lastRenderedPageBreak/>
+        <w:br/>
+      </w:r>
+      <w:r>
+        <w:rPr>
+          <w:b/>
+          <w:bCs/>
+          <w:sz w:val="28"/>
+          <w:szCs w:val="28"/>
+        </w:rPr>
+        <w:t>Slide</w:t>
+      </w:r>
+      <w:r>
+        <w:rPr>
+          <w:b/>
+          <w:bCs/>
+          <w:sz w:val="28"/>
+          <w:szCs w:val="28"/>
+        </w:rPr>
+        <w:t xml:space="preserve"> 5</w:t>
+      </w:r>
+      <w:r>
+        <w:rPr>
+          <w:b/>
+          <w:bCs/>
+          <w:sz w:val="28"/>
+          <w:szCs w:val="28"/>
+        </w:rPr>
+        <w:t>:</w:t>
+      </w:r>
+      <w:r>
+        <w:rPr>
+          <w:sz w:val="28"/>
+          <w:szCs w:val="28"/>
+        </w:rPr>
+        <w:t xml:space="preserve"> </w:t>
+      </w:r>
+      <w:r>
+        <w:rPr>
+          <w:sz w:val="28"/>
+          <w:szCs w:val="28"/>
+        </w:rPr>
+        <w:t>O produto</w:t>
+      </w:r>
+      <w:r>
+        <w:rPr>
+          <w:sz w:val="28"/>
+          <w:szCs w:val="28"/>
+        </w:rPr>
+        <w:t xml:space="preserve"> (</w:t>
+      </w:r>
+      <w:r>
+        <w:rPr>
+          <w:sz w:val="28"/>
+          <w:szCs w:val="28"/>
+        </w:rPr>
+        <w:t>funcionalidades</w:t>
+      </w:r>
+      <w:r>
+        <w:rPr>
+          <w:sz w:val="28"/>
+          <w:szCs w:val="28"/>
+        </w:rPr>
+        <w:t>)</w:t>
+      </w:r>
+      <w:r>
+        <w:rPr>
+          <w:sz w:val="28"/>
+          <w:szCs w:val="28"/>
+        </w:rPr>
+        <w:t xml:space="preserve"> </w:t>
+      </w:r>
+      <w:r>
+        <w:rPr>
+          <w:sz w:val="28"/>
+          <w:szCs w:val="28"/>
+        </w:rPr>
+        <w:t>-</w:t>
+      </w:r>
+      <w:r>
+        <w:rPr>
+          <w:sz w:val="28"/>
+          <w:szCs w:val="28"/>
+        </w:rPr>
+        <w:t xml:space="preserve"> </w:t>
+      </w:r>
+      <w:r>
+        <w:rPr>
+          <w:color w:val="FF0000"/>
+          <w:sz w:val="28"/>
+          <w:szCs w:val="28"/>
+        </w:rPr>
+        <w:t>Wallace</w:t>
+      </w:r>
+    </w:p>
+    <w:p>
+      <w:pPr>
+        <w:rPr>
+          <w:sz w:val="24"/>
+          <w:szCs w:val="24"/>
+        </w:rPr>
+      </w:pPr>
+      <w:r>
+        <w:rPr>
+          <w:sz w:val="24"/>
+          <w:szCs w:val="24"/>
+        </w:rPr>
+        <w:t>Essas são as funcionalidades atualmente do CTS. Ele faz a análise da temperatura do ambiente, análise da umidade, armazena esses dados em nuvem com a tecnologia 4g, que nada mais é do que deixar esses dados armazenados de forma segura em uma empresa preparada pra isso. E a partir desse momento, o nosso sistema já está apto para gerar estatísticas para o usuário do nosso</w:t>
       </w:r>
       <w:bookmarkStart w:id="0" w:name="_GoBack"/>
       <w:bookmarkEnd w:id="0"/>
       <w:r>
         <w:rPr>
+          <w:sz w:val="24"/>
+          <w:szCs w:val="24"/>
+        </w:rPr>
+        <w:t xml:space="preserve"> dashboard.</w:t>
+      </w:r>
+    </w:p>
+    <w:p>
+      <w:pPr>
+        <w:rPr>
+          <w:b/>
+          <w:bCs/>
+          <w:sz w:val="24"/>
+          <w:szCs w:val="24"/>
+        </w:rPr>
+      </w:pPr>
+      <w:r>
+        <w:rPr>
+          <w:sz w:val="24"/>
+          <w:szCs w:val="24"/>
+        </w:rPr>
+        <w:t>E quem vai falar sobre a arquitetura desse nosso serviço de forma mais técnica é a minha Sócia Isabela</w:t>
+      </w:r>
+      <w:r>
+        <w:rPr>
+          <w:b/>
+          <w:bCs/>
+          <w:sz w:val="24"/>
+          <w:szCs w:val="24"/>
+        </w:rPr>
+        <w:t xml:space="preserve"> </w:t>
+      </w:r>
+    </w:p>
+    <w:p>
+      <w:pPr>
+        <w:rPr>
+          <w:b/>
+          <w:bCs/>
+          <w:sz w:val="24"/>
+          <w:szCs w:val="24"/>
+        </w:rPr>
+      </w:pPr>
+    </w:p>
+    <w:p>
+      <w:pPr>
+        <w:rPr>
+          <w:sz w:val="28"/>
+          <w:szCs w:val="28"/>
+        </w:rPr>
+      </w:pPr>
+      <w:r>
+        <w:rPr>
+          <w:b/>
+          <w:bCs/>
+          <w:sz w:val="28"/>
+          <w:szCs w:val="28"/>
+        </w:rPr>
+        <w:t xml:space="preserve">Slide </w:t>
+      </w:r>
+      <w:r>
+        <w:rPr>
+          <w:b/>
+          <w:bCs/>
+          <w:sz w:val="28"/>
+          <w:szCs w:val="28"/>
+        </w:rPr>
+        <w:t>5</w:t>
+      </w:r>
+      <w:r>
+        <w:rPr>
+          <w:b/>
+          <w:bCs/>
+          <w:sz w:val="28"/>
+          <w:szCs w:val="28"/>
+        </w:rPr>
+        <w:t>:</w:t>
+      </w:r>
+      <w:r>
+        <w:rPr>
+          <w:sz w:val="28"/>
+          <w:szCs w:val="28"/>
+        </w:rPr>
+        <w:t xml:space="preserve"> </w:t>
+      </w:r>
+      <w:r>
+        <w:rPr>
+          <w:sz w:val="28"/>
+          <w:szCs w:val="28"/>
+        </w:rPr>
+        <w:t>Diagrama de solução (arquitetura técnica do projeto)</w:t>
+      </w:r>
+      <w:r>
+        <w:rPr>
+          <w:sz w:val="28"/>
+          <w:szCs w:val="28"/>
+        </w:rPr>
+        <w:t xml:space="preserve"> </w:t>
+      </w:r>
+      <w:r>
+        <w:rPr>
+          <w:sz w:val="28"/>
+          <w:szCs w:val="28"/>
+        </w:rPr>
+        <w:t>-</w:t>
+      </w:r>
+      <w:r>
+        <w:rPr>
+          <w:sz w:val="28"/>
+          <w:szCs w:val="28"/>
+        </w:rPr>
+        <w:t xml:space="preserve"> </w:t>
+      </w:r>
+      <w:r>
+        <w:rPr>
           <w:color w:val="FF0000"/>
           <w:sz w:val="28"/>
           <w:szCs w:val="28"/>
         </w:rPr>
-        <w:t>Wallace</w:t>
-      </w:r>
-    </w:p>
-    <w:p>
-      <w:pPr>
-        <w:rPr>
-          <w:sz w:val="28"/>
-          <w:szCs w:val="28"/>
-        </w:rPr>
-      </w:pPr>
-    </w:p>
-    <w:p>
-      <w:pPr>
-        <w:rPr>
+        <w:t>Isabela</w:t>
+      </w:r>
+    </w:p>
+    <w:p>
+      <w:pPr>
+        <w:rPr>
+          <w:sz w:val="28"/>
+          <w:szCs w:val="28"/>
+        </w:rPr>
+      </w:pPr>
+    </w:p>
+    <w:p>
+      <w:pPr>
+        <w:rPr>
+          <w:sz w:val="28"/>
+          <w:szCs w:val="28"/>
+        </w:rPr>
+      </w:pPr>
+      <w:r>
+        <w:rPr>
+          <w:b/>
+          <w:bCs/>
+          <w:sz w:val="28"/>
+          <w:szCs w:val="28"/>
+        </w:rPr>
+        <w:t>Demonstração do site e dashboard</w:t>
+      </w:r>
+      <w:r>
+        <w:rPr>
+          <w:sz w:val="28"/>
+          <w:szCs w:val="28"/>
+        </w:rPr>
+        <w:t xml:space="preserve"> </w:t>
+      </w:r>
+      <w:r>
+        <w:rPr>
+          <w:sz w:val="28"/>
+          <w:szCs w:val="28"/>
+        </w:rPr>
+        <w:t>-</w:t>
+      </w:r>
+      <w:r>
+        <w:rPr>
+          <w:sz w:val="28"/>
+          <w:szCs w:val="28"/>
+        </w:rPr>
+        <w:t xml:space="preserve"> </w:t>
+      </w:r>
+      <w:r>
+        <w:rPr>
+          <w:color w:val="FF0000"/>
+          <w:sz w:val="28"/>
+          <w:szCs w:val="28"/>
+        </w:rPr>
+        <w:t>Matheus e Diego</w:t>
+      </w:r>
+    </w:p>
+    <w:p>
+      <w:pPr>
+        <w:rPr>
+          <w:sz w:val="28"/>
+          <w:szCs w:val="28"/>
+        </w:rPr>
+      </w:pPr>
+    </w:p>
+    <w:p>
+      <w:pPr>
+        <w:rPr>
+          <w:color w:val="FF0000"/>
           <w:sz w:val="28"/>
           <w:szCs w:val="28"/>
         </w:rPr>
@@ -578,7 +1017,7 @@
           <w:sz w:val="28"/>
           <w:szCs w:val="28"/>
         </w:rPr>
-        <w:t>5</w:t>
+        <w:t>6</w:t>
       </w:r>
       <w:r>
         <w:rPr>
@@ -601,28 +1040,14 @@
           <w:sz w:val="28"/>
           <w:szCs w:val="28"/>
         </w:rPr>
-        <w:t>Diagrama de solução (arquitetura técnica do projeto)</w:t>
-      </w:r>
-      <w:r>
-        <w:rPr>
-          <w:sz w:val="28"/>
-          <w:szCs w:val="28"/>
-        </w:rPr>
-        <w:t xml:space="preserve"> </w:t>
-      </w:r>
-      <w:r>
-        <w:rPr>
-          <w:sz w:val="28"/>
-          <w:szCs w:val="28"/>
-        </w:rPr>
-        <w:t>-</w:t>
-      </w:r>
-      <w:r>
-        <w:rPr>
-          <w:sz w:val="28"/>
-          <w:szCs w:val="28"/>
-        </w:rPr>
-        <w:t xml:space="preserve"> </w:t>
+        <w:t xml:space="preserve">Demonstração da modelagem do banco de dados e script </w:t>
+      </w:r>
+      <w:r>
+        <w:rPr>
+          <w:sz w:val="28"/>
+          <w:szCs w:val="28"/>
+        </w:rPr>
+        <w:t xml:space="preserve">– </w:t>
       </w:r>
       <w:r>
         <w:rPr>
@@ -630,133 +1055,6 @@
           <w:sz w:val="28"/>
           <w:szCs w:val="28"/>
         </w:rPr>
-        <w:t>Isabela</w:t>
-      </w:r>
-    </w:p>
-    <w:p>
-      <w:pPr>
-        <w:rPr>
-          <w:sz w:val="28"/>
-          <w:szCs w:val="28"/>
-        </w:rPr>
-      </w:pPr>
-    </w:p>
-    <w:p>
-      <w:pPr>
-        <w:rPr>
-          <w:sz w:val="28"/>
-          <w:szCs w:val="28"/>
-        </w:rPr>
-      </w:pPr>
-      <w:r>
-        <w:rPr>
-          <w:b/>
-          <w:bCs/>
-          <w:sz w:val="28"/>
-          <w:szCs w:val="28"/>
-        </w:rPr>
-        <w:t>Demonstração do site e dashboard</w:t>
-      </w:r>
-      <w:r>
-        <w:rPr>
-          <w:sz w:val="28"/>
-          <w:szCs w:val="28"/>
-        </w:rPr>
-        <w:t xml:space="preserve"> </w:t>
-      </w:r>
-      <w:r>
-        <w:rPr>
-          <w:sz w:val="28"/>
-          <w:szCs w:val="28"/>
-        </w:rPr>
-        <w:t>-</w:t>
-      </w:r>
-      <w:r>
-        <w:rPr>
-          <w:sz w:val="28"/>
-          <w:szCs w:val="28"/>
-        </w:rPr>
-        <w:t xml:space="preserve"> </w:t>
-      </w:r>
-      <w:r>
-        <w:rPr>
-          <w:color w:val="FF0000"/>
-          <w:sz w:val="28"/>
-          <w:szCs w:val="28"/>
-        </w:rPr>
-        <w:t>Matheus e Diego</w:t>
-      </w:r>
-    </w:p>
-    <w:p>
-      <w:pPr>
-        <w:rPr>
-          <w:sz w:val="28"/>
-          <w:szCs w:val="28"/>
-        </w:rPr>
-      </w:pPr>
-    </w:p>
-    <w:p>
-      <w:pPr>
-        <w:rPr>
-          <w:color w:val="FF0000"/>
-          <w:sz w:val="28"/>
-          <w:szCs w:val="28"/>
-        </w:rPr>
-      </w:pPr>
-      <w:r>
-        <w:rPr>
-          <w:b/>
-          <w:bCs/>
-          <w:sz w:val="28"/>
-          <w:szCs w:val="28"/>
-        </w:rPr>
-        <w:t xml:space="preserve">Slide </w:t>
-      </w:r>
-      <w:r>
-        <w:rPr>
-          <w:b/>
-          <w:bCs/>
-          <w:sz w:val="28"/>
-          <w:szCs w:val="28"/>
-        </w:rPr>
-        <w:t>6</w:t>
-      </w:r>
-      <w:r>
-        <w:rPr>
-          <w:b/>
-          <w:bCs/>
-          <w:sz w:val="28"/>
-          <w:szCs w:val="28"/>
-        </w:rPr>
-        <w:t>:</w:t>
-      </w:r>
-      <w:r>
-        <w:rPr>
-          <w:sz w:val="28"/>
-          <w:szCs w:val="28"/>
-        </w:rPr>
-        <w:t xml:space="preserve"> </w:t>
-      </w:r>
-      <w:r>
-        <w:rPr>
-          <w:sz w:val="28"/>
-          <w:szCs w:val="28"/>
-        </w:rPr>
-        <w:t xml:space="preserve">Demonstração da modelagem do banco de dados e script </w:t>
-      </w:r>
-      <w:r>
-        <w:rPr>
-          <w:sz w:val="28"/>
-          <w:szCs w:val="28"/>
-        </w:rPr>
-        <w:t xml:space="preserve">– </w:t>
-      </w:r>
-      <w:r>
-        <w:rPr>
-          <w:color w:val="FF0000"/>
-          <w:sz w:val="28"/>
-          <w:szCs w:val="28"/>
-        </w:rPr>
         <w:t>William</w:t>
       </w:r>
     </w:p>
@@ -782,7 +1080,6 @@
           <w:sz w:val="28"/>
           <w:szCs w:val="28"/>
         </w:rPr>
-        <w:lastRenderedPageBreak/>
         <w:t xml:space="preserve">Demonstração da captação de dados com </w:t>
       </w:r>
       <w:r>
@@ -1052,6 +1349,7 @@
     <w:lsdException w:name="HTML Sample" w:semiHidden="1" w:unhideWhenUsed="1"/>
     <w:lsdException w:name="HTML Typewriter" w:semiHidden="1" w:unhideWhenUsed="1"/>
     <w:lsdException w:name="HTML Variable" w:semiHidden="1" w:unhideWhenUsed="1"/>
+    <w:lsdException w:name="Normal Table" w:semiHidden="1" w:unhideWhenUsed="1"/>
     <w:lsdException w:name="annotation subject" w:semiHidden="1" w:unhideWhenUsed="1"/>
     <w:lsdException w:name="No List" w:semiHidden="1" w:unhideWhenUsed="1"/>
     <w:lsdException w:name="Outline List 1" w:semiHidden="1" w:unhideWhenUsed="1"/>
@@ -1094,8 +1392,11 @@
     <w:lsdException w:name="Table Contemporary" w:semiHidden="1" w:unhideWhenUsed="1"/>
     <w:lsdException w:name="Table Elegant" w:semiHidden="1" w:unhideWhenUsed="1"/>
     <w:lsdException w:name="Table Professional" w:semiHidden="1" w:unhideWhenUsed="1"/>
+    <w:lsdException w:name="Table Subtle 1" w:semiHidden="1" w:unhideWhenUsed="1"/>
     <w:lsdException w:name="Table Subtle 2" w:semiHidden="1" w:unhideWhenUsed="1"/>
     <w:lsdException w:name="Table Web 1" w:semiHidden="1" w:unhideWhenUsed="1"/>
+    <w:lsdException w:name="Table Web 2" w:semiHidden="1" w:unhideWhenUsed="1"/>
+    <w:lsdException w:name="Table Web 3" w:semiHidden="1" w:unhideWhenUsed="1"/>
     <w:lsdException w:name="Balloon Text" w:semiHidden="1" w:unhideWhenUsed="1"/>
     <w:lsdException w:name="Table Grid" w:uiPriority="39"/>
     <w:lsdException w:name="Table Theme" w:semiHidden="1" w:unhideWhenUsed="1"/>

</xml_diff>

<commit_message>
Atualização arquivos de falas e power point
</commit_message>
<xml_diff>
--- a/Apresentação/Falas apresentação.docx
+++ b/Apresentação/Falas apresentação.docx
@@ -1,6 +1,6 @@
 
 <file path=word/document.xml><?xml version="1.0" encoding="utf-8"?>
-<w:document xmlns:wpc="http://schemas.microsoft.com/office/word/2010/wordprocessingCanvas" xmlns:cx="http://schemas.microsoft.com/office/drawing/2014/chartex" xmlns:cx1="http://schemas.microsoft.com/office/drawing/2015/9/8/chartex" xmlns:cx2="http://schemas.microsoft.com/office/drawing/2015/10/21/chartex" xmlns:cx3="http://schemas.microsoft.com/office/drawing/2016/5/9/chartex" xmlns:cx4="http://schemas.microsoft.com/office/drawing/2016/5/10/chartex" xmlns:cx5="http://schemas.microsoft.com/office/drawing/2016/5/11/chartex" xmlns:cx6="http://schemas.microsoft.com/office/drawing/2016/5/12/chartex" xmlns:cx7="http://schemas.microsoft.com/office/drawing/2016/5/13/chartex" xmlns:cx8="http://schemas.microsoft.com/office/drawing/2016/5/14/chartex" xmlns:mc="http://schemas.openxmlformats.org/markup-compatibility/2006" xmlns:aink="http://schemas.microsoft.com/office/drawing/2016/ink" xmlns:am3d="http://schemas.microsoft.com/office/drawing/2017/model3d" xmlns:o="urn:schemas-microsoft-com:office:office" xmlns:oel="http://schemas.microsoft.com/office/2019/extlst" xmlns:r="http://schemas.openxmlformats.org/officeDocument/2006/relationships" xmlns:m="http://schemas.openxmlformats.org/officeDocument/2006/math" xmlns:v="urn:schemas-microsoft-com:vml" xmlns:wp14="http://schemas.microsoft.com/office/word/2010/wordprocessingDrawing" xmlns:wp="http://schemas.openxmlformats.org/drawingml/2006/wordprocessingDrawing" xmlns:w10="urn:schemas-microsoft-com:office:word" xmlns:w="http://schemas.openxmlformats.org/wordprocessingml/2006/main" xmlns:w14="http://schemas.microsoft.com/office/word/2010/wordml" xmlns:w15="http://schemas.microsoft.com/office/word/2012/wordml" xmlns:w16cex="http://schemas.microsoft.com/office/word/2018/wordml/cex" xmlns:w16cid="http://schemas.microsoft.com/office/word/2016/wordml/cid" xmlns:w16="http://schemas.microsoft.com/office/word/2018/wordml" xmlns:w16sdtdh="http://schemas.microsoft.com/office/word/2020/wordml/sdtdatahash" xmlns:w16se="http://schemas.microsoft.com/office/word/2015/wordml/symex" xmlns:wpg="http://schemas.microsoft.com/office/word/2010/wordprocessingGroup" xmlns:wpi="http://schemas.microsoft.com/office/word/2010/wordprocessingInk" xmlns:wne="http://schemas.microsoft.com/office/word/2006/wordml" xmlns:wps="http://schemas.microsoft.com/office/word/2010/wordprocessingShape" mc:Ignorable="w14 w15 w16se w16cid w16 w16cex w16sdtdh wp14">
+<w:document xmlns:wpc="http://schemas.microsoft.com/office/word/2010/wordprocessingCanvas" xmlns:cx="http://schemas.microsoft.com/office/drawing/2014/chartex" xmlns:cx1="http://schemas.microsoft.com/office/drawing/2015/9/8/chartex" xmlns:cx2="http://schemas.microsoft.com/office/drawing/2015/10/21/chartex" xmlns:cx3="http://schemas.microsoft.com/office/drawing/2016/5/9/chartex" xmlns:cx4="http://schemas.microsoft.com/office/drawing/2016/5/10/chartex" xmlns:cx5="http://schemas.microsoft.com/office/drawing/2016/5/11/chartex" xmlns:cx6="http://schemas.microsoft.com/office/drawing/2016/5/12/chartex" xmlns:cx7="http://schemas.microsoft.com/office/drawing/2016/5/13/chartex" xmlns:cx8="http://schemas.microsoft.com/office/drawing/2016/5/14/chartex" xmlns:mc="http://schemas.openxmlformats.org/markup-compatibility/2006" xmlns:aink="http://schemas.microsoft.com/office/drawing/2016/ink" xmlns:am3d="http://schemas.microsoft.com/office/drawing/2017/model3d" xmlns:o="urn:schemas-microsoft-com:office:office" xmlns:r="http://schemas.openxmlformats.org/officeDocument/2006/relationships" xmlns:m="http://schemas.openxmlformats.org/officeDocument/2006/math" xmlns:v="urn:schemas-microsoft-com:vml" xmlns:wp14="http://schemas.microsoft.com/office/word/2010/wordprocessingDrawing" xmlns:wp="http://schemas.openxmlformats.org/drawingml/2006/wordprocessingDrawing" xmlns:w10="urn:schemas-microsoft-com:office:word" xmlns:w="http://schemas.openxmlformats.org/wordprocessingml/2006/main" xmlns:w14="http://schemas.microsoft.com/office/word/2010/wordml" xmlns:w15="http://schemas.microsoft.com/office/word/2012/wordml" xmlns:w16cid="http://schemas.microsoft.com/office/word/2016/wordml/cid" xmlns:w16se="http://schemas.microsoft.com/office/word/2015/wordml/symex" xmlns:wpg="http://schemas.microsoft.com/office/word/2010/wordprocessingGroup" xmlns:wpi="http://schemas.microsoft.com/office/word/2010/wordprocessingInk" xmlns:wne="http://schemas.microsoft.com/office/word/2006/wordml" xmlns:wps="http://schemas.microsoft.com/office/word/2010/wordprocessingShape" mc:Ignorable="w14 w15 w16se w16cid wp14">
   <w:body>
     <w:p>
       <w:pPr>
@@ -82,23 +82,7 @@
           <w:sz w:val="24"/>
           <w:szCs w:val="24"/>
         </w:rPr>
-        <w:t xml:space="preserve">Olá pessoal bom dia, me chamo Samuel, sou um dos sócios fundadores da empresa </w:t>
-      </w:r>
-      <w:proofErr w:type="spellStart"/>
-      <w:r>
-        <w:rPr>
-          <w:sz w:val="24"/>
-          <w:szCs w:val="24"/>
-        </w:rPr>
-        <w:t>Coffee</w:t>
-      </w:r>
-      <w:proofErr w:type="spellEnd"/>
-      <w:r>
-        <w:rPr>
-          <w:sz w:val="24"/>
-          <w:szCs w:val="24"/>
-        </w:rPr>
-        <w:t xml:space="preserve"> Tech.</w:t>
+        <w:t>Olá pessoal bom dia, me chamo Samuel, sou um dos sócios fundadores da empresa Coffee Tech.</w:t>
       </w:r>
     </w:p>
     <w:p>
@@ -162,7 +146,6 @@
         </w:rPr>
         <w:t xml:space="preserve">Slide </w:t>
       </w:r>
-      <w:proofErr w:type="gramStart"/>
       <w:r>
         <w:rPr>
           <w:b/>
@@ -190,7 +173,6 @@
         </w:rPr>
         <w:t>:</w:t>
       </w:r>
-      <w:proofErr w:type="gramEnd"/>
       <w:r>
         <w:rPr>
           <w:sz w:val="28"/>
@@ -254,23 +236,7 @@
           <w:sz w:val="24"/>
           <w:szCs w:val="24"/>
         </w:rPr>
-        <w:t xml:space="preserve">O nosso negócio, a </w:t>
-      </w:r>
-      <w:proofErr w:type="spellStart"/>
-      <w:r>
-        <w:rPr>
-          <w:sz w:val="24"/>
-          <w:szCs w:val="24"/>
-        </w:rPr>
-        <w:t>Coffee</w:t>
-      </w:r>
-      <w:proofErr w:type="spellEnd"/>
-      <w:r>
-        <w:rPr>
-          <w:sz w:val="24"/>
-          <w:szCs w:val="24"/>
-        </w:rPr>
-        <w:t xml:space="preserve"> Tech - Auditoria de armazenagem computadorizada, é uma empresa que surgiu para atender uma dor do mercado no segmento de produção de café, mais especificadamente no setor de armazenamento.</w:t>
+        <w:t>O nosso negócio, a Coffee Tech - Auditoria de armazenagem computadorizada, é uma empresa que surgiu para atender uma dor do mercado no segmento de produção de café, mais especificadamente no setor de armazenamento.</w:t>
       </w:r>
       <w:r>
         <w:rPr>
@@ -463,17 +429,8 @@
           <w:sz w:val="24"/>
           <w:szCs w:val="24"/>
         </w:rPr>
-        <w:t>. E para que nada disso que eu falei aconteça com o seu café o nosso sócio Wallace vai falar mais sobre a nosso produto</w:t>
-      </w:r>
-      <w:proofErr w:type="gramStart"/>
-      <w:r>
-        <w:rPr>
-          <w:sz w:val="24"/>
-          <w:szCs w:val="24"/>
-        </w:rPr>
-        <w:t>. ”</w:t>
-      </w:r>
-      <w:proofErr w:type="gramEnd"/>
+        <w:t>. E para que nada disso que eu falei aconteça com o seu café o nosso sócio Wallace vai falar mais sobre a nosso produto. ”</w:t>
+      </w:r>
     </w:p>
     <w:p>
       <w:pPr>
@@ -500,7 +457,6 @@
         </w:rPr>
         <w:t xml:space="preserve">Slide </w:t>
       </w:r>
-      <w:proofErr w:type="gramStart"/>
       <w:r>
         <w:rPr>
           <w:b/>
@@ -528,7 +484,6 @@
         </w:rPr>
         <w:t>:</w:t>
       </w:r>
-      <w:proofErr w:type="gramEnd"/>
       <w:r>
         <w:rPr>
           <w:sz w:val="28"/>
@@ -621,55 +576,7 @@
           <w:sz w:val="24"/>
           <w:szCs w:val="24"/>
         </w:rPr>
-        <w:t xml:space="preserve"> no mercado, chamado </w:t>
-      </w:r>
-      <w:proofErr w:type="spellStart"/>
-      <w:r>
-        <w:rPr>
-          <w:sz w:val="24"/>
-          <w:szCs w:val="24"/>
-        </w:rPr>
-        <w:t>Coffee</w:t>
-      </w:r>
-      <w:proofErr w:type="spellEnd"/>
-      <w:r>
-        <w:rPr>
-          <w:sz w:val="24"/>
-          <w:szCs w:val="24"/>
-        </w:rPr>
-        <w:t xml:space="preserve"> </w:t>
-      </w:r>
-      <w:proofErr w:type="spellStart"/>
-      <w:r>
-        <w:rPr>
-          <w:sz w:val="24"/>
-          <w:szCs w:val="24"/>
-        </w:rPr>
-        <w:t>Thermal</w:t>
-      </w:r>
-      <w:proofErr w:type="spellEnd"/>
-      <w:r>
-        <w:rPr>
-          <w:sz w:val="24"/>
-          <w:szCs w:val="24"/>
-        </w:rPr>
-        <w:t xml:space="preserve"> </w:t>
-      </w:r>
-      <w:proofErr w:type="spellStart"/>
-      <w:r>
-        <w:rPr>
-          <w:sz w:val="24"/>
-          <w:szCs w:val="24"/>
-        </w:rPr>
-        <w:t>Solution</w:t>
-      </w:r>
-      <w:proofErr w:type="spellEnd"/>
-      <w:r>
-        <w:rPr>
-          <w:sz w:val="24"/>
-          <w:szCs w:val="24"/>
-        </w:rPr>
-        <w:t xml:space="preserve"> ou CTS.</w:t>
+        <w:t xml:space="preserve"> no mercado, chamado Coffee Thermal Solution ou CTS.</w:t>
       </w:r>
     </w:p>
     <w:p>
@@ -867,7 +774,7 @@
           <w:sz w:val="28"/>
           <w:szCs w:val="28"/>
         </w:rPr>
-        <w:t>5</w:t>
+        <w:t>6</w:t>
       </w:r>
       <w:r>
         <w:rPr>
@@ -925,6 +832,23 @@
     <w:p>
       <w:pPr>
         <w:rPr>
+          <w:color w:val="262626" w:themeColor="text1" w:themeTint="D9"/>
+          <w:sz w:val="24"/>
+          <w:szCs w:val="24"/>
+        </w:rPr>
+      </w:pPr>
+      <w:r>
+        <w:rPr>
+          <w:color w:val="262626" w:themeColor="text1" w:themeTint="D9"/>
+          <w:sz w:val="24"/>
+          <w:szCs w:val="24"/>
+        </w:rPr>
+        <w:t xml:space="preserve">Boa tarde senhores, me chamo Isabela e sou socia diretora da CoffeeTech. gostaria de demonstrar de forma mais técnica o funcionamento do nosso projeto através do nosso diagrama de solução que começa com o grão de café armazenado no silo. Através do nosso sensor, o DHT11, é possível mediar a temperatura e umidade desses grãos armazenados. O sensor por usa vez estará conectado ao Arduino modelo UNO, uma pequena placa eletrônica que pode interagir com outros dispositivos, aparelhos e softwares. O Arduino será conectado ao computador através de um cabo USB, o computador em questão poderá ter como sistema operacional tanto Linux quanto Windows. E por meio dele iremos acessar a plataforma de desenvolvimento do próprio arduíno onde codificamos as funções necessárias para o funcionamento do nosso projeto. É necessário que haja conexão com a internet para os próximos passos serem executados com sucesso. Todas as informações que inicialmente foram colhidas pelo sensor DTH11 serão armazenadas em um banco de dados que se integra com nosso site por onde os senhores clientes poderão logar e ter acesso a uma dashboard completa onde essas mesmas informações serão visualizadas de forma dinâmica e útil para seu negócio. Por fim, Todos estes softwares estarão armazenados de forma remota na nuvem. Aqui em nosso diagrama esta representado de forma gráfica o banco de dados e as linguagens utilizadas no desenvolvimento do site que são JavaScript, HTML e CSS. E nosso local de armazenamento remoto será a Microsoft Azure. Tendo isso em vista senhores, irei passar a palavra para meus sócios, Matheus e Diego que irão fazer uma demonstração da dashboard. </w:t>
+      </w:r>
+    </w:p>
+    <w:p>
+      <w:pPr>
+        <w:rPr>
           <w:sz w:val="28"/>
           <w:szCs w:val="28"/>
         </w:rPr>
@@ -1008,7 +932,7 @@
           <w:sz w:val="28"/>
           <w:szCs w:val="28"/>
         </w:rPr>
-        <w:t>6</w:t>
+        <w:t>7</w:t>
       </w:r>
       <w:r>
         <w:rPr>
@@ -1061,111 +985,23 @@
           <w:sz w:val="24"/>
           <w:szCs w:val="24"/>
         </w:rPr>
-        <w:t>Bom dia! Como podemos ver em nossa modelagem, criamos a tabela “Fazenda”, que possui as colunas “</w:t>
-      </w:r>
-      <w:proofErr w:type="spellStart"/>
-      <w:r>
-        <w:rPr>
-          <w:sz w:val="24"/>
-          <w:szCs w:val="24"/>
-        </w:rPr>
-        <w:t>nomeFazenda</w:t>
-      </w:r>
-      <w:proofErr w:type="spellEnd"/>
-      <w:r>
-        <w:rPr>
-          <w:sz w:val="24"/>
-          <w:szCs w:val="24"/>
-        </w:rPr>
-        <w:t xml:space="preserve">, </w:t>
-      </w:r>
-      <w:proofErr w:type="spellStart"/>
-      <w:r>
-        <w:rPr>
-          <w:sz w:val="24"/>
-          <w:szCs w:val="24"/>
-        </w:rPr>
-        <w:t>cnpj</w:t>
-      </w:r>
-      <w:proofErr w:type="spellEnd"/>
-      <w:r>
-        <w:rPr>
-          <w:sz w:val="24"/>
-          <w:szCs w:val="24"/>
-        </w:rPr>
-        <w:t xml:space="preserve"> e endereço”, que foi dividido em partes atômicas, como logradouro, número, </w:t>
-      </w:r>
-      <w:proofErr w:type="gramStart"/>
-      <w:r>
-        <w:rPr>
-          <w:sz w:val="24"/>
-          <w:szCs w:val="24"/>
-        </w:rPr>
-        <w:t xml:space="preserve">complemento </w:t>
-      </w:r>
-      <w:proofErr w:type="spellStart"/>
-      <w:r>
-        <w:rPr>
-          <w:sz w:val="24"/>
-          <w:szCs w:val="24"/>
-        </w:rPr>
-        <w:t>etc</w:t>
-      </w:r>
-      <w:proofErr w:type="spellEnd"/>
-      <w:proofErr w:type="gramEnd"/>
-      <w:r>
-        <w:rPr>
-          <w:sz w:val="24"/>
-          <w:szCs w:val="24"/>
-        </w:rPr>
-        <w:t>, além da coluna “</w:t>
-      </w:r>
-      <w:proofErr w:type="spellStart"/>
-      <w:r>
-        <w:rPr>
-          <w:sz w:val="24"/>
-          <w:szCs w:val="24"/>
-        </w:rPr>
-        <w:t>tamanhoHectares</w:t>
-      </w:r>
-      <w:proofErr w:type="spellEnd"/>
-      <w:r>
-        <w:rPr>
-          <w:sz w:val="24"/>
-          <w:szCs w:val="24"/>
-        </w:rPr>
-        <w:t>”.</w:t>
-      </w:r>
-    </w:p>
-    <w:p>
-      <w:pPr>
-        <w:rPr>
-          <w:sz w:val="24"/>
-          <w:szCs w:val="24"/>
-        </w:rPr>
-      </w:pPr>
-      <w:r>
-        <w:rPr>
-          <w:sz w:val="24"/>
-          <w:szCs w:val="24"/>
-        </w:rPr>
-        <w:t xml:space="preserve">Essa tabela se relaciona com a tabela Usuário em um relacionamento forte. A tabela “Usuário” também se relaciona com ela mesma, em um auto relacionamento, com o </w:t>
-      </w:r>
-      <w:proofErr w:type="spellStart"/>
-      <w:r>
-        <w:rPr>
-          <w:sz w:val="24"/>
-          <w:szCs w:val="24"/>
-        </w:rPr>
-        <w:t>fkAdmin</w:t>
-      </w:r>
-      <w:proofErr w:type="spellEnd"/>
-      <w:r>
-        <w:rPr>
-          <w:sz w:val="24"/>
-          <w:szCs w:val="24"/>
-        </w:rPr>
-        <w:t>, assim, além do administrador</w:t>
+        <w:lastRenderedPageBreak/>
+        <w:t>Bom dia! Como podemos ver em nossa modelagem, criamos a tabela “Fazenda”, que possui as colunas “nomeFazenda, cnpj e endereço”, que foi dividido em partes atômicas, como logradouro, número, complemento etc, além da coluna “tamanhoHectares”.</w:t>
+      </w:r>
+    </w:p>
+    <w:p>
+      <w:pPr>
+        <w:rPr>
+          <w:sz w:val="24"/>
+          <w:szCs w:val="24"/>
+        </w:rPr>
+      </w:pPr>
+      <w:r>
+        <w:rPr>
+          <w:sz w:val="24"/>
+          <w:szCs w:val="24"/>
+        </w:rPr>
+        <w:t>Essa tabela se relaciona com a tabela Usuário em um relacionamento forte. A tabela “Usuário” também se relaciona com ela mesma, em um auto relacionamento, com o fkAdmin, assim, além do administrador</w:t>
       </w:r>
       <w:r>
         <w:rPr>
@@ -1274,7 +1110,6 @@
         </w:rPr>
         <w:t>“</w:t>
       </w:r>
-      <w:proofErr w:type="spellStart"/>
       <w:r>
         <w:rPr>
           <w:sz w:val="24"/>
@@ -1282,7 +1117,6 @@
         </w:rPr>
         <w:t>HistoricoMedicoes</w:t>
       </w:r>
-      <w:proofErr w:type="spellEnd"/>
       <w:r>
         <w:rPr>
           <w:sz w:val="24"/>
@@ -1331,57 +1165,7 @@
           <w:sz w:val="24"/>
           <w:szCs w:val="24"/>
         </w:rPr>
-        <w:t>Assim, abrindo o nosso script, podemos ver que criamos o banco de dados “</w:t>
-      </w:r>
-      <w:proofErr w:type="spellStart"/>
-      <w:proofErr w:type="gramStart"/>
-      <w:r>
-        <w:rPr>
-          <w:sz w:val="24"/>
-          <w:szCs w:val="24"/>
-        </w:rPr>
-        <w:t>CoffeeTech”e</w:t>
-      </w:r>
-      <w:proofErr w:type="spellEnd"/>
-      <w:proofErr w:type="gramEnd"/>
-      <w:r>
-        <w:rPr>
-          <w:sz w:val="24"/>
-          <w:szCs w:val="24"/>
-        </w:rPr>
-        <w:t xml:space="preserve"> nossas respectivas tabelas. Fizemos um </w:t>
-      </w:r>
-      <w:proofErr w:type="spellStart"/>
-      <w:r>
-        <w:rPr>
-          <w:sz w:val="24"/>
-          <w:szCs w:val="24"/>
-        </w:rPr>
-        <w:t>insert</w:t>
-      </w:r>
-      <w:proofErr w:type="spellEnd"/>
-      <w:r>
-        <w:rPr>
-          <w:sz w:val="24"/>
-          <w:szCs w:val="24"/>
-        </w:rPr>
-        <w:t xml:space="preserve"> </w:t>
-      </w:r>
-      <w:proofErr w:type="spellStart"/>
-      <w:r>
-        <w:rPr>
-          <w:sz w:val="24"/>
-          <w:szCs w:val="24"/>
-        </w:rPr>
-        <w:t>into</w:t>
-      </w:r>
-      <w:proofErr w:type="spellEnd"/>
-      <w:r>
-        <w:rPr>
-          <w:sz w:val="24"/>
-          <w:szCs w:val="24"/>
-        </w:rPr>
-        <w:t xml:space="preserve"> na tabela Fazenda com </w:t>
+        <w:t xml:space="preserve">Assim, abrindo o nosso script, podemos ver que criamos o banco de dados “CoffeeTech”e nossas respectivas tabelas. Fizemos um insert into na tabela Fazenda com </w:t>
       </w:r>
       <w:r>
         <w:rPr>
@@ -1395,23 +1179,7 @@
           <w:sz w:val="24"/>
           <w:szCs w:val="24"/>
         </w:rPr>
-        <w:t xml:space="preserve"> Fazenda “Recanto do café” e </w:t>
-      </w:r>
-      <w:proofErr w:type="spellStart"/>
-      <w:r>
-        <w:rPr>
-          <w:sz w:val="24"/>
-          <w:szCs w:val="24"/>
-        </w:rPr>
-        <w:t>inserts</w:t>
-      </w:r>
-      <w:proofErr w:type="spellEnd"/>
-      <w:r>
-        <w:rPr>
-          <w:sz w:val="24"/>
-          <w:szCs w:val="24"/>
-        </w:rPr>
-        <w:t xml:space="preserve"> em todos as outras tabelas, para simularmos de uma forma mais completa</w:t>
+        <w:t xml:space="preserve"> Fazenda “Recanto do café” e inserts em todos as outras tabelas, para simularmos de uma forma mais completa</w:t>
       </w:r>
       <w:r>
         <w:rPr>
@@ -1434,7 +1202,6 @@
           <w:sz w:val="24"/>
           <w:szCs w:val="24"/>
         </w:rPr>
-        <w:lastRenderedPageBreak/>
         <w:t>Dessa forma, executamos um “JOIN” com as tabelas, mostrando os dados do usuário “José Silva” e sua fazenda, e vemos os registros dos sensores DHT11-001 e DHT11-002, que mostram os dados captados dos silos 100 e 101 na Fazenda “Recanto do Café”, no dia 1-10-2022, às 15:35 e 15:36 da tarde</w:t>
       </w:r>
       <w:r>
@@ -1555,8 +1322,19 @@
           <w:sz w:val="28"/>
           <w:szCs w:val="28"/>
         </w:rPr>
-        <w:t>7</w:t>
-      </w:r>
+        <w:t>8</w:t>
+      </w:r>
+      <w:r>
+        <w:rPr>
+          <w:b/>
+          <w:bCs/>
+          <w:sz w:val="28"/>
+          <w:szCs w:val="28"/>
+        </w:rPr>
+        <w:t xml:space="preserve"> e 9</w:t>
+      </w:r>
+      <w:bookmarkStart w:id="0" w:name="_GoBack"/>
+      <w:bookmarkEnd w:id="0"/>
       <w:r>
         <w:rPr>
           <w:b/>
@@ -1621,7 +1399,7 @@
 </file>
 
 <file path=word/styles.xml><?xml version="1.0" encoding="utf-8"?>
-<w:styles xmlns:mc="http://schemas.openxmlformats.org/markup-compatibility/2006" xmlns:r="http://schemas.openxmlformats.org/officeDocument/2006/relationships" xmlns:w="http://schemas.openxmlformats.org/wordprocessingml/2006/main" xmlns:w14="http://schemas.microsoft.com/office/word/2010/wordml" xmlns:w15="http://schemas.microsoft.com/office/word/2012/wordml" xmlns:w16cex="http://schemas.microsoft.com/office/word/2018/wordml/cex" xmlns:w16cid="http://schemas.microsoft.com/office/word/2016/wordml/cid" xmlns:w16="http://schemas.microsoft.com/office/word/2018/wordml" xmlns:w16sdtdh="http://schemas.microsoft.com/office/word/2020/wordml/sdtdatahash" xmlns:w16se="http://schemas.microsoft.com/office/word/2015/wordml/symex" mc:Ignorable="w14 w15 w16se w16cid w16 w16cex w16sdtdh">
+<w:styles xmlns:mc="http://schemas.openxmlformats.org/markup-compatibility/2006" xmlns:r="http://schemas.openxmlformats.org/officeDocument/2006/relationships" xmlns:w="http://schemas.openxmlformats.org/wordprocessingml/2006/main" xmlns:w14="http://schemas.microsoft.com/office/word/2010/wordml" xmlns:w15="http://schemas.microsoft.com/office/word/2012/wordml" xmlns:w16cid="http://schemas.microsoft.com/office/word/2016/wordml/cid" xmlns:w16se="http://schemas.microsoft.com/office/word/2015/wordml/symex" mc:Ignorable="w14 w15 w16se w16cid">
   <w:docDefaults>
     <w:rPrDefault>
       <w:rPr>

</xml_diff>

<commit_message>
Atualização de arquivos de fala
</commit_message>
<xml_diff>
--- a/Apresentação/Falas apresentação.docx
+++ b/Apresentação/Falas apresentação.docx
@@ -12,8 +12,8 @@
       </w:pPr>
       <w:r>
         <w:rPr>
-          <w:b/>
-          <w:bCs/>
+          <w:b w:val="1"/>
+          <w:bCs w:val="1"/>
           <w:sz w:val="28"/>
           <w:szCs w:val="28"/>
         </w:rPr>
@@ -24,10 +24,21 @@
           <w:sz w:val="28"/>
           <w:szCs w:val="28"/>
         </w:rPr>
-        <w:t xml:space="preserve"> Apresentação </w:t>
-      </w:r>
-      <w:r>
-        <w:rPr>
+        <w:t xml:space="preserve"> </w:t>
+      </w:r>
+      <w:r>
+        <w:rPr>
+          <w:b w:val="1"/>
+          <w:bCs w:val="1"/>
+          <w:sz w:val="28"/>
+          <w:szCs w:val="28"/>
+        </w:rPr>
+        <w:t xml:space="preserve">Apresentação </w:t>
+      </w:r>
+      <w:r>
+        <w:rPr>
+          <w:b w:val="1"/>
+          <w:bCs w:val="1"/>
           <w:sz w:val="28"/>
           <w:szCs w:val="28"/>
         </w:rPr>
@@ -35,10 +46,19 @@
       </w:r>
       <w:r>
         <w:rPr>
-          <w:sz w:val="28"/>
-          <w:szCs w:val="28"/>
-        </w:rPr>
-        <w:t xml:space="preserve">rupo </w:t>
+          <w:b w:val="1"/>
+          <w:bCs w:val="1"/>
+          <w:sz w:val="28"/>
+          <w:szCs w:val="28"/>
+        </w:rPr>
+        <w:t>rupo</w:t>
+      </w:r>
+      <w:r>
+        <w:rPr>
+          <w:sz w:val="28"/>
+          <w:szCs w:val="28"/>
+        </w:rPr>
+        <w:t xml:space="preserve"> </w:t>
       </w:r>
       <w:r>
         <w:rPr>
@@ -139,17 +159,18 @@
       </w:pPr>
       <w:r>
         <w:rPr>
-          <w:b/>
-          <w:bCs/>
+          <w:b w:val="1"/>
+          <w:bCs w:val="1"/>
           <w:sz w:val="28"/>
           <w:szCs w:val="28"/>
         </w:rPr>
         <w:t xml:space="preserve">Slide </w:t>
       </w:r>
-      <w:r>
-        <w:rPr>
-          <w:b/>
-          <w:bCs/>
+      <w:proofErr w:type="gramStart"/>
+      <w:r>
+        <w:rPr>
+          <w:b w:val="1"/>
+          <w:bCs w:val="1"/>
           <w:sz w:val="28"/>
           <w:szCs w:val="28"/>
         </w:rPr>
@@ -157,31 +178,34 @@
       </w:r>
       <w:r>
         <w:rPr>
-          <w:b/>
-          <w:bCs/>
-          <w:sz w:val="28"/>
-          <w:szCs w:val="28"/>
-        </w:rPr>
-        <w:t xml:space="preserve"> </w:t>
-      </w:r>
-      <w:r>
-        <w:rPr>
-          <w:b/>
-          <w:bCs/>
+          <w:b w:val="1"/>
+          <w:bCs w:val="1"/>
+          <w:sz w:val="28"/>
+          <w:szCs w:val="28"/>
+        </w:rPr>
+        <w:t xml:space="preserve"> </w:t>
+      </w:r>
+      <w:r>
+        <w:rPr>
+          <w:b w:val="1"/>
+          <w:bCs w:val="1"/>
           <w:sz w:val="28"/>
           <w:szCs w:val="28"/>
         </w:rPr>
         <w:t>:</w:t>
       </w:r>
-      <w:r>
-        <w:rPr>
-          <w:sz w:val="28"/>
-          <w:szCs w:val="28"/>
-        </w:rPr>
-        <w:t xml:space="preserve"> </w:t>
-      </w:r>
-      <w:r>
-        <w:rPr>
+      <w:proofErr w:type="gramEnd"/>
+      <w:r>
+        <w:rPr>
+          <w:sz w:val="28"/>
+          <w:szCs w:val="28"/>
+        </w:rPr>
+        <w:t xml:space="preserve"> </w:t>
+      </w:r>
+      <w:r>
+        <w:rPr>
+          <w:b w:val="1"/>
+          <w:bCs w:val="1"/>
           <w:sz w:val="28"/>
           <w:szCs w:val="28"/>
         </w:rPr>
@@ -299,8 +323,8 @@
       </w:pPr>
       <w:r>
         <w:rPr>
-          <w:b/>
-          <w:bCs/>
+          <w:b w:val="1"/>
+          <w:bCs w:val="1"/>
           <w:sz w:val="28"/>
           <w:szCs w:val="28"/>
         </w:rPr>
@@ -308,8 +332,8 @@
       </w:r>
       <w:r>
         <w:rPr>
-          <w:b/>
-          <w:bCs/>
+          <w:b w:val="1"/>
+          <w:bCs w:val="1"/>
           <w:sz w:val="28"/>
           <w:szCs w:val="28"/>
         </w:rPr>
@@ -317,8 +341,8 @@
       </w:r>
       <w:r>
         <w:rPr>
-          <w:b/>
-          <w:bCs/>
+          <w:b w:val="1"/>
+          <w:bCs w:val="1"/>
           <w:sz w:val="28"/>
           <w:szCs w:val="28"/>
         </w:rPr>
@@ -329,10 +353,21 @@
           <w:sz w:val="28"/>
           <w:szCs w:val="28"/>
         </w:rPr>
-        <w:t xml:space="preserve"> O problema</w:t>
-      </w:r>
-      <w:r>
-        <w:rPr>
+        <w:t xml:space="preserve"> </w:t>
+      </w:r>
+      <w:r>
+        <w:rPr>
+          <w:b w:val="1"/>
+          <w:bCs w:val="1"/>
+          <w:sz w:val="28"/>
+          <w:szCs w:val="28"/>
+        </w:rPr>
+        <w:t>O problema</w:t>
+      </w:r>
+      <w:r>
+        <w:rPr>
+          <w:b w:val="1"/>
+          <w:bCs w:val="1"/>
           <w:sz w:val="28"/>
           <w:szCs w:val="28"/>
         </w:rPr>
@@ -450,17 +485,18 @@
       </w:pPr>
       <w:r>
         <w:rPr>
-          <w:b/>
-          <w:bCs/>
+          <w:b w:val="1"/>
+          <w:bCs w:val="1"/>
           <w:sz w:val="28"/>
           <w:szCs w:val="28"/>
         </w:rPr>
         <w:t xml:space="preserve">Slide </w:t>
       </w:r>
-      <w:r>
-        <w:rPr>
-          <w:b/>
-          <w:bCs/>
+      <w:proofErr w:type="gramStart"/>
+      <w:r>
+        <w:rPr>
+          <w:b w:val="1"/>
+          <w:bCs w:val="1"/>
           <w:sz w:val="28"/>
           <w:szCs w:val="28"/>
         </w:rPr>
@@ -468,31 +504,34 @@
       </w:r>
       <w:r>
         <w:rPr>
-          <w:b/>
-          <w:bCs/>
-          <w:sz w:val="28"/>
-          <w:szCs w:val="28"/>
-        </w:rPr>
-        <w:t xml:space="preserve"> </w:t>
-      </w:r>
-      <w:r>
-        <w:rPr>
-          <w:b/>
-          <w:bCs/>
+          <w:b w:val="1"/>
+          <w:bCs w:val="1"/>
+          <w:sz w:val="28"/>
+          <w:szCs w:val="28"/>
+        </w:rPr>
+        <w:t xml:space="preserve"> </w:t>
+      </w:r>
+      <w:r>
+        <w:rPr>
+          <w:b w:val="1"/>
+          <w:bCs w:val="1"/>
           <w:sz w:val="28"/>
           <w:szCs w:val="28"/>
         </w:rPr>
         <w:t>:</w:t>
       </w:r>
-      <w:r>
-        <w:rPr>
-          <w:sz w:val="28"/>
-          <w:szCs w:val="28"/>
-        </w:rPr>
-        <w:t xml:space="preserve"> </w:t>
-      </w:r>
-      <w:r>
-        <w:rPr>
+      <w:proofErr w:type="gramEnd"/>
+      <w:r>
+        <w:rPr>
+          <w:sz w:val="28"/>
+          <w:szCs w:val="28"/>
+        </w:rPr>
+        <w:t xml:space="preserve"> </w:t>
+      </w:r>
+      <w:r>
+        <w:rPr>
+          <w:b w:val="1"/>
+          <w:bCs w:val="1"/>
           <w:sz w:val="28"/>
           <w:szCs w:val="28"/>
         </w:rPr>
@@ -500,6 +539,8 @@
       </w:r>
       <w:r>
         <w:rPr>
+          <w:b w:val="1"/>
+          <w:bCs w:val="1"/>
           <w:sz w:val="28"/>
           <w:szCs w:val="28"/>
         </w:rPr>
@@ -591,27 +632,32 @@
           <w:sz w:val="24"/>
           <w:szCs w:val="24"/>
         </w:rPr>
-        <w:t>Pra vocês terem uma ideia melhor sobre esse equipamento, essas são as especificações dele. Possuindo 15cm de comprimento, 10cm de largura, 5cm profundidade e pesando cerca de 900 gramas, é ideal pra ser instalado em diversos pontos no silo de forma fácil e se ocupar muito espaço.</w:t>
-      </w:r>
-      <w:r>
-        <w:rPr>
-          <w:sz w:val="24"/>
-          <w:szCs w:val="24"/>
-        </w:rPr>
+        <w:t>Pra vocês terem uma ideia melhor sobre esse equipamento, essas são as especificações dele. Possuindo 15cm de comprimento, 10cm de largura, 5cm profundidade e pesando cerca de 900 gramas, é ideal pra ser instalado em diversos pontos no silo de forma fácil e se</w:t>
+      </w:r>
+      <w:r>
+        <w:rPr>
+          <w:sz w:val="24"/>
+          <w:szCs w:val="24"/>
+        </w:rPr>
+        <w:t>m</w:t>
+      </w:r>
+      <w:r>
+        <w:rPr>
+          <w:sz w:val="24"/>
+          <w:szCs w:val="24"/>
+        </w:rPr>
+        <w:t xml:space="preserve"> ocupar muito espaço.</w:t>
+      </w:r>
+      <w:r>
         <w:br/>
       </w:r>
       <w:r>
-        <w:rPr>
-          <w:sz w:val="24"/>
-          <w:szCs w:val="24"/>
-        </w:rPr>
-        <w:lastRenderedPageBreak/>
         <w:br/>
       </w:r>
       <w:r>
         <w:rPr>
-          <w:b/>
-          <w:bCs/>
+          <w:b w:val="1"/>
+          <w:bCs w:val="1"/>
           <w:sz w:val="28"/>
           <w:szCs w:val="28"/>
         </w:rPr>
@@ -619,8 +665,8 @@
       </w:r>
       <w:r>
         <w:rPr>
-          <w:b/>
-          <w:bCs/>
+          <w:b w:val="1"/>
+          <w:bCs w:val="1"/>
           <w:sz w:val="28"/>
           <w:szCs w:val="28"/>
         </w:rPr>
@@ -628,8 +674,8 @@
       </w:r>
       <w:r>
         <w:rPr>
-          <w:b/>
-          <w:bCs/>
+          <w:b w:val="1"/>
+          <w:bCs w:val="1"/>
           <w:sz w:val="28"/>
           <w:szCs w:val="28"/>
         </w:rPr>
@@ -644,6 +690,8 @@
       </w:r>
       <w:r>
         <w:rPr>
+          <w:b w:val="1"/>
+          <w:bCs w:val="1"/>
           <w:sz w:val="28"/>
           <w:szCs w:val="28"/>
         </w:rPr>
@@ -651,6 +699,8 @@
       </w:r>
       <w:r>
         <w:rPr>
+          <w:b w:val="1"/>
+          <w:bCs w:val="1"/>
           <w:sz w:val="28"/>
           <w:szCs w:val="28"/>
         </w:rPr>
@@ -658,6 +708,8 @@
       </w:r>
       <w:r>
         <w:rPr>
+          <w:b w:val="1"/>
+          <w:bCs w:val="1"/>
           <w:sz w:val="28"/>
           <w:szCs w:val="28"/>
         </w:rPr>
@@ -665,6 +717,8 @@
       </w:r>
       <w:r>
         <w:rPr>
+          <w:b w:val="1"/>
+          <w:bCs w:val="1"/>
           <w:sz w:val="28"/>
           <w:szCs w:val="28"/>
         </w:rPr>
@@ -672,6 +726,8 @@
       </w:r>
       <w:r>
         <w:rPr>
+          <w:b w:val="1"/>
+          <w:bCs w:val="1"/>
           <w:sz w:val="28"/>
           <w:szCs w:val="28"/>
         </w:rPr>
@@ -718,8 +774,8 @@
     <w:p>
       <w:pPr>
         <w:rPr>
-          <w:b/>
-          <w:bCs/>
+          <w:b w:val="1"/>
+          <w:bCs w:val="1"/>
           <w:sz w:val="24"/>
           <w:szCs w:val="24"/>
         </w:rPr>
@@ -733,35 +789,36 @@
       </w:r>
       <w:r>
         <w:rPr>
-          <w:b/>
-          <w:bCs/>
-          <w:sz w:val="24"/>
-          <w:szCs w:val="24"/>
-        </w:rPr>
-        <w:t xml:space="preserve"> </w:t>
-      </w:r>
-    </w:p>
-    <w:p>
-      <w:pPr>
-        <w:rPr>
-          <w:b/>
-          <w:bCs/>
-          <w:sz w:val="24"/>
-          <w:szCs w:val="24"/>
-        </w:rPr>
-      </w:pPr>
-    </w:p>
-    <w:p>
-      <w:pPr>
-        <w:rPr>
-          <w:sz w:val="28"/>
-          <w:szCs w:val="28"/>
-        </w:rPr>
-      </w:pPr>
-      <w:r>
-        <w:rPr>
-          <w:b/>
-          <w:bCs/>
+          <w:b w:val="1"/>
+          <w:bCs w:val="1"/>
+          <w:sz w:val="24"/>
+          <w:szCs w:val="24"/>
+        </w:rPr>
+        <w:t xml:space="preserve"> </w:t>
+      </w:r>
+    </w:p>
+    <w:p>
+      <w:pPr>
+        <w:pStyle w:val="Normal"/>
+        <w:rPr>
+          <w:b w:val="1"/>
+          <w:bCs w:val="1"/>
+          <w:sz w:val="24"/>
+          <w:szCs w:val="24"/>
+        </w:rPr>
+      </w:pPr>
+    </w:p>
+    <w:p>
+      <w:pPr>
+        <w:rPr>
+          <w:sz w:val="28"/>
+          <w:szCs w:val="28"/>
+        </w:rPr>
+      </w:pPr>
+      <w:r>
+        <w:rPr>
+          <w:b w:val="1"/>
+          <w:bCs w:val="1"/>
           <w:sz w:val="28"/>
           <w:szCs w:val="28"/>
         </w:rPr>
@@ -769,8 +826,8 @@
       </w:r>
       <w:r>
         <w:rPr>
-          <w:b/>
-          <w:bCs/>
+          <w:b w:val="1"/>
+          <w:bCs w:val="1"/>
           <w:sz w:val="28"/>
           <w:szCs w:val="28"/>
         </w:rPr>
@@ -778,8 +835,8 @@
       </w:r>
       <w:r>
         <w:rPr>
-          <w:b/>
-          <w:bCs/>
+          <w:b w:val="1"/>
+          <w:bCs w:val="1"/>
           <w:sz w:val="28"/>
           <w:szCs w:val="28"/>
         </w:rPr>
@@ -794,13 +851,35 @@
       </w:r>
       <w:r>
         <w:rPr>
-          <w:sz w:val="28"/>
-          <w:szCs w:val="28"/>
-        </w:rPr>
-        <w:t>Diagrama de solução (arquitetura técnica do projeto)</w:t>
-      </w:r>
-      <w:r>
-        <w:rPr>
+          <w:b w:val="1"/>
+          <w:bCs w:val="1"/>
+          <w:sz w:val="28"/>
+          <w:szCs w:val="28"/>
+        </w:rPr>
+        <w:t xml:space="preserve">Diagrama </w:t>
+      </w:r>
+      <w:r>
+        <w:rPr>
+          <w:b w:val="1"/>
+          <w:bCs w:val="1"/>
+          <w:sz w:val="28"/>
+          <w:szCs w:val="28"/>
+        </w:rPr>
+        <w:t xml:space="preserve">de visão de negócios e diagrama </w:t>
+      </w:r>
+      <w:r>
+        <w:rPr>
+          <w:b w:val="1"/>
+          <w:bCs w:val="1"/>
+          <w:sz w:val="28"/>
+          <w:szCs w:val="28"/>
+        </w:rPr>
+        <w:t>de solução (arquitetura técnica do projeto)</w:t>
+      </w:r>
+      <w:r>
+        <w:rPr>
+          <w:b w:val="1"/>
+          <w:bCs w:val="1"/>
           <w:sz w:val="28"/>
           <w:szCs w:val="28"/>
         </w:rPr>
@@ -863,8 +942,8 @@
       </w:pPr>
       <w:r>
         <w:rPr>
-          <w:b/>
-          <w:bCs/>
+          <w:b w:val="1"/>
+          <w:bCs w:val="1"/>
           <w:sz w:val="28"/>
           <w:szCs w:val="28"/>
         </w:rPr>
@@ -902,24 +981,76 @@
     </w:p>
     <w:p>
       <w:pPr>
-        <w:rPr>
-          <w:sz w:val="28"/>
-          <w:szCs w:val="28"/>
-        </w:rPr>
-      </w:pPr>
-    </w:p>
-    <w:p>
-      <w:pPr>
+        <w:pStyle w:val="Normal"/>
         <w:rPr>
           <w:color w:val="FF0000"/>
           <w:sz w:val="28"/>
           <w:szCs w:val="28"/>
         </w:rPr>
       </w:pPr>
-      <w:r>
-        <w:rPr>
-          <w:b/>
-          <w:bCs/>
+    </w:p>
+    <w:p>
+      <w:pPr>
+        <w:rPr>
+          <w:sz w:val="28"/>
+          <w:szCs w:val="28"/>
+        </w:rPr>
+      </w:pPr>
+      <w:r>
+        <w:rPr>
+          <w:b w:val="1"/>
+          <w:bCs w:val="1"/>
+          <w:sz w:val="28"/>
+          <w:szCs w:val="28"/>
+        </w:rPr>
+        <w:t>Demonstração da captação de dados com Arduíno</w:t>
+      </w:r>
+      <w:r>
+        <w:rPr>
+          <w:sz w:val="28"/>
+          <w:szCs w:val="28"/>
+        </w:rPr>
+        <w:t xml:space="preserve"> - </w:t>
+      </w:r>
+      <w:r>
+        <w:rPr>
+          <w:color w:val="FF0000"/>
+          <w:sz w:val="28"/>
+          <w:szCs w:val="28"/>
+        </w:rPr>
+        <w:t>Diego</w:t>
+      </w:r>
+    </w:p>
+    <w:p>
+      <w:pPr>
+        <w:pStyle w:val="Normal"/>
+        <w:rPr>
+          <w:color w:val="FF0000"/>
+          <w:sz w:val="28"/>
+          <w:szCs w:val="28"/>
+        </w:rPr>
+      </w:pPr>
+    </w:p>
+    <w:p>
+      <w:pPr>
+        <w:rPr>
+          <w:sz w:val="28"/>
+          <w:szCs w:val="28"/>
+        </w:rPr>
+      </w:pPr>
+    </w:p>
+    <w:p>
+      <w:pPr>
+        <w:rPr>
+          <w:color w:val="FF0000"/>
+          <w:sz w:val="28"/>
+          <w:szCs w:val="28"/>
+        </w:rPr>
+      </w:pPr>
+      <w:r>
+        <w:rPr>
+          <w:b w:val="1"/>
+          <w:bCs w:val="1"/>
           <w:sz w:val="28"/>
           <w:szCs w:val="28"/>
         </w:rPr>
@@ -927,8 +1058,8 @@
       </w:r>
       <w:r>
         <w:rPr>
-          <w:b/>
-          <w:bCs/>
+          <w:b w:val="1"/>
+          <w:bCs w:val="1"/>
           <w:sz w:val="28"/>
           <w:szCs w:val="28"/>
         </w:rPr>
@@ -936,8 +1067,8 @@
       </w:r>
       <w:r>
         <w:rPr>
-          <w:b/>
-          <w:bCs/>
+          <w:b w:val="1"/>
+          <w:bCs w:val="1"/>
           <w:sz w:val="28"/>
           <w:szCs w:val="28"/>
         </w:rPr>
@@ -952,6 +1083,8 @@
       </w:r>
       <w:r>
         <w:rPr>
+          <w:b w:val="1"/>
+          <w:bCs w:val="1"/>
           <w:sz w:val="28"/>
           <w:szCs w:val="28"/>
         </w:rPr>
@@ -1226,40 +1359,50 @@
           <w:szCs w:val="28"/>
         </w:rPr>
       </w:pPr>
-    </w:p>
-    <w:p>
-      <w:pPr>
-        <w:rPr>
-          <w:sz w:val="28"/>
-          <w:szCs w:val="28"/>
-        </w:rPr>
-      </w:pPr>
-      <w:r>
-        <w:rPr>
-          <w:b/>
-          <w:bCs/>
-          <w:sz w:val="28"/>
-          <w:szCs w:val="28"/>
-        </w:rPr>
-        <w:t xml:space="preserve">Demonstração da captação de dados com </w:t>
-      </w:r>
-      <w:r>
-        <w:rPr>
-          <w:b/>
-          <w:bCs/>
-          <w:sz w:val="28"/>
-          <w:szCs w:val="28"/>
-        </w:rPr>
-        <w:t>A</w:t>
-      </w:r>
-      <w:r>
-        <w:rPr>
-          <w:b/>
-          <w:bCs/>
-          <w:sz w:val="28"/>
-          <w:szCs w:val="28"/>
-        </w:rPr>
-        <w:t>rduíno</w:t>
+      <w:r>
+        <w:rPr>
+          <w:b w:val="1"/>
+          <w:bCs w:val="1"/>
+          <w:sz w:val="28"/>
+          <w:szCs w:val="28"/>
+        </w:rPr>
+        <w:t xml:space="preserve">Slide </w:t>
+      </w:r>
+      <w:r>
+        <w:rPr>
+          <w:b w:val="1"/>
+          <w:bCs w:val="1"/>
+          <w:sz w:val="28"/>
+          <w:szCs w:val="28"/>
+        </w:rPr>
+        <w:t>8</w:t>
+      </w:r>
+      <w:bookmarkStart w:name="_GoBack" w:id="0"/>
+      <w:bookmarkEnd w:id="0"/>
+      <w:r>
+        <w:rPr>
+          <w:b w:val="1"/>
+          <w:bCs w:val="1"/>
+          <w:sz w:val="28"/>
+          <w:szCs w:val="28"/>
+        </w:rPr>
+        <w:t>:</w:t>
+      </w:r>
+      <w:r>
+        <w:rPr>
+          <w:sz w:val="28"/>
+          <w:szCs w:val="28"/>
+        </w:rPr>
+        <w:t xml:space="preserve"> </w:t>
+      </w:r>
+      <w:r>
+        <w:rPr>
+          <w:b w:val="1"/>
+          <w:bCs w:val="1"/>
+          <w:sz w:val="28"/>
+          <w:szCs w:val="28"/>
+        </w:rPr>
+        <w:t>Finalização</w:t>
       </w:r>
       <w:r>
         <w:rPr>
@@ -1288,108 +1431,11 @@
           <w:sz w:val="28"/>
           <w:szCs w:val="28"/>
         </w:rPr>
-        <w:t>Diego</w:t>
-      </w:r>
-    </w:p>
-    <w:p>
-      <w:pPr>
-        <w:rPr>
-          <w:sz w:val="28"/>
-          <w:szCs w:val="28"/>
-        </w:rPr>
-      </w:pPr>
-    </w:p>
-    <w:p>
-      <w:pPr>
-        <w:rPr>
-          <w:sz w:val="28"/>
-          <w:szCs w:val="28"/>
-        </w:rPr>
-      </w:pPr>
-      <w:r>
-        <w:rPr>
-          <w:b/>
-          <w:bCs/>
-          <w:sz w:val="28"/>
-          <w:szCs w:val="28"/>
-        </w:rPr>
-        <w:t xml:space="preserve">Slide </w:t>
-      </w:r>
-      <w:r>
-        <w:rPr>
-          <w:b/>
-          <w:bCs/>
-          <w:sz w:val="28"/>
-          <w:szCs w:val="28"/>
-        </w:rPr>
-        <w:t>8</w:t>
-      </w:r>
-      <w:r>
-        <w:rPr>
-          <w:b/>
-          <w:bCs/>
-          <w:sz w:val="28"/>
-          <w:szCs w:val="28"/>
-        </w:rPr>
-        <w:t xml:space="preserve"> e 9</w:t>
-      </w:r>
-      <w:bookmarkStart w:id="0" w:name="_GoBack"/>
-      <w:bookmarkEnd w:id="0"/>
-      <w:r>
-        <w:rPr>
-          <w:b/>
-          <w:bCs/>
-          <w:sz w:val="28"/>
-          <w:szCs w:val="28"/>
-        </w:rPr>
-        <w:t>:</w:t>
-      </w:r>
-      <w:r>
-        <w:rPr>
-          <w:sz w:val="28"/>
-          <w:szCs w:val="28"/>
-        </w:rPr>
-        <w:t xml:space="preserve"> </w:t>
-      </w:r>
-      <w:r>
-        <w:rPr>
-          <w:sz w:val="28"/>
-          <w:szCs w:val="28"/>
-        </w:rPr>
-        <w:t>Finalização com diagrama de visão de negócios</w:t>
-      </w:r>
-      <w:r>
-        <w:rPr>
-          <w:sz w:val="28"/>
-          <w:szCs w:val="28"/>
-        </w:rPr>
-        <w:t xml:space="preserve"> </w:t>
-      </w:r>
-      <w:r>
-        <w:rPr>
-          <w:sz w:val="28"/>
-          <w:szCs w:val="28"/>
-        </w:rPr>
-        <w:t>-</w:t>
-      </w:r>
-      <w:r>
-        <w:rPr>
-          <w:sz w:val="28"/>
-          <w:szCs w:val="28"/>
-        </w:rPr>
-        <w:t xml:space="preserve"> </w:t>
-      </w:r>
-      <w:r>
-        <w:rPr>
-          <w:color w:val="FF0000"/>
-          <w:sz w:val="28"/>
-          <w:szCs w:val="28"/>
-        </w:rPr>
-        <w:t>Isabela</w:t>
+        <w:t>William</w:t>
       </w:r>
     </w:p>
     <w:sectPr>
-      <w:pgSz w:w="11906" w:h="16838"/>
+      <w:pgSz w:w="11906" w:h="16838" w:orient="portrait"/>
       <w:pgMar w:top="1417" w:right="1701" w:bottom="1417" w:left="1701" w:header="708" w:footer="708" w:gutter="0"/>
       <w:cols w:space="708"/>
       <w:docGrid w:linePitch="360"/>
@@ -1403,7 +1449,7 @@
   <w:docDefaults>
     <w:rPrDefault>
       <w:rPr>
-        <w:rFonts w:asciiTheme="minorHAnsi" w:eastAsiaTheme="minorHAnsi" w:hAnsiTheme="minorHAnsi" w:cstheme="minorBidi"/>
+        <w:rFonts w:asciiTheme="minorHAnsi" w:hAnsiTheme="minorHAnsi" w:eastAsiaTheme="minorHAnsi" w:cstheme="minorBidi"/>
         <w:sz w:val="22"/>
         <w:szCs w:val="22"/>
         <w:lang w:val="pt-BR" w:eastAsia="en-US" w:bidi="ar-SA"/>
@@ -1418,14 +1464,14 @@
   <w:latentStyles w:defLockedState="0" w:defUIPriority="99" w:defSemiHidden="0" w:defUnhideWhenUsed="0" w:defQFormat="0" w:count="376">
     <w:lsdException w:name="Normal" w:uiPriority="0" w:qFormat="1"/>
     <w:lsdException w:name="heading 1" w:uiPriority="9" w:qFormat="1"/>
-    <w:lsdException w:name="heading 2" w:semiHidden="1" w:uiPriority="9" w:unhideWhenUsed="1" w:qFormat="1"/>
-    <w:lsdException w:name="heading 3" w:semiHidden="1" w:uiPriority="9" w:unhideWhenUsed="1" w:qFormat="1"/>
-    <w:lsdException w:name="heading 4" w:semiHidden="1" w:uiPriority="9" w:unhideWhenUsed="1" w:qFormat="1"/>
-    <w:lsdException w:name="heading 5" w:semiHidden="1" w:uiPriority="9" w:unhideWhenUsed="1" w:qFormat="1"/>
-    <w:lsdException w:name="heading 6" w:semiHidden="1" w:uiPriority="9" w:unhideWhenUsed="1" w:qFormat="1"/>
-    <w:lsdException w:name="heading 7" w:semiHidden="1" w:uiPriority="9" w:unhideWhenUsed="1" w:qFormat="1"/>
-    <w:lsdException w:name="heading 8" w:semiHidden="1" w:uiPriority="9" w:unhideWhenUsed="1" w:qFormat="1"/>
-    <w:lsdException w:name="heading 9" w:semiHidden="1" w:uiPriority="9" w:unhideWhenUsed="1" w:qFormat="1"/>
+    <w:lsdException w:name="heading 2" w:uiPriority="9" w:semiHidden="1" w:unhideWhenUsed="1" w:qFormat="1"/>
+    <w:lsdException w:name="heading 3" w:uiPriority="9" w:semiHidden="1" w:unhideWhenUsed="1" w:qFormat="1"/>
+    <w:lsdException w:name="heading 4" w:uiPriority="9" w:semiHidden="1" w:unhideWhenUsed="1" w:qFormat="1"/>
+    <w:lsdException w:name="heading 5" w:uiPriority="9" w:semiHidden="1" w:unhideWhenUsed="1" w:qFormat="1"/>
+    <w:lsdException w:name="heading 6" w:uiPriority="9" w:semiHidden="1" w:unhideWhenUsed="1" w:qFormat="1"/>
+    <w:lsdException w:name="heading 7" w:uiPriority="9" w:semiHidden="1" w:unhideWhenUsed="1" w:qFormat="1"/>
+    <w:lsdException w:name="heading 8" w:uiPriority="9" w:semiHidden="1" w:unhideWhenUsed="1" w:qFormat="1"/>
+    <w:lsdException w:name="heading 9" w:uiPriority="9" w:semiHidden="1" w:unhideWhenUsed="1" w:qFormat="1"/>
     <w:lsdException w:name="index 1" w:semiHidden="1" w:unhideWhenUsed="1"/>
     <w:lsdException w:name="index 2" w:semiHidden="1" w:unhideWhenUsed="1"/>
     <w:lsdException w:name="index 3" w:semiHidden="1" w:unhideWhenUsed="1"/>
@@ -1435,22 +1481,22 @@
     <w:lsdException w:name="index 7" w:semiHidden="1" w:unhideWhenUsed="1"/>
     <w:lsdException w:name="index 8" w:semiHidden="1" w:unhideWhenUsed="1"/>
     <w:lsdException w:name="index 9" w:semiHidden="1" w:unhideWhenUsed="1"/>
-    <w:lsdException w:name="toc 1" w:semiHidden="1" w:uiPriority="39" w:unhideWhenUsed="1"/>
-    <w:lsdException w:name="toc 2" w:semiHidden="1" w:uiPriority="39" w:unhideWhenUsed="1"/>
-    <w:lsdException w:name="toc 3" w:semiHidden="1" w:uiPriority="39" w:unhideWhenUsed="1"/>
-    <w:lsdException w:name="toc 4" w:semiHidden="1" w:uiPriority="39" w:unhideWhenUsed="1"/>
-    <w:lsdException w:name="toc 5" w:semiHidden="1" w:uiPriority="39" w:unhideWhenUsed="1"/>
-    <w:lsdException w:name="toc 6" w:semiHidden="1" w:uiPriority="39" w:unhideWhenUsed="1"/>
-    <w:lsdException w:name="toc 7" w:semiHidden="1" w:uiPriority="39" w:unhideWhenUsed="1"/>
-    <w:lsdException w:name="toc 8" w:semiHidden="1" w:uiPriority="39" w:unhideWhenUsed="1"/>
-    <w:lsdException w:name="toc 9" w:semiHidden="1" w:uiPriority="39" w:unhideWhenUsed="1"/>
+    <w:lsdException w:name="toc 1" w:uiPriority="39" w:semiHidden="1" w:unhideWhenUsed="1"/>
+    <w:lsdException w:name="toc 2" w:uiPriority="39" w:semiHidden="1" w:unhideWhenUsed="1"/>
+    <w:lsdException w:name="toc 3" w:uiPriority="39" w:semiHidden="1" w:unhideWhenUsed="1"/>
+    <w:lsdException w:name="toc 4" w:uiPriority="39" w:semiHidden="1" w:unhideWhenUsed="1"/>
+    <w:lsdException w:name="toc 5" w:uiPriority="39" w:semiHidden="1" w:unhideWhenUsed="1"/>
+    <w:lsdException w:name="toc 6" w:uiPriority="39" w:semiHidden="1" w:unhideWhenUsed="1"/>
+    <w:lsdException w:name="toc 7" w:uiPriority="39" w:semiHidden="1" w:unhideWhenUsed="1"/>
+    <w:lsdException w:name="toc 8" w:uiPriority="39" w:semiHidden="1" w:unhideWhenUsed="1"/>
+    <w:lsdException w:name="toc 9" w:uiPriority="39" w:semiHidden="1" w:unhideWhenUsed="1"/>
     <w:lsdException w:name="Normal Indent" w:semiHidden="1" w:unhideWhenUsed="1"/>
     <w:lsdException w:name="footnote text" w:semiHidden="1" w:unhideWhenUsed="1"/>
     <w:lsdException w:name="annotation text" w:semiHidden="1" w:unhideWhenUsed="1"/>
     <w:lsdException w:name="header" w:semiHidden="1" w:unhideWhenUsed="1"/>
     <w:lsdException w:name="footer" w:semiHidden="1" w:unhideWhenUsed="1"/>
     <w:lsdException w:name="index heading" w:semiHidden="1" w:unhideWhenUsed="1"/>
-    <w:lsdException w:name="caption" w:semiHidden="1" w:uiPriority="35" w:unhideWhenUsed="1" w:qFormat="1"/>
+    <w:lsdException w:name="caption" w:uiPriority="35" w:semiHidden="1" w:unhideWhenUsed="1" w:qFormat="1"/>
     <w:lsdException w:name="table of figures" w:semiHidden="1" w:unhideWhenUsed="1"/>
     <w:lsdException w:name="envelope address" w:semiHidden="1" w:unhideWhenUsed="1"/>
     <w:lsdException w:name="envelope return" w:semiHidden="1" w:unhideWhenUsed="1"/>
@@ -1481,7 +1527,7 @@
     <w:lsdException w:name="Title" w:uiPriority="10" w:qFormat="1"/>
     <w:lsdException w:name="Closing" w:semiHidden="1" w:unhideWhenUsed="1"/>
     <w:lsdException w:name="Signature" w:semiHidden="1" w:unhideWhenUsed="1"/>
-    <w:lsdException w:name="Default Paragraph Font" w:semiHidden="1" w:uiPriority="1" w:unhideWhenUsed="1"/>
+    <w:lsdException w:name="Default Paragraph Font" w:uiPriority="1" w:semiHidden="1" w:unhideWhenUsed="1"/>
     <w:lsdException w:name="Body Text" w:semiHidden="1" w:unhideWhenUsed="1"/>
     <w:lsdException w:name="Body Text Indent" w:semiHidden="1" w:unhideWhenUsed="1"/>
     <w:lsdException w:name="List Continue" w:semiHidden="1" w:unhideWhenUsed="1"/>
@@ -1681,8 +1727,8 @@
     <w:lsdException w:name="Subtle Reference" w:uiPriority="31" w:qFormat="1"/>
     <w:lsdException w:name="Intense Reference" w:uiPriority="32" w:qFormat="1"/>
     <w:lsdException w:name="Book Title" w:uiPriority="33" w:qFormat="1"/>
-    <w:lsdException w:name="Bibliography" w:semiHidden="1" w:uiPriority="37" w:unhideWhenUsed="1"/>
-    <w:lsdException w:name="TOC Heading" w:semiHidden="1" w:uiPriority="39" w:unhideWhenUsed="1" w:qFormat="1"/>
+    <w:lsdException w:name="Bibliography" w:uiPriority="37" w:semiHidden="1" w:unhideWhenUsed="1"/>
+    <w:lsdException w:name="TOC Heading" w:uiPriority="39" w:semiHidden="1" w:unhideWhenUsed="1" w:qFormat="1"/>
     <w:lsdException w:name="Plain Table 1" w:uiPriority="41"/>
     <w:lsdException w:name="Plain Table 2" w:uiPriority="42"/>
     <w:lsdException w:name="Plain Table 3" w:uiPriority="43"/>
@@ -1793,17 +1839,17 @@
     <w:lsdException w:name="Unresolved Mention" w:semiHidden="1" w:unhideWhenUsed="1"/>
     <w:lsdException w:name="Smart Link" w:semiHidden="1" w:unhideWhenUsed="1"/>
   </w:latentStyles>
-  <w:style w:type="paragraph" w:default="1" w:styleId="Normal">
+  <w:style w:type="paragraph" w:styleId="Normal" w:default="1">
     <w:name w:val="Normal"/>
     <w:qFormat/>
   </w:style>
-  <w:style w:type="character" w:default="1" w:styleId="Fontepargpadro">
+  <w:style w:type="character" w:styleId="Fontepargpadro" w:default="1">
     <w:name w:val="Default Paragraph Font"/>
     <w:uiPriority w:val="1"/>
     <w:semiHidden/>
     <w:unhideWhenUsed/>
   </w:style>
-  <w:style w:type="table" w:default="1" w:styleId="Tabelanormal">
+  <w:style w:type="table" w:styleId="Tabelanormal" w:default="1">
     <w:name w:val="Normal Table"/>
     <w:uiPriority w:val="99"/>
     <w:semiHidden/>
@@ -1818,7 +1864,7 @@
       </w:tblCellMar>
     </w:tblPr>
   </w:style>
-  <w:style w:type="numbering" w:default="1" w:styleId="Semlista">
+  <w:style w:type="numbering" w:styleId="Semlista" w:default="1">
     <w:name w:val="No List"/>
     <w:uiPriority w:val="99"/>
     <w:semiHidden/>

</xml_diff>

<commit_message>
atualizando fala de finalizacao
</commit_message>
<xml_diff>
--- a/Apresentação/Falas apresentação.docx
+++ b/Apresentação/Falas apresentação.docx
@@ -56,37 +56,12 @@
           <w:sz w:val="24"/>
         </w:rPr>
       </w:pPr>
-      <w:proofErr w:type="gramStart"/>
-      <w:r>
-        <w:rPr>
-          <w:rFonts w:ascii="Calibri" w:eastAsia="Calibri" w:hAnsi="Calibri" w:cs="Calibri"/>
-          <w:sz w:val="24"/>
-        </w:rPr>
-        <w:t>“Olá</w:t>
-      </w:r>
-      <w:proofErr w:type="gramEnd"/>
-      <w:r>
-        <w:rPr>
-          <w:rFonts w:ascii="Calibri" w:eastAsia="Calibri" w:hAnsi="Calibri" w:cs="Calibri"/>
-          <w:sz w:val="24"/>
-        </w:rPr>
-        <w:t xml:space="preserve"> pessoal bom dia, me chamo Samuel, sou um dos sócios fundadores da empresa </w:t>
-      </w:r>
-      <w:proofErr w:type="spellStart"/>
-      <w:r>
-        <w:rPr>
-          <w:rFonts w:ascii="Calibri" w:eastAsia="Calibri" w:hAnsi="Calibri" w:cs="Calibri"/>
-          <w:sz w:val="24"/>
-        </w:rPr>
-        <w:t>Coffee</w:t>
-      </w:r>
-      <w:proofErr w:type="spellEnd"/>
-      <w:r>
-        <w:rPr>
-          <w:rFonts w:ascii="Calibri" w:eastAsia="Calibri" w:hAnsi="Calibri" w:cs="Calibri"/>
-          <w:sz w:val="24"/>
-        </w:rPr>
-        <w:t xml:space="preserve"> Tech.</w:t>
+      <w:r>
+        <w:rPr>
+          <w:rFonts w:ascii="Calibri" w:eastAsia="Calibri" w:hAnsi="Calibri" w:cs="Calibri"/>
+          <w:sz w:val="24"/>
+        </w:rPr>
+        <w:t>“Olá pessoal bom dia, me chamo Samuel, sou um dos sócios fundadores da empresa Coffee Tech.</w:t>
       </w:r>
     </w:p>
     <w:p>
@@ -126,18 +101,8 @@
           <w:b/>
           <w:sz w:val="28"/>
         </w:rPr>
-        <w:t xml:space="preserve">Slide </w:t>
-      </w:r>
-      <w:proofErr w:type="gramStart"/>
-      <w:r>
-        <w:rPr>
-          <w:rFonts w:ascii="Calibri" w:eastAsia="Calibri" w:hAnsi="Calibri" w:cs="Calibri"/>
-          <w:b/>
-          <w:sz w:val="28"/>
-        </w:rPr>
-        <w:t>2 :</w:t>
-      </w:r>
-      <w:proofErr w:type="gramEnd"/>
+        <w:t>Slide 2 :</w:t>
+      </w:r>
       <w:r>
         <w:rPr>
           <w:rFonts w:ascii="Calibri" w:eastAsia="Calibri" w:hAnsi="Calibri" w:cs="Calibri"/>
@@ -181,23 +146,7 @@
           <w:rFonts w:ascii="Calibri" w:eastAsia="Calibri" w:hAnsi="Calibri" w:cs="Calibri"/>
           <w:sz w:val="24"/>
         </w:rPr>
-        <w:t xml:space="preserve">“O nosso negócio, a </w:t>
-      </w:r>
-      <w:proofErr w:type="spellStart"/>
-      <w:r>
-        <w:rPr>
-          <w:rFonts w:ascii="Calibri" w:eastAsia="Calibri" w:hAnsi="Calibri" w:cs="Calibri"/>
-          <w:sz w:val="24"/>
-        </w:rPr>
-        <w:t>Coffee</w:t>
-      </w:r>
-      <w:proofErr w:type="spellEnd"/>
-      <w:r>
-        <w:rPr>
-          <w:rFonts w:ascii="Calibri" w:eastAsia="Calibri" w:hAnsi="Calibri" w:cs="Calibri"/>
-          <w:sz w:val="24"/>
-        </w:rPr>
-        <w:t xml:space="preserve"> Tech - Auditoria de armazenagem computadorizada, é uma empresa que surgiu para atender uma dor do mercado no segmento de produção de café, mais especificadamente no setor de armazenamento. </w:t>
+        <w:t xml:space="preserve">“O nosso negócio, a Coffee Tech - Auditoria de armazenagem computadorizada, é uma empresa que surgiu para atender uma dor do mercado no segmento de produção de café, mais especificadamente no setor de armazenamento. </w:t>
       </w:r>
     </w:p>
     <w:p>
@@ -281,17 +230,8 @@
           <w:rFonts w:ascii="Calibri" w:eastAsia="Calibri" w:hAnsi="Calibri" w:cs="Calibri"/>
           <w:sz w:val="24"/>
         </w:rPr>
-        <w:t>“Bom dia, eu sou o Eduardo, e como meu sócio Samuel falou, o problema está na falta de controle da temperatura e da umidade na armazenagem do café, que para café se manter saudável é necessário uma temperatura entre 25°C á 30°C junto com a umidade que tem que estar entre 10% a 12%, e caso não esteja nessas condições podem haver perdas, que segundo o Embrapa esse problema causa uma perda de 15% dos grãos fazendo com que eles saiam do padrão de comercialização constando mudança na cor e no gosto, além de contribuir com a proliferação e infestação de insetos que consequentemente iram estragar todas as sacas de café. E para que nada disso que eu falei aconteça com o seu café o nosso sócio Wallace vai falar mais sobre a nosso produto</w:t>
-      </w:r>
-      <w:proofErr w:type="gramStart"/>
-      <w:r>
-        <w:rPr>
-          <w:rFonts w:ascii="Calibri" w:eastAsia="Calibri" w:hAnsi="Calibri" w:cs="Calibri"/>
-          <w:sz w:val="24"/>
-        </w:rPr>
-        <w:t>. ”</w:t>
-      </w:r>
-      <w:proofErr w:type="gramEnd"/>
+        <w:t>“Bom dia, eu sou o Eduardo, e como meu sócio Samuel falou, o problema está na falta de controle da temperatura e da umidade na armazenagem do café, que para café se manter saudável é necessário uma temperatura entre 25°C á 30°C junto com a umidade que tem que estar entre 10% a 12%, e caso não esteja nessas condições podem haver perdas, que segundo o Embrapa esse problema causa uma perda de 15% dos grãos fazendo com que eles saiam do padrão de comercialização constando mudança na cor e no gosto, além de contribuir com a proliferação e infestação de insetos que consequentemente iram estragar todas as sacas de café. E para que nada disso que eu falei aconteça com o seu café o nosso sócio Wallace vai falar mais sobre a nosso produto. ”</w:t>
+      </w:r>
     </w:p>
     <w:p>
       <w:pPr>
@@ -315,18 +255,8 @@
           <w:b/>
           <w:sz w:val="28"/>
         </w:rPr>
-        <w:t xml:space="preserve">Slide </w:t>
-      </w:r>
-      <w:proofErr w:type="gramStart"/>
-      <w:r>
-        <w:rPr>
-          <w:rFonts w:ascii="Calibri" w:eastAsia="Calibri" w:hAnsi="Calibri" w:cs="Calibri"/>
-          <w:b/>
-          <w:sz w:val="28"/>
-        </w:rPr>
-        <w:t>4 :</w:t>
-      </w:r>
-      <w:proofErr w:type="gramEnd"/>
+        <w:t>Slide 4 :</w:t>
+      </w:r>
       <w:r>
         <w:rPr>
           <w:rFonts w:ascii="Calibri" w:eastAsia="Calibri" w:hAnsi="Calibri" w:cs="Calibri"/>
@@ -385,79 +315,22 @@
           <w:rFonts w:ascii="Calibri" w:eastAsia="Calibri" w:hAnsi="Calibri" w:cs="Calibri"/>
           <w:sz w:val="24"/>
         </w:rPr>
-        <w:t xml:space="preserve">Conforme dito pelo meu sócio Eduardo, hoje a nossa empresa está com um produto que é o carro chefe da nossa marca no mercado, chamado </w:t>
-      </w:r>
-      <w:proofErr w:type="spellStart"/>
-      <w:r>
-        <w:rPr>
-          <w:rFonts w:ascii="Calibri" w:eastAsia="Calibri" w:hAnsi="Calibri" w:cs="Calibri"/>
-          <w:sz w:val="24"/>
-        </w:rPr>
-        <w:t>Coffee</w:t>
-      </w:r>
-      <w:proofErr w:type="spellEnd"/>
-      <w:r>
-        <w:rPr>
-          <w:rFonts w:ascii="Calibri" w:eastAsia="Calibri" w:hAnsi="Calibri" w:cs="Calibri"/>
-          <w:sz w:val="24"/>
-        </w:rPr>
-        <w:t xml:space="preserve"> </w:t>
-      </w:r>
-      <w:proofErr w:type="spellStart"/>
-      <w:r>
-        <w:rPr>
-          <w:rFonts w:ascii="Calibri" w:eastAsia="Calibri" w:hAnsi="Calibri" w:cs="Calibri"/>
-          <w:sz w:val="24"/>
-        </w:rPr>
-        <w:t>Thermal</w:t>
-      </w:r>
-      <w:proofErr w:type="spellEnd"/>
-      <w:r>
-        <w:rPr>
-          <w:rFonts w:ascii="Calibri" w:eastAsia="Calibri" w:hAnsi="Calibri" w:cs="Calibri"/>
-          <w:sz w:val="24"/>
-        </w:rPr>
-        <w:t xml:space="preserve"> </w:t>
-      </w:r>
-      <w:proofErr w:type="spellStart"/>
-      <w:r>
-        <w:rPr>
-          <w:rFonts w:ascii="Calibri" w:eastAsia="Calibri" w:hAnsi="Calibri" w:cs="Calibri"/>
-          <w:sz w:val="24"/>
-        </w:rPr>
-        <w:t>Solution</w:t>
-      </w:r>
-      <w:proofErr w:type="spellEnd"/>
-      <w:r>
-        <w:rPr>
-          <w:rFonts w:ascii="Calibri" w:eastAsia="Calibri" w:hAnsi="Calibri" w:cs="Calibri"/>
-          <w:sz w:val="24"/>
-        </w:rPr>
-        <w:t xml:space="preserve"> ou CTS.</w:t>
-      </w:r>
-    </w:p>
-    <w:p>
-      <w:pPr>
-        <w:rPr>
-          <w:rFonts w:ascii="Calibri" w:eastAsia="Calibri" w:hAnsi="Calibri" w:cs="Calibri"/>
-          <w:sz w:val="28"/>
-        </w:rPr>
-      </w:pPr>
-      <w:proofErr w:type="gramStart"/>
-      <w:r>
-        <w:rPr>
-          <w:rFonts w:ascii="Calibri" w:eastAsia="Calibri" w:hAnsi="Calibri" w:cs="Calibri"/>
-          <w:sz w:val="24"/>
-        </w:rPr>
-        <w:t>Pra</w:t>
-      </w:r>
-      <w:proofErr w:type="gramEnd"/>
-      <w:r>
-        <w:rPr>
-          <w:rFonts w:ascii="Calibri" w:eastAsia="Calibri" w:hAnsi="Calibri" w:cs="Calibri"/>
-          <w:sz w:val="24"/>
-        </w:rPr>
-        <w:t xml:space="preserve"> vocês terem uma ideia melhor sobre esse equipamento, essas são as especificações dele. Possuindo 15cm de comprimento, 10cm de largura, 5cm profundidade e pesando cerca de 900 gramas, é ideal pra ser instalado em diversos pontos no silo de forma fácil e sem ocupar muito espaço.</w:t>
+        <w:t>Conforme dito pelo meu sócio Eduardo, hoje a nossa empresa está com um produto que é o carro chefe da nossa marca no mercado, chamado Coffee Thermal Solution ou CTS.</w:t>
+      </w:r>
+    </w:p>
+    <w:p>
+      <w:pPr>
+        <w:rPr>
+          <w:rFonts w:ascii="Calibri" w:eastAsia="Calibri" w:hAnsi="Calibri" w:cs="Calibri"/>
+          <w:sz w:val="28"/>
+        </w:rPr>
+      </w:pPr>
+      <w:r>
+        <w:rPr>
+          <w:rFonts w:ascii="Calibri" w:eastAsia="Calibri" w:hAnsi="Calibri" w:cs="Calibri"/>
+          <w:sz w:val="24"/>
+        </w:rPr>
+        <w:t>Pra vocês terem uma ideia melhor sobre esse equipamento, essas são as especificações dele. Possuindo 15cm de comprimento, 10cm de largura, 5cm profundidade e pesando cerca de 900 gramas, é ideal pra ser instalado em diversos pontos no silo de forma fácil e sem ocupar muito espaço.</w:t>
       </w:r>
       <w:r>
         <w:rPr>
@@ -523,23 +396,7 @@
           <w:rFonts w:ascii="Calibri" w:eastAsia="Calibri" w:hAnsi="Calibri" w:cs="Calibri"/>
           <w:sz w:val="24"/>
         </w:rPr>
-        <w:t xml:space="preserve">Essas são as funcionalidades atualmente do CTS. Ele faz a análise da temperatura do ambiente, análise da umidade, armazena esses dados em nuvem com a tecnologia 4g, que nada mais é do que deixar esses dados armazenados de forma segura em uma empresa preparada </w:t>
-      </w:r>
-      <w:proofErr w:type="gramStart"/>
-      <w:r>
-        <w:rPr>
-          <w:rFonts w:ascii="Calibri" w:eastAsia="Calibri" w:hAnsi="Calibri" w:cs="Calibri"/>
-          <w:sz w:val="24"/>
-        </w:rPr>
-        <w:t>pra</w:t>
-      </w:r>
-      <w:proofErr w:type="gramEnd"/>
-      <w:r>
-        <w:rPr>
-          <w:rFonts w:ascii="Calibri" w:eastAsia="Calibri" w:hAnsi="Calibri" w:cs="Calibri"/>
-          <w:sz w:val="24"/>
-        </w:rPr>
-        <w:t xml:space="preserve"> isso. E a partir desse momento, o nosso sistema já está apto para gerar estatísticas para o usuário do nosso dashboard.</w:t>
+        <w:t>Essas são as funcionalidades atualmente do CTS. Ele faz a análise da temperatura do ambiente, análise da umidade, armazena esses dados em nuvem com a tecnologia 4g, que nada mais é do que deixar esses dados armazenados de forma segura em uma empresa preparada pra isso. E a partir desse momento, o nosso sistema já está apto para gerar estatísticas para o usuário do nosso dashboard.</w:t>
       </w:r>
     </w:p>
     <w:p>
@@ -629,176 +486,38 @@
           <w:sz w:val="24"/>
         </w:rPr>
       </w:pPr>
-      <w:proofErr w:type="gramStart"/>
       <w:r>
         <w:rPr>
           <w:rFonts w:ascii="Calibri" w:eastAsia="Calibri" w:hAnsi="Calibri" w:cs="Calibri"/>
           <w:color w:val="262626"/>
           <w:sz w:val="24"/>
         </w:rPr>
-        <w:t>Boa tarde senhores</w:t>
-      </w:r>
-      <w:proofErr w:type="gramEnd"/>
-      <w:r>
+        <w:t xml:space="preserve">Boa tarde senhores, me chamo Isabela e sou socia diretora da CoffeeTech. gostaria de demonstrar de forma mais técnica o funcionamento do nosso projeto através do nosso diagrama de solução que começa com o grão de café armazenado no silo. Através do nosso sensor, o DHT11, é possível mediar a temperatura e umidade desses grãos armazenados. O sensor por usa vez estará conectado ao Arduino modelo UNO, uma pequena placa eletrônica que pode interagir com outros dispositivos, aparelhos e softwares. O Arduino será conectado ao computador através de um cabo USB, o computador em questão poderá ter como sistema operacional tanto Linux quanto Windows. E por meio dele iremos acessar a plataforma de desenvolvimento do próprio arduíno onde codificamos as funções necessárias para o funcionamento do nosso projeto. É necessário que haja conexão com a internet para os próximos passos serem executados com sucesso. Todas as informações que inicialmente foram colhidas pelo sensor DTH11 serão armazenadas em um banco de dados que se integra com nosso site por onde os senhores clientes poderão logar e ter acesso a uma dashboard completa onde essas mesmas informações serão visualizadas de forma dinâmica e útil para seu negócio. Por fim, Todos estes softwares estarão armazenados de forma remota na nuvem. Aqui em nosso diagrama esta representado de forma gráfica o banco de dados e as linguagens utilizadas no desenvolvimento do site que são JavaScript, HTML e CSS. E nosso local de armazenamento remoto será a Microsoft Azure. Tendo isso em vista senhores, irei passar a palavra para meus sócios, Matheus e Diego que irão fazer uma demonstração da dashboard. </w:t>
+      </w:r>
+    </w:p>
+    <w:p>
+      <w:pPr>
         <w:rPr>
           <w:rFonts w:ascii="Calibri" w:eastAsia="Calibri" w:hAnsi="Calibri" w:cs="Calibri"/>
           <w:color w:val="262626"/>
           <w:sz w:val="24"/>
         </w:rPr>
-        <w:t xml:space="preserve">, me chamo Isabela e sou socia diretora da </w:t>
-      </w:r>
-      <w:proofErr w:type="spellStart"/>
-      <w:r>
-        <w:rPr>
-          <w:rFonts w:ascii="Calibri" w:eastAsia="Calibri" w:hAnsi="Calibri" w:cs="Calibri"/>
-          <w:color w:val="262626"/>
-          <w:sz w:val="24"/>
-        </w:rPr>
-        <w:t>CoffeeTech</w:t>
-      </w:r>
-      <w:proofErr w:type="spellEnd"/>
-      <w:r>
-        <w:rPr>
-          <w:rFonts w:ascii="Calibri" w:eastAsia="Calibri" w:hAnsi="Calibri" w:cs="Calibri"/>
-          <w:color w:val="262626"/>
-          <w:sz w:val="24"/>
-        </w:rPr>
-        <w:t xml:space="preserve">. gostaria de demonstrar de forma mais técnica o funcionamento do nosso projeto através do nosso diagrama de solução que começa com o grão de café armazenado no silo. Através do nosso sensor, o DHT11, é possível mediar a temperatura e umidade desses grãos armazenados. O sensor por usa vez estará conectado ao Arduino modelo UNO, uma pequena placa eletrônica que pode interagir com outros dispositivos, aparelhos e softwares. O Arduino será conectado ao computador através de um cabo USB, o computador em questão poderá ter como sistema operacional tanto Linux quanto Windows. E por meio dele iremos acessar a plataforma de desenvolvimento do próprio </w:t>
-      </w:r>
-      <w:proofErr w:type="spellStart"/>
-      <w:r>
-        <w:rPr>
-          <w:rFonts w:ascii="Calibri" w:eastAsia="Calibri" w:hAnsi="Calibri" w:cs="Calibri"/>
-          <w:color w:val="262626"/>
-          <w:sz w:val="24"/>
-        </w:rPr>
-        <w:t>arduíno</w:t>
-      </w:r>
-      <w:proofErr w:type="spellEnd"/>
-      <w:r>
-        <w:rPr>
-          <w:rFonts w:ascii="Calibri" w:eastAsia="Calibri" w:hAnsi="Calibri" w:cs="Calibri"/>
-          <w:color w:val="262626"/>
-          <w:sz w:val="24"/>
-        </w:rPr>
-        <w:t xml:space="preserve"> onde codificamos as funções necessárias para o funcionamento do nosso projeto. É necessário que haja conexão com a internet para os próximos passos serem executados com sucesso. Todas as informações que inicialmente foram colhidas pelo sensor DTH11 serão armazenadas em um banco de dados que se integra com nosso site por onde os senhores clientes poderão </w:t>
-      </w:r>
-      <w:proofErr w:type="spellStart"/>
-      <w:r>
-        <w:rPr>
-          <w:rFonts w:ascii="Calibri" w:eastAsia="Calibri" w:hAnsi="Calibri" w:cs="Calibri"/>
-          <w:color w:val="262626"/>
-          <w:sz w:val="24"/>
-        </w:rPr>
-        <w:t>logar</w:t>
-      </w:r>
-      <w:proofErr w:type="spellEnd"/>
-      <w:r>
-        <w:rPr>
-          <w:rFonts w:ascii="Calibri" w:eastAsia="Calibri" w:hAnsi="Calibri" w:cs="Calibri"/>
-          <w:color w:val="262626"/>
-          <w:sz w:val="24"/>
-        </w:rPr>
-        <w:t xml:space="preserve"> e ter acesso a uma dashboard completa onde essas mesmas informações serão visualizadas de forma dinâmica e útil para seu negócio. Por fim, </w:t>
-      </w:r>
-      <w:proofErr w:type="gramStart"/>
-      <w:r>
-        <w:rPr>
-          <w:rFonts w:ascii="Calibri" w:eastAsia="Calibri" w:hAnsi="Calibri" w:cs="Calibri"/>
-          <w:color w:val="262626"/>
-          <w:sz w:val="24"/>
-        </w:rPr>
-        <w:t>Todos</w:t>
-      </w:r>
-      <w:proofErr w:type="gramEnd"/>
-      <w:r>
-        <w:rPr>
-          <w:rFonts w:ascii="Calibri" w:eastAsia="Calibri" w:hAnsi="Calibri" w:cs="Calibri"/>
-          <w:color w:val="262626"/>
-          <w:sz w:val="24"/>
-        </w:rPr>
-        <w:t xml:space="preserve"> estes softwares estarão armazenados de forma remota na nuvem. Aqui em nosso diagrama </w:t>
-      </w:r>
-      <w:proofErr w:type="spellStart"/>
-      <w:proofErr w:type="gramStart"/>
-      <w:r>
-        <w:rPr>
-          <w:rFonts w:ascii="Calibri" w:eastAsia="Calibri" w:hAnsi="Calibri" w:cs="Calibri"/>
-          <w:color w:val="262626"/>
-          <w:sz w:val="24"/>
-        </w:rPr>
-        <w:t>esta</w:t>
-      </w:r>
-      <w:proofErr w:type="spellEnd"/>
-      <w:proofErr w:type="gramEnd"/>
-      <w:r>
-        <w:rPr>
-          <w:rFonts w:ascii="Calibri" w:eastAsia="Calibri" w:hAnsi="Calibri" w:cs="Calibri"/>
-          <w:color w:val="262626"/>
-          <w:sz w:val="24"/>
-        </w:rPr>
-        <w:t xml:space="preserve"> representado de forma gráfica o banco de dados e as linguagens utilizadas no desenvolvimento do site que são </w:t>
-      </w:r>
-      <w:proofErr w:type="spellStart"/>
-      <w:r>
-        <w:rPr>
-          <w:rFonts w:ascii="Calibri" w:eastAsia="Calibri" w:hAnsi="Calibri" w:cs="Calibri"/>
-          <w:color w:val="262626"/>
-          <w:sz w:val="24"/>
-        </w:rPr>
-        <w:t>JavaScript</w:t>
-      </w:r>
-      <w:proofErr w:type="spellEnd"/>
-      <w:r>
-        <w:rPr>
-          <w:rFonts w:ascii="Calibri" w:eastAsia="Calibri" w:hAnsi="Calibri" w:cs="Calibri"/>
-          <w:color w:val="262626"/>
-          <w:sz w:val="24"/>
-        </w:rPr>
-        <w:t xml:space="preserve">, HTML e CSS. E nosso local de armazenamento remoto será a Microsoft Azure. Tendo isso em vista senhores, irei passar a palavra para meus sócios, Matheus e Diego que irão fazer uma demonstração da dashboard. </w:t>
-      </w:r>
-    </w:p>
-    <w:p>
-      <w:pPr>
-        <w:rPr>
-          <w:rFonts w:ascii="Calibri" w:eastAsia="Calibri" w:hAnsi="Calibri" w:cs="Calibri"/>
-          <w:color w:val="262626"/>
-          <w:sz w:val="24"/>
-        </w:rPr>
-      </w:pPr>
-    </w:p>
-    <w:p>
-      <w:pPr>
-        <w:rPr>
-          <w:rFonts w:ascii="Calibri" w:eastAsia="Calibri" w:hAnsi="Calibri" w:cs="Calibri"/>
-          <w:sz w:val="28"/>
-        </w:rPr>
-      </w:pPr>
-      <w:r>
-        <w:rPr>
-          <w:rFonts w:ascii="Calibri" w:eastAsia="Calibri" w:hAnsi="Calibri" w:cs="Calibri"/>
-          <w:b/>
-          <w:sz w:val="28"/>
-        </w:rPr>
-        <w:t>Backlog, sprints e planilha de riscos (</w:t>
-      </w:r>
-      <w:proofErr w:type="spellStart"/>
-      <w:r>
-        <w:rPr>
-          <w:rFonts w:ascii="Calibri" w:eastAsia="Calibri" w:hAnsi="Calibri" w:cs="Calibri"/>
-          <w:b/>
-          <w:sz w:val="28"/>
-        </w:rPr>
-        <w:t>Trello</w:t>
-      </w:r>
-      <w:proofErr w:type="spellEnd"/>
-      <w:r>
-        <w:rPr>
-          <w:rFonts w:ascii="Calibri" w:eastAsia="Calibri" w:hAnsi="Calibri" w:cs="Calibri"/>
-          <w:b/>
-          <w:sz w:val="28"/>
-        </w:rPr>
-        <w:t>)</w:t>
+      </w:pPr>
+    </w:p>
+    <w:p>
+      <w:pPr>
+        <w:rPr>
+          <w:rFonts w:ascii="Calibri" w:eastAsia="Calibri" w:hAnsi="Calibri" w:cs="Calibri"/>
+          <w:sz w:val="28"/>
+        </w:rPr>
+      </w:pPr>
+      <w:r>
+        <w:rPr>
+          <w:rFonts w:ascii="Calibri" w:eastAsia="Calibri" w:hAnsi="Calibri" w:cs="Calibri"/>
+          <w:b/>
+          <w:sz w:val="28"/>
+        </w:rPr>
+        <w:t>Backlog, sprints e planilha de riscos (Trello)</w:t>
       </w:r>
       <w:r>
         <w:rPr>
@@ -828,23 +547,7 @@
           <w:rFonts w:ascii="Calibri" w:eastAsia="Calibri" w:hAnsi="Calibri" w:cs="Calibri"/>
           <w:sz w:val="24"/>
         </w:rPr>
-        <w:t xml:space="preserve">Olá, senhores! me chamo Matheus Martins, uns dos </w:t>
-      </w:r>
-      <w:proofErr w:type="spellStart"/>
-      <w:r>
-        <w:rPr>
-          <w:rFonts w:ascii="Calibri" w:eastAsia="Calibri" w:hAnsi="Calibri" w:cs="Calibri"/>
-          <w:sz w:val="24"/>
-        </w:rPr>
-        <w:t>co-fundadores</w:t>
-      </w:r>
-      <w:proofErr w:type="spellEnd"/>
-      <w:r>
-        <w:rPr>
-          <w:rFonts w:ascii="Calibri" w:eastAsia="Calibri" w:hAnsi="Calibri" w:cs="Calibri"/>
-          <w:sz w:val="24"/>
-        </w:rPr>
-        <w:t xml:space="preserve"> da COFFEETECH, venho apresentar a nossa ferramenta de gestão que foi utilizado para o nosso projeto, e claro, também os nosso backlog e a planilha de risco.</w:t>
+        <w:t>Olá, senhores! me chamo Matheus Martins, uns dos co-fundadores da COFFEETECH, venho apresentar a nossa ferramenta de gestão que foi utilizado para o nosso projeto, e claro, também os nosso backlog e a planilha de risco.</w:t>
       </w:r>
     </w:p>
     <w:p>
@@ -929,23 +632,7 @@
           <w:rFonts w:ascii="Calibri" w:eastAsia="Calibri" w:hAnsi="Calibri" w:cs="Calibri"/>
           <w:b/>
         </w:rPr>
-        <w:t>Diego - (</w:t>
-      </w:r>
-      <w:proofErr w:type="gramStart"/>
-      <w:r>
-        <w:rPr>
-          <w:rFonts w:ascii="Calibri" w:eastAsia="Calibri" w:hAnsi="Calibri" w:cs="Calibri"/>
-          <w:b/>
-        </w:rPr>
-        <w:t>Index  até</w:t>
-      </w:r>
-      <w:proofErr w:type="gramEnd"/>
-      <w:r>
-        <w:rPr>
-          <w:rFonts w:ascii="Calibri" w:eastAsia="Calibri" w:hAnsi="Calibri" w:cs="Calibri"/>
-          <w:b/>
-        </w:rPr>
-        <w:t xml:space="preserve"> Cadastro):</w:t>
+        <w:t>Diego - (Index  até Cadastro):</w:t>
       </w:r>
     </w:p>
     <w:p>
@@ -997,44 +684,13 @@
           <w:rFonts w:ascii="Calibri" w:eastAsia="Calibri" w:hAnsi="Calibri" w:cs="Calibri"/>
           <w:b/>
         </w:rPr>
-        <w:t xml:space="preserve">&lt;---ler os tópicos do site falando sobre os dados retirados do </w:t>
-      </w:r>
-      <w:proofErr w:type="spellStart"/>
-      <w:r>
-        <w:rPr>
-          <w:rFonts w:ascii="Calibri" w:eastAsia="Calibri" w:hAnsi="Calibri" w:cs="Calibri"/>
-          <w:b/>
-        </w:rPr>
-        <w:t>embrapa</w:t>
-      </w:r>
-      <w:proofErr w:type="spellEnd"/>
-      <w:r>
-        <w:rPr>
-          <w:rFonts w:ascii="Calibri" w:eastAsia="Calibri" w:hAnsi="Calibri" w:cs="Calibri"/>
-          <w:b/>
-        </w:rPr>
-        <w:t xml:space="preserve">, os 15% e que nossa solução os da 66% de garantia de </w:t>
-      </w:r>
-      <w:proofErr w:type="gramStart"/>
-      <w:r>
-        <w:rPr>
-          <w:rFonts w:ascii="Calibri" w:eastAsia="Calibri" w:hAnsi="Calibri" w:cs="Calibri"/>
-          <w:b/>
-        </w:rPr>
-        <w:t xml:space="preserve">receita---&gt; </w:t>
-      </w:r>
-      <w:r>
-        <w:rPr>
-          <w:rFonts w:ascii="Calibri" w:eastAsia="Calibri" w:hAnsi="Calibri" w:cs="Calibri"/>
-        </w:rPr>
-        <w:t>Caso</w:t>
-      </w:r>
-      <w:proofErr w:type="gramEnd"/>
-      <w:r>
-        <w:rPr>
-          <w:rFonts w:ascii="Calibri" w:eastAsia="Calibri" w:hAnsi="Calibri" w:cs="Calibri"/>
-        </w:rPr>
-        <w:t xml:space="preserve"> o usuário queira saber de onde vem esses 15%, basta selecionar o mesmo, destacando o item ao lado. </w:t>
+        <w:t xml:space="preserve">&lt;---ler os tópicos do site falando sobre os dados retirados do embrapa, os 15% e que nossa solução os da 66% de garantia de receita---&gt; </w:t>
+      </w:r>
+      <w:r>
+        <w:rPr>
+          <w:rFonts w:ascii="Calibri" w:eastAsia="Calibri" w:hAnsi="Calibri" w:cs="Calibri"/>
+        </w:rPr>
+        <w:t>Caso o usuário queira saber de onde vem esses 15%, basta selecionar o mesmo, destacando o item ao lado. </w:t>
       </w:r>
     </w:p>
     <w:p>
@@ -1049,21 +705,7 @@
         <w:rPr>
           <w:rFonts w:ascii="Calibri" w:eastAsia="Calibri" w:hAnsi="Calibri" w:cs="Calibri"/>
         </w:rPr>
-        <w:t xml:space="preserve">Mais uma vez, em nosso </w:t>
-      </w:r>
-      <w:proofErr w:type="spellStart"/>
-      <w:r>
-        <w:rPr>
-          <w:rFonts w:ascii="Calibri" w:eastAsia="Calibri" w:hAnsi="Calibri" w:cs="Calibri"/>
-        </w:rPr>
-        <w:t>footer</w:t>
-      </w:r>
-      <w:proofErr w:type="spellEnd"/>
-      <w:r>
-        <w:rPr>
-          <w:rFonts w:ascii="Calibri" w:eastAsia="Calibri" w:hAnsi="Calibri" w:cs="Calibri"/>
-        </w:rPr>
-        <w:t>, o famoso rodapé, existe os itens para nos levar as outras páginas. </w:t>
+        <w:t>Mais uma vez, em nosso footer, o famoso rodapé, existe os itens para nos levar as outras páginas. </w:t>
       </w:r>
     </w:p>
     <w:p>
@@ -1078,23 +720,7 @@
         <w:rPr>
           <w:rFonts w:ascii="Calibri" w:eastAsia="Calibri" w:hAnsi="Calibri" w:cs="Calibri"/>
         </w:rPr>
-        <w:t xml:space="preserve">Na </w:t>
-      </w:r>
-      <w:proofErr w:type="spellStart"/>
-      <w:proofErr w:type="gramStart"/>
-      <w:r>
-        <w:rPr>
-          <w:rFonts w:ascii="Calibri" w:eastAsia="Calibri" w:hAnsi="Calibri" w:cs="Calibri"/>
-        </w:rPr>
-        <w:t>pagina</w:t>
-      </w:r>
-      <w:proofErr w:type="spellEnd"/>
-      <w:proofErr w:type="gramEnd"/>
-      <w:r>
-        <w:rPr>
-          <w:rFonts w:ascii="Calibri" w:eastAsia="Calibri" w:hAnsi="Calibri" w:cs="Calibri"/>
-        </w:rPr>
-        <w:t xml:space="preserve"> “Nossa Empresa” fala sobre quem somos, o que já foi dito anteriormente, e nossos valores a “Missão”, “Solução”, “Renda” e “Cliente”.</w:t>
+        <w:t>Na pagina “Nossa Empresa” fala sobre quem somos, o que já foi dito anteriormente, e nossos valores a “Missão”, “Solução”, “Renda” e “Cliente”.</w:t>
       </w:r>
       <w:r>
         <w:rPr>
@@ -1245,23 +871,7 @@
           <w:rFonts w:ascii="Calibri" w:eastAsia="Calibri" w:hAnsi="Calibri" w:cs="Calibri"/>
           <w:sz w:val="24"/>
         </w:rPr>
-        <w:t xml:space="preserve">Mas </w:t>
-      </w:r>
-      <w:proofErr w:type="gramStart"/>
-      <w:r>
-        <w:rPr>
-          <w:rFonts w:ascii="Calibri" w:eastAsia="Calibri" w:hAnsi="Calibri" w:cs="Calibri"/>
-          <w:sz w:val="24"/>
-        </w:rPr>
-        <w:t>antes de mais nada</w:t>
-      </w:r>
-      <w:proofErr w:type="gramEnd"/>
-      <w:r>
-        <w:rPr>
-          <w:rFonts w:ascii="Calibri" w:eastAsia="Calibri" w:hAnsi="Calibri" w:cs="Calibri"/>
-          <w:sz w:val="24"/>
-        </w:rPr>
-        <w:t>, a gente precisa do seu acesso sr. Brandão, certo? Então vamos lá...</w:t>
+        <w:t>Mas antes de mais nada, a gente precisa do seu acesso sr. Brandão, certo? Então vamos lá...</w:t>
       </w:r>
     </w:p>
     <w:p>
@@ -1277,39 +887,7 @@
           <w:rFonts w:ascii="Calibri" w:eastAsia="Calibri" w:hAnsi="Calibri" w:cs="Calibri"/>
           <w:sz w:val="24"/>
         </w:rPr>
-        <w:t xml:space="preserve">--&gt;ABRIR O CADASTRO E CADASTRAR O BRANDÃO&lt;-- cadastro efetuado com sucesso, agora vamos entrar na sua conta. Vale </w:t>
-      </w:r>
-      <w:proofErr w:type="spellStart"/>
-      <w:r>
-        <w:rPr>
-          <w:rFonts w:ascii="Calibri" w:eastAsia="Calibri" w:hAnsi="Calibri" w:cs="Calibri"/>
-          <w:sz w:val="24"/>
-        </w:rPr>
-        <w:t>resaltar</w:t>
-      </w:r>
-      <w:proofErr w:type="spellEnd"/>
-      <w:r>
-        <w:rPr>
-          <w:rFonts w:ascii="Calibri" w:eastAsia="Calibri" w:hAnsi="Calibri" w:cs="Calibri"/>
-          <w:sz w:val="24"/>
-        </w:rPr>
-        <w:t xml:space="preserve"> que por teste e </w:t>
-      </w:r>
-      <w:proofErr w:type="spellStart"/>
-      <w:r>
-        <w:rPr>
-          <w:rFonts w:ascii="Calibri" w:eastAsia="Calibri" w:hAnsi="Calibri" w:cs="Calibri"/>
-          <w:sz w:val="24"/>
-        </w:rPr>
-        <w:t>por</w:t>
-      </w:r>
-      <w:proofErr w:type="spellEnd"/>
-      <w:r>
-        <w:rPr>
-          <w:rFonts w:ascii="Calibri" w:eastAsia="Calibri" w:hAnsi="Calibri" w:cs="Calibri"/>
-          <w:sz w:val="24"/>
-        </w:rPr>
-        <w:t xml:space="preserve"> demonstração, simulamos a recepção de dados nos gráficos para a melhor visualização do nosso funcionamento.</w:t>
+        <w:t>--&gt;ABRIR O CADASTRO E CADASTRAR O BRANDÃO&lt;-- cadastro efetuado com sucesso, agora vamos entrar na sua conta. Vale resaltar que por teste e por demonstração, simulamos a recepção de dados nos gráficos para a melhor visualização do nosso funcionamento.</w:t>
       </w:r>
     </w:p>
     <w:p>
@@ -1325,23 +903,7 @@
           <w:rFonts w:ascii="Calibri" w:eastAsia="Calibri" w:hAnsi="Calibri" w:cs="Calibri"/>
           <w:sz w:val="24"/>
         </w:rPr>
-        <w:t>--&gt;ACESSAR A CONTA DO BRANDÃO&lt;</w:t>
-      </w:r>
-      <w:proofErr w:type="gramStart"/>
-      <w:r>
-        <w:rPr>
-          <w:rFonts w:ascii="Calibri" w:eastAsia="Calibri" w:hAnsi="Calibri" w:cs="Calibri"/>
-          <w:sz w:val="24"/>
-        </w:rPr>
-        <w:t>--  ao</w:t>
-      </w:r>
-      <w:proofErr w:type="gramEnd"/>
-      <w:r>
-        <w:rPr>
-          <w:rFonts w:ascii="Calibri" w:eastAsia="Calibri" w:hAnsi="Calibri" w:cs="Calibri"/>
-          <w:sz w:val="24"/>
-        </w:rPr>
-        <w:t xml:space="preserve"> acessar a sua conta, nos deparamos com a dashboard --&gt;EXPLICAR A DASHBOARD, OS TAIS FUNCIONAMENTO E A NOSSA REGRA DE NEGOCIO&lt;--</w:t>
+        <w:t>--&gt;ACESSAR A CONTA DO BRANDÃO&lt;--  ao acessar a sua conta, nos deparamos com a dashboard --&gt;EXPLICAR A DASHBOARD, OS TAIS FUNCIONAMENTO E A NOSSA REGRA DE NEGOCIO&lt;--</w:t>
       </w:r>
     </w:p>
     <w:p>
@@ -1406,110 +968,76 @@
           <w:rFonts w:ascii="Calibri" w:eastAsia="Calibri" w:hAnsi="Calibri" w:cs="Calibri"/>
           <w:sz w:val="24"/>
         </w:rPr>
-        <w:t xml:space="preserve">Agora, irei introduzi-los o protótipo do nosso produto que consiste em vários sensores que são: LM35 que capta apenas a temperatura, DHT11, nosso principal sensor, que </w:t>
-      </w:r>
-      <w:proofErr w:type="gramStart"/>
-      <w:r>
-        <w:rPr>
-          <w:rFonts w:ascii="Calibri" w:eastAsia="Calibri" w:hAnsi="Calibri" w:cs="Calibri"/>
-          <w:sz w:val="24"/>
-        </w:rPr>
-        <w:t>capta  a</w:t>
-      </w:r>
-      <w:proofErr w:type="gramEnd"/>
-      <w:r>
-        <w:rPr>
-          <w:rFonts w:ascii="Calibri" w:eastAsia="Calibri" w:hAnsi="Calibri" w:cs="Calibri"/>
-          <w:sz w:val="24"/>
-        </w:rPr>
-        <w:t xml:space="preserve"> temperatura e a umidade juntos, LDR5 que capta as emissões de luzes e o TCRT5000, o sensor de presença. </w:t>
-      </w:r>
-      <w:r>
-        <w:rPr>
-          <w:rFonts w:ascii="Calibri" w:eastAsia="Calibri" w:hAnsi="Calibri" w:cs="Calibri"/>
-          <w:b/>
-          <w:sz w:val="24"/>
-        </w:rPr>
-        <w:t xml:space="preserve">&lt;---Ler e comentar a página lembrando que o sensor de presença está escrito como sensor chave nos </w:t>
-      </w:r>
-      <w:proofErr w:type="gramStart"/>
-      <w:r>
-        <w:rPr>
-          <w:rFonts w:ascii="Calibri" w:eastAsia="Calibri" w:hAnsi="Calibri" w:cs="Calibri"/>
-          <w:b/>
-          <w:sz w:val="24"/>
-        </w:rPr>
-        <w:t>gráficos---&gt;</w:t>
-      </w:r>
-      <w:proofErr w:type="gramEnd"/>
-      <w:r>
-        <w:rPr>
-          <w:rFonts w:ascii="Calibri" w:eastAsia="Calibri" w:hAnsi="Calibri" w:cs="Calibri"/>
-          <w:b/>
-          <w:sz w:val="24"/>
+        <w:t xml:space="preserve">Agora, irei introduzi-los o protótipo do nosso produto que consiste em vários sensores que são: LM35 que capta apenas a temperatura, DHT11, nosso principal sensor, que capta  a temperatura e a umidade juntos, LDR5 que capta as emissões de luzes e o TCRT5000, o sensor de presença. </w:t>
+      </w:r>
+      <w:r>
+        <w:rPr>
+          <w:rFonts w:ascii="Calibri" w:eastAsia="Calibri" w:hAnsi="Calibri" w:cs="Calibri"/>
+          <w:b/>
+          <w:sz w:val="24"/>
+        </w:rPr>
+        <w:t xml:space="preserve">&lt;---Ler e comentar a página lembrando que o sensor de presença está escrito como sensor chave nos gráficos---&gt; </w:t>
+      </w:r>
+      <w:r>
+        <w:rPr>
+          <w:rFonts w:ascii="Calibri" w:eastAsia="Calibri" w:hAnsi="Calibri" w:cs="Calibri"/>
+          <w:sz w:val="24"/>
+        </w:rPr>
+        <w:t>Mas fiquem tranquilos que todos os dados captados pelo nosso produto será armazenado em um banco de dados, essa explicação será dada pelo meu sócio Willian.</w:t>
+      </w:r>
+    </w:p>
+    <w:p>
+      <w:pPr>
+        <w:rPr>
+          <w:rFonts w:ascii="Calibri" w:eastAsia="Calibri" w:hAnsi="Calibri" w:cs="Calibri"/>
+          <w:sz w:val="28"/>
+        </w:rPr>
+      </w:pPr>
+    </w:p>
+    <w:p>
+      <w:pPr>
+        <w:rPr>
+          <w:rFonts w:ascii="Calibri" w:eastAsia="Calibri" w:hAnsi="Calibri" w:cs="Calibri"/>
+          <w:color w:val="FF0000"/>
+          <w:sz w:val="28"/>
+        </w:rPr>
+      </w:pPr>
+      <w:r>
+        <w:rPr>
+          <w:rFonts w:ascii="Calibri" w:eastAsia="Calibri" w:hAnsi="Calibri" w:cs="Calibri"/>
+          <w:b/>
+          <w:sz w:val="28"/>
+        </w:rPr>
+        <w:t>Slide 7:</w:t>
+      </w:r>
+      <w:r>
+        <w:rPr>
+          <w:rFonts w:ascii="Calibri" w:eastAsia="Calibri" w:hAnsi="Calibri" w:cs="Calibri"/>
+          <w:sz w:val="28"/>
         </w:rPr>
         <w:t xml:space="preserve"> </w:t>
       </w:r>
       <w:r>
         <w:rPr>
           <w:rFonts w:ascii="Calibri" w:eastAsia="Calibri" w:hAnsi="Calibri" w:cs="Calibri"/>
-          <w:sz w:val="24"/>
-        </w:rPr>
-        <w:t>Mas fiquem tranquilos que todos os dados captados pelo nosso produto será armazenado em um banco de dados, essa explicação será dada pelo meu sócio Willian.</w:t>
-      </w:r>
-    </w:p>
-    <w:p>
-      <w:pPr>
-        <w:rPr>
-          <w:rFonts w:ascii="Calibri" w:eastAsia="Calibri" w:hAnsi="Calibri" w:cs="Calibri"/>
-          <w:sz w:val="28"/>
-        </w:rPr>
-      </w:pPr>
-    </w:p>
-    <w:p>
-      <w:pPr>
+          <w:b/>
+          <w:sz w:val="28"/>
+        </w:rPr>
+        <w:t xml:space="preserve">Demonstração da modelagem do banco de dados e script </w:t>
+      </w:r>
+      <w:r>
+        <w:rPr>
+          <w:rFonts w:ascii="Calibri" w:eastAsia="Calibri" w:hAnsi="Calibri" w:cs="Calibri"/>
+          <w:sz w:val="28"/>
+        </w:rPr>
+        <w:t xml:space="preserve">– </w:t>
+      </w:r>
+      <w:r>
         <w:rPr>
           <w:rFonts w:ascii="Calibri" w:eastAsia="Calibri" w:hAnsi="Calibri" w:cs="Calibri"/>
           <w:color w:val="FF0000"/>
           <w:sz w:val="28"/>
         </w:rPr>
-      </w:pPr>
-      <w:r>
-        <w:rPr>
-          <w:rFonts w:ascii="Calibri" w:eastAsia="Calibri" w:hAnsi="Calibri" w:cs="Calibri"/>
-          <w:b/>
-          <w:sz w:val="28"/>
-        </w:rPr>
-        <w:t>Slide 7:</w:t>
-      </w:r>
-      <w:r>
-        <w:rPr>
-          <w:rFonts w:ascii="Calibri" w:eastAsia="Calibri" w:hAnsi="Calibri" w:cs="Calibri"/>
-          <w:sz w:val="28"/>
-        </w:rPr>
-        <w:t xml:space="preserve"> </w:t>
-      </w:r>
-      <w:r>
-        <w:rPr>
-          <w:rFonts w:ascii="Calibri" w:eastAsia="Calibri" w:hAnsi="Calibri" w:cs="Calibri"/>
-          <w:b/>
-          <w:sz w:val="28"/>
-        </w:rPr>
-        <w:t xml:space="preserve">Demonstração da modelagem do banco de dados e script </w:t>
-      </w:r>
-      <w:r>
-        <w:rPr>
-          <w:rFonts w:ascii="Calibri" w:eastAsia="Calibri" w:hAnsi="Calibri" w:cs="Calibri"/>
-          <w:sz w:val="28"/>
-        </w:rPr>
-        <w:t xml:space="preserve">– </w:t>
-      </w:r>
-      <w:r>
-        <w:rPr>
-          <w:rFonts w:ascii="Calibri" w:eastAsia="Calibri" w:hAnsi="Calibri" w:cs="Calibri"/>
-          <w:color w:val="FF0000"/>
-          <w:sz w:val="28"/>
-        </w:rPr>
         <w:t>William</w:t>
       </w:r>
     </w:p>
@@ -1525,111 +1053,22 @@
           <w:rFonts w:ascii="Calibri" w:eastAsia="Calibri" w:hAnsi="Calibri" w:cs="Calibri"/>
           <w:sz w:val="24"/>
         </w:rPr>
-        <w:t>Obrigado, Diego! Como podemos ver em nossa modelagem, criamos a tabela “Fazenda”, que possui as colunas “</w:t>
-      </w:r>
-      <w:proofErr w:type="spellStart"/>
-      <w:r>
-        <w:rPr>
-          <w:rFonts w:ascii="Calibri" w:eastAsia="Calibri" w:hAnsi="Calibri" w:cs="Calibri"/>
-          <w:sz w:val="24"/>
-        </w:rPr>
-        <w:t>nomeFazenda</w:t>
-      </w:r>
-      <w:proofErr w:type="spellEnd"/>
-      <w:r>
-        <w:rPr>
-          <w:rFonts w:ascii="Calibri" w:eastAsia="Calibri" w:hAnsi="Calibri" w:cs="Calibri"/>
-          <w:sz w:val="24"/>
-        </w:rPr>
-        <w:t xml:space="preserve">, </w:t>
-      </w:r>
-      <w:proofErr w:type="spellStart"/>
-      <w:r>
-        <w:rPr>
-          <w:rFonts w:ascii="Calibri" w:eastAsia="Calibri" w:hAnsi="Calibri" w:cs="Calibri"/>
-          <w:sz w:val="24"/>
-        </w:rPr>
-        <w:t>cnpj</w:t>
-      </w:r>
-      <w:proofErr w:type="spellEnd"/>
-      <w:r>
-        <w:rPr>
-          <w:rFonts w:ascii="Calibri" w:eastAsia="Calibri" w:hAnsi="Calibri" w:cs="Calibri"/>
-          <w:sz w:val="24"/>
-        </w:rPr>
-        <w:t xml:space="preserve"> e endereço”, que foi dividido em partes atômicas, como logradouro, número, </w:t>
-      </w:r>
-      <w:proofErr w:type="gramStart"/>
-      <w:r>
-        <w:rPr>
-          <w:rFonts w:ascii="Calibri" w:eastAsia="Calibri" w:hAnsi="Calibri" w:cs="Calibri"/>
-          <w:sz w:val="24"/>
-        </w:rPr>
-        <w:t xml:space="preserve">complemento </w:t>
-      </w:r>
-      <w:proofErr w:type="spellStart"/>
-      <w:r>
-        <w:rPr>
-          <w:rFonts w:ascii="Calibri" w:eastAsia="Calibri" w:hAnsi="Calibri" w:cs="Calibri"/>
-          <w:sz w:val="24"/>
-        </w:rPr>
-        <w:t>etc</w:t>
-      </w:r>
-      <w:proofErr w:type="spellEnd"/>
-      <w:proofErr w:type="gramEnd"/>
-      <w:r>
-        <w:rPr>
-          <w:rFonts w:ascii="Calibri" w:eastAsia="Calibri" w:hAnsi="Calibri" w:cs="Calibri"/>
-          <w:sz w:val="24"/>
-        </w:rPr>
-        <w:t>, além da coluna “</w:t>
-      </w:r>
-      <w:proofErr w:type="spellStart"/>
-      <w:r>
-        <w:rPr>
-          <w:rFonts w:ascii="Calibri" w:eastAsia="Calibri" w:hAnsi="Calibri" w:cs="Calibri"/>
-          <w:sz w:val="24"/>
-        </w:rPr>
-        <w:t>tamanhoHectares</w:t>
-      </w:r>
-      <w:proofErr w:type="spellEnd"/>
-      <w:r>
-        <w:rPr>
-          <w:rFonts w:ascii="Calibri" w:eastAsia="Calibri" w:hAnsi="Calibri" w:cs="Calibri"/>
-          <w:sz w:val="24"/>
-        </w:rPr>
-        <w:t>”.</w:t>
-      </w:r>
-    </w:p>
-    <w:p>
-      <w:pPr>
-        <w:rPr>
-          <w:rFonts w:ascii="Calibri" w:eastAsia="Calibri" w:hAnsi="Calibri" w:cs="Calibri"/>
-          <w:sz w:val="24"/>
-        </w:rPr>
-      </w:pPr>
-      <w:r>
-        <w:rPr>
-          <w:rFonts w:ascii="Calibri" w:eastAsia="Calibri" w:hAnsi="Calibri" w:cs="Calibri"/>
-          <w:sz w:val="24"/>
-        </w:rPr>
-        <w:t xml:space="preserve">Essa tabela se relaciona com a tabela Usuário em um relacionamento forte. A tabela “Usuário” também se relaciona com ela mesma, em um auto relacionamento, com o </w:t>
-      </w:r>
-      <w:proofErr w:type="spellStart"/>
-      <w:r>
-        <w:rPr>
-          <w:rFonts w:ascii="Calibri" w:eastAsia="Calibri" w:hAnsi="Calibri" w:cs="Calibri"/>
-          <w:sz w:val="24"/>
-        </w:rPr>
-        <w:t>fkAdmin</w:t>
-      </w:r>
-      <w:proofErr w:type="spellEnd"/>
-      <w:r>
-        <w:rPr>
-          <w:rFonts w:ascii="Calibri" w:eastAsia="Calibri" w:hAnsi="Calibri" w:cs="Calibri"/>
-          <w:sz w:val="24"/>
-        </w:rPr>
-        <w:t>, assim, além do administrador da Fazenda, os seus funcionários poderão também ter acesso aos dados e gráficos da fazenda no site.</w:t>
+        <w:t>Obrigado, Diego! Como podemos ver em nossa modelagem, criamos a tabela “Fazenda”, que possui as colunas “nomeFazenda, cnpj e endereço”, que foi dividido em partes atômicas, como logradouro, número, complemento etc, além da coluna “tamanhoHectares”.</w:t>
+      </w:r>
+    </w:p>
+    <w:p>
+      <w:pPr>
+        <w:rPr>
+          <w:rFonts w:ascii="Calibri" w:eastAsia="Calibri" w:hAnsi="Calibri" w:cs="Calibri"/>
+          <w:sz w:val="24"/>
+        </w:rPr>
+      </w:pPr>
+      <w:r>
+        <w:rPr>
+          <w:rFonts w:ascii="Calibri" w:eastAsia="Calibri" w:hAnsi="Calibri" w:cs="Calibri"/>
+          <w:sz w:val="24"/>
+        </w:rPr>
+        <w:t>Essa tabela se relaciona com a tabela Usuário em um relacionamento forte. A tabela “Usuário” também se relaciona com ela mesma, em um auto relacionamento, com o fkAdmin, assim, além do administrador da Fazenda, os seus funcionários poderão também ter acesso aos dados e gráficos da fazenda no site.</w:t>
       </w:r>
     </w:p>
     <w:p>
@@ -1659,104 +1098,22 @@
           <w:rFonts w:ascii="Calibri" w:eastAsia="Calibri" w:hAnsi="Calibri" w:cs="Calibri"/>
           <w:sz w:val="24"/>
         </w:rPr>
-        <w:t>A tabela “</w:t>
-      </w:r>
-      <w:proofErr w:type="spellStart"/>
-      <w:r>
-        <w:rPr>
-          <w:rFonts w:ascii="Calibri" w:eastAsia="Calibri" w:hAnsi="Calibri" w:cs="Calibri"/>
-          <w:sz w:val="24"/>
-        </w:rPr>
-        <w:t>HistoricoMedicoes</w:t>
-      </w:r>
-      <w:proofErr w:type="spellEnd"/>
-      <w:r>
-        <w:rPr>
-          <w:rFonts w:ascii="Calibri" w:eastAsia="Calibri" w:hAnsi="Calibri" w:cs="Calibri"/>
-          <w:sz w:val="24"/>
-        </w:rPr>
-        <w:t>” se relaciona de uma maneira fraca com a tabela silo, registrando o nome do sensor, data e hora, e as temperaturas e umidades que são registradas de 1 em 1 minuto em nosso sistema.</w:t>
-      </w:r>
-    </w:p>
-    <w:p>
-      <w:pPr>
-        <w:rPr>
-          <w:rFonts w:ascii="Calibri" w:eastAsia="Calibri" w:hAnsi="Calibri" w:cs="Calibri"/>
-          <w:sz w:val="24"/>
-        </w:rPr>
-      </w:pPr>
-      <w:r>
-        <w:rPr>
-          <w:rFonts w:ascii="Calibri" w:eastAsia="Calibri" w:hAnsi="Calibri" w:cs="Calibri"/>
-          <w:sz w:val="24"/>
-        </w:rPr>
-        <w:t>Assim, abrindo o nosso script, podemos ver que criamos o banco de dados “</w:t>
-      </w:r>
-      <w:proofErr w:type="spellStart"/>
-      <w:proofErr w:type="gramStart"/>
-      <w:r>
-        <w:rPr>
-          <w:rFonts w:ascii="Calibri" w:eastAsia="Calibri" w:hAnsi="Calibri" w:cs="Calibri"/>
-          <w:sz w:val="24"/>
-        </w:rPr>
-        <w:t>CoffeeTech”e</w:t>
-      </w:r>
-      <w:proofErr w:type="spellEnd"/>
-      <w:proofErr w:type="gramEnd"/>
-      <w:r>
-        <w:rPr>
-          <w:rFonts w:ascii="Calibri" w:eastAsia="Calibri" w:hAnsi="Calibri" w:cs="Calibri"/>
-          <w:sz w:val="24"/>
-        </w:rPr>
-        <w:t xml:space="preserve"> nossas respectivas tabelas. Fizemos um </w:t>
-      </w:r>
-      <w:proofErr w:type="spellStart"/>
-      <w:r>
-        <w:rPr>
-          <w:rFonts w:ascii="Calibri" w:eastAsia="Calibri" w:hAnsi="Calibri" w:cs="Calibri"/>
-          <w:sz w:val="24"/>
-        </w:rPr>
-        <w:t>insert</w:t>
-      </w:r>
-      <w:proofErr w:type="spellEnd"/>
-      <w:r>
-        <w:rPr>
-          <w:rFonts w:ascii="Calibri" w:eastAsia="Calibri" w:hAnsi="Calibri" w:cs="Calibri"/>
-          <w:sz w:val="24"/>
-        </w:rPr>
-        <w:t xml:space="preserve"> </w:t>
-      </w:r>
-      <w:proofErr w:type="spellStart"/>
-      <w:r>
-        <w:rPr>
-          <w:rFonts w:ascii="Calibri" w:eastAsia="Calibri" w:hAnsi="Calibri" w:cs="Calibri"/>
-          <w:sz w:val="24"/>
-        </w:rPr>
-        <w:t>into</w:t>
-      </w:r>
-      <w:proofErr w:type="spellEnd"/>
-      <w:r>
-        <w:rPr>
-          <w:rFonts w:ascii="Calibri" w:eastAsia="Calibri" w:hAnsi="Calibri" w:cs="Calibri"/>
-          <w:sz w:val="24"/>
-        </w:rPr>
-        <w:t xml:space="preserve"> na tabela Fazenda com a Fazenda “Recanto do café” e </w:t>
-      </w:r>
-      <w:proofErr w:type="spellStart"/>
-      <w:r>
-        <w:rPr>
-          <w:rFonts w:ascii="Calibri" w:eastAsia="Calibri" w:hAnsi="Calibri" w:cs="Calibri"/>
-          <w:sz w:val="24"/>
-        </w:rPr>
-        <w:t>inserts</w:t>
-      </w:r>
-      <w:proofErr w:type="spellEnd"/>
-      <w:r>
-        <w:rPr>
-          <w:rFonts w:ascii="Calibri" w:eastAsia="Calibri" w:hAnsi="Calibri" w:cs="Calibri"/>
-          <w:sz w:val="24"/>
-        </w:rPr>
-        <w:t xml:space="preserve"> em todos as outras tabelas, para simularmos de uma forma mais completa, o funcionamento do nosso sistema.</w:t>
+        <w:t>A tabela “HistoricoMedicoes” se relaciona de uma maneira fraca com a tabela silo, registrando o nome do sensor, data e hora, e as temperaturas e umidades que são registradas de 1 em 1 minuto em nosso sistema.</w:t>
+      </w:r>
+    </w:p>
+    <w:p>
+      <w:pPr>
+        <w:rPr>
+          <w:rFonts w:ascii="Calibri" w:eastAsia="Calibri" w:hAnsi="Calibri" w:cs="Calibri"/>
+          <w:sz w:val="24"/>
+        </w:rPr>
+      </w:pPr>
+      <w:r>
+        <w:rPr>
+          <w:rFonts w:ascii="Calibri" w:eastAsia="Calibri" w:hAnsi="Calibri" w:cs="Calibri"/>
+          <w:sz w:val="24"/>
+        </w:rPr>
+        <w:t>Assim, abrindo o nosso script, podemos ver que criamos o banco de dados “CoffeeTech”e nossas respectivas tabelas. Fizemos um insert into na tabela Fazenda com a Fazenda “Recanto do café” e inserts em todos as outras tabelas, para simularmos de uma forma mais completa, o funcionamento do nosso sistema.</w:t>
       </w:r>
     </w:p>
     <w:p>
@@ -1879,14 +1236,21 @@
           <w:rFonts w:ascii="Calibri" w:eastAsia="Calibri" w:hAnsi="Calibri" w:cs="Calibri"/>
           <w:sz w:val="24"/>
         </w:rPr>
-        <w:t xml:space="preserve">É um grande privilégio poder fazer parte desse projeto. Daqui para frente, esperamos poder </w:t>
-      </w:r>
-      <w:r>
-        <w:rPr>
-          <w:rFonts w:ascii="Calibri" w:eastAsia="Calibri" w:hAnsi="Calibri" w:cs="Calibri"/>
-          <w:sz w:val="24"/>
-        </w:rPr>
-        <w:t xml:space="preserve">fazer parte do seu case de sucesso </w:t>
+        <w:t xml:space="preserve">É um grande privilégio poder fazer parte desse projeto. Daqui para frente, esperamos </w:t>
+      </w:r>
+      <w:r>
+        <w:rPr>
+          <w:rFonts w:ascii="Calibri" w:eastAsia="Calibri" w:hAnsi="Calibri" w:cs="Calibri"/>
+          <w:sz w:val="24"/>
+        </w:rPr>
+        <w:t>contribuir com o</w:t>
+      </w:r>
+      <w:r>
+        <w:rPr>
+          <w:rFonts w:ascii="Calibri" w:eastAsia="Calibri" w:hAnsi="Calibri" w:cs="Calibri"/>
+          <w:sz w:val="24"/>
+        </w:rPr>
+        <w:t xml:space="preserve"> seu case de sucesso </w:t>
       </w:r>
       <w:r>
         <w:rPr>

</xml_diff>

<commit_message>
mudando o nome tabela para entidade na fala
</commit_message>
<xml_diff>
--- a/Apresentação/Falas apresentação.docx
+++ b/Apresentação/Falas apresentação.docx
@@ -56,12 +56,37 @@
           <w:sz w:val="24"/>
         </w:rPr>
       </w:pPr>
-      <w:r>
-        <w:rPr>
-          <w:rFonts w:ascii="Calibri" w:eastAsia="Calibri" w:hAnsi="Calibri" w:cs="Calibri"/>
-          <w:sz w:val="24"/>
-        </w:rPr>
-        <w:t>“Olá pessoal bom dia, me chamo Samuel, sou um dos sócios fundadores da empresa Coffee Tech.</w:t>
+      <w:proofErr w:type="gramStart"/>
+      <w:r>
+        <w:rPr>
+          <w:rFonts w:ascii="Calibri" w:eastAsia="Calibri" w:hAnsi="Calibri" w:cs="Calibri"/>
+          <w:sz w:val="24"/>
+        </w:rPr>
+        <w:t>“Olá</w:t>
+      </w:r>
+      <w:proofErr w:type="gramEnd"/>
+      <w:r>
+        <w:rPr>
+          <w:rFonts w:ascii="Calibri" w:eastAsia="Calibri" w:hAnsi="Calibri" w:cs="Calibri"/>
+          <w:sz w:val="24"/>
+        </w:rPr>
+        <w:t xml:space="preserve"> pessoal bom dia, me chamo Samuel, sou um dos sócios fundadores da empresa </w:t>
+      </w:r>
+      <w:proofErr w:type="spellStart"/>
+      <w:r>
+        <w:rPr>
+          <w:rFonts w:ascii="Calibri" w:eastAsia="Calibri" w:hAnsi="Calibri" w:cs="Calibri"/>
+          <w:sz w:val="24"/>
+        </w:rPr>
+        <w:t>Coffee</w:t>
+      </w:r>
+      <w:proofErr w:type="spellEnd"/>
+      <w:r>
+        <w:rPr>
+          <w:rFonts w:ascii="Calibri" w:eastAsia="Calibri" w:hAnsi="Calibri" w:cs="Calibri"/>
+          <w:sz w:val="24"/>
+        </w:rPr>
+        <w:t xml:space="preserve"> Tech.</w:t>
       </w:r>
     </w:p>
     <w:p>
@@ -101,8 +126,18 @@
           <w:b/>
           <w:sz w:val="28"/>
         </w:rPr>
-        <w:t>Slide 2 :</w:t>
-      </w:r>
+        <w:t xml:space="preserve">Slide </w:t>
+      </w:r>
+      <w:proofErr w:type="gramStart"/>
+      <w:r>
+        <w:rPr>
+          <w:rFonts w:ascii="Calibri" w:eastAsia="Calibri" w:hAnsi="Calibri" w:cs="Calibri"/>
+          <w:b/>
+          <w:sz w:val="28"/>
+        </w:rPr>
+        <w:t>2 :</w:t>
+      </w:r>
+      <w:proofErr w:type="gramEnd"/>
       <w:r>
         <w:rPr>
           <w:rFonts w:ascii="Calibri" w:eastAsia="Calibri" w:hAnsi="Calibri" w:cs="Calibri"/>
@@ -146,7 +181,23 @@
           <w:rFonts w:ascii="Calibri" w:eastAsia="Calibri" w:hAnsi="Calibri" w:cs="Calibri"/>
           <w:sz w:val="24"/>
         </w:rPr>
-        <w:t xml:space="preserve">“O nosso negócio, a Coffee Tech - Auditoria de armazenagem computadorizada, é uma empresa que surgiu para atender uma dor do mercado no segmento de produção de café, mais especificadamente no setor de armazenamento. </w:t>
+        <w:t xml:space="preserve">“O nosso negócio, a </w:t>
+      </w:r>
+      <w:proofErr w:type="spellStart"/>
+      <w:r>
+        <w:rPr>
+          <w:rFonts w:ascii="Calibri" w:eastAsia="Calibri" w:hAnsi="Calibri" w:cs="Calibri"/>
+          <w:sz w:val="24"/>
+        </w:rPr>
+        <w:t>Coffee</w:t>
+      </w:r>
+      <w:proofErr w:type="spellEnd"/>
+      <w:r>
+        <w:rPr>
+          <w:rFonts w:ascii="Calibri" w:eastAsia="Calibri" w:hAnsi="Calibri" w:cs="Calibri"/>
+          <w:sz w:val="24"/>
+        </w:rPr>
+        <w:t xml:space="preserve"> Tech - Auditoria de armazenagem computadorizada, é uma empresa que surgiu para atender uma dor do mercado no segmento de produção de café, mais especificadamente no setor de armazenamento. </w:t>
       </w:r>
     </w:p>
     <w:p>
@@ -230,8 +281,17 @@
           <w:rFonts w:ascii="Calibri" w:eastAsia="Calibri" w:hAnsi="Calibri" w:cs="Calibri"/>
           <w:sz w:val="24"/>
         </w:rPr>
-        <w:t>“Bom dia, eu sou o Eduardo, e como meu sócio Samuel falou, o problema está na falta de controle da temperatura e da umidade na armazenagem do café, que para café se manter saudável é necessário uma temperatura entre 25°C á 30°C junto com a umidade que tem que estar entre 10% a 12%, e caso não esteja nessas condições podem haver perdas, que segundo o Embrapa esse problema causa uma perda de 15% dos grãos fazendo com que eles saiam do padrão de comercialização constando mudança na cor e no gosto, além de contribuir com a proliferação e infestação de insetos que consequentemente iram estragar todas as sacas de café. E para que nada disso que eu falei aconteça com o seu café o nosso sócio Wallace vai falar mais sobre a nosso produto. ”</w:t>
-      </w:r>
+        <w:t>“Bom dia, eu sou o Eduardo, e como meu sócio Samuel falou, o problema está na falta de controle da temperatura e da umidade na armazenagem do café, que para café se manter saudável é necessário uma temperatura entre 25°C á 30°C junto com a umidade que tem que estar entre 10% a 12%, e caso não esteja nessas condições podem haver perdas, que segundo o Embrapa esse problema causa uma perda de 15% dos grãos fazendo com que eles saiam do padrão de comercialização constando mudança na cor e no gosto, além de contribuir com a proliferação e infestação de insetos que consequentemente iram estragar todas as sacas de café. E para que nada disso que eu falei aconteça com o seu café o nosso sócio Wallace vai falar mais sobre a nosso produto</w:t>
+      </w:r>
+      <w:proofErr w:type="gramStart"/>
+      <w:r>
+        <w:rPr>
+          <w:rFonts w:ascii="Calibri" w:eastAsia="Calibri" w:hAnsi="Calibri" w:cs="Calibri"/>
+          <w:sz w:val="24"/>
+        </w:rPr>
+        <w:t>. ”</w:t>
+      </w:r>
+      <w:proofErr w:type="gramEnd"/>
     </w:p>
     <w:p>
       <w:pPr>
@@ -255,8 +315,18 @@
           <w:b/>
           <w:sz w:val="28"/>
         </w:rPr>
-        <w:t>Slide 4 :</w:t>
-      </w:r>
+        <w:t xml:space="preserve">Slide </w:t>
+      </w:r>
+      <w:proofErr w:type="gramStart"/>
+      <w:r>
+        <w:rPr>
+          <w:rFonts w:ascii="Calibri" w:eastAsia="Calibri" w:hAnsi="Calibri" w:cs="Calibri"/>
+          <w:b/>
+          <w:sz w:val="28"/>
+        </w:rPr>
+        <w:t>4 :</w:t>
+      </w:r>
+      <w:proofErr w:type="gramEnd"/>
       <w:r>
         <w:rPr>
           <w:rFonts w:ascii="Calibri" w:eastAsia="Calibri" w:hAnsi="Calibri" w:cs="Calibri"/>
@@ -315,22 +385,79 @@
           <w:rFonts w:ascii="Calibri" w:eastAsia="Calibri" w:hAnsi="Calibri" w:cs="Calibri"/>
           <w:sz w:val="24"/>
         </w:rPr>
-        <w:t>Conforme dito pelo meu sócio Eduardo, hoje a nossa empresa está com um produto que é o carro chefe da nossa marca no mercado, chamado Coffee Thermal Solution ou CTS.</w:t>
-      </w:r>
-    </w:p>
-    <w:p>
-      <w:pPr>
-        <w:rPr>
-          <w:rFonts w:ascii="Calibri" w:eastAsia="Calibri" w:hAnsi="Calibri" w:cs="Calibri"/>
-          <w:sz w:val="28"/>
-        </w:rPr>
-      </w:pPr>
-      <w:r>
-        <w:rPr>
-          <w:rFonts w:ascii="Calibri" w:eastAsia="Calibri" w:hAnsi="Calibri" w:cs="Calibri"/>
-          <w:sz w:val="24"/>
-        </w:rPr>
-        <w:t>Pra vocês terem uma ideia melhor sobre esse equipamento, essas são as especificações dele. Possuindo 15cm de comprimento, 10cm de largura, 5cm profundidade e pesando cerca de 900 gramas, é ideal pra ser instalado em diversos pontos no silo de forma fácil e sem ocupar muito espaço.</w:t>
+        <w:t xml:space="preserve">Conforme dito pelo meu sócio Eduardo, hoje a nossa empresa está com um produto que é o carro chefe da nossa marca no mercado, chamado </w:t>
+      </w:r>
+      <w:proofErr w:type="spellStart"/>
+      <w:r>
+        <w:rPr>
+          <w:rFonts w:ascii="Calibri" w:eastAsia="Calibri" w:hAnsi="Calibri" w:cs="Calibri"/>
+          <w:sz w:val="24"/>
+        </w:rPr>
+        <w:t>Coffee</w:t>
+      </w:r>
+      <w:proofErr w:type="spellEnd"/>
+      <w:r>
+        <w:rPr>
+          <w:rFonts w:ascii="Calibri" w:eastAsia="Calibri" w:hAnsi="Calibri" w:cs="Calibri"/>
+          <w:sz w:val="24"/>
+        </w:rPr>
+        <w:t xml:space="preserve"> </w:t>
+      </w:r>
+      <w:proofErr w:type="spellStart"/>
+      <w:r>
+        <w:rPr>
+          <w:rFonts w:ascii="Calibri" w:eastAsia="Calibri" w:hAnsi="Calibri" w:cs="Calibri"/>
+          <w:sz w:val="24"/>
+        </w:rPr>
+        <w:t>Thermal</w:t>
+      </w:r>
+      <w:proofErr w:type="spellEnd"/>
+      <w:r>
+        <w:rPr>
+          <w:rFonts w:ascii="Calibri" w:eastAsia="Calibri" w:hAnsi="Calibri" w:cs="Calibri"/>
+          <w:sz w:val="24"/>
+        </w:rPr>
+        <w:t xml:space="preserve"> </w:t>
+      </w:r>
+      <w:proofErr w:type="spellStart"/>
+      <w:r>
+        <w:rPr>
+          <w:rFonts w:ascii="Calibri" w:eastAsia="Calibri" w:hAnsi="Calibri" w:cs="Calibri"/>
+          <w:sz w:val="24"/>
+        </w:rPr>
+        <w:t>Solution</w:t>
+      </w:r>
+      <w:proofErr w:type="spellEnd"/>
+      <w:r>
+        <w:rPr>
+          <w:rFonts w:ascii="Calibri" w:eastAsia="Calibri" w:hAnsi="Calibri" w:cs="Calibri"/>
+          <w:sz w:val="24"/>
+        </w:rPr>
+        <w:t xml:space="preserve"> ou CTS.</w:t>
+      </w:r>
+    </w:p>
+    <w:p>
+      <w:pPr>
+        <w:rPr>
+          <w:rFonts w:ascii="Calibri" w:eastAsia="Calibri" w:hAnsi="Calibri" w:cs="Calibri"/>
+          <w:sz w:val="28"/>
+        </w:rPr>
+      </w:pPr>
+      <w:proofErr w:type="gramStart"/>
+      <w:r>
+        <w:rPr>
+          <w:rFonts w:ascii="Calibri" w:eastAsia="Calibri" w:hAnsi="Calibri" w:cs="Calibri"/>
+          <w:sz w:val="24"/>
+        </w:rPr>
+        <w:t>Pra</w:t>
+      </w:r>
+      <w:proofErr w:type="gramEnd"/>
+      <w:r>
+        <w:rPr>
+          <w:rFonts w:ascii="Calibri" w:eastAsia="Calibri" w:hAnsi="Calibri" w:cs="Calibri"/>
+          <w:sz w:val="24"/>
+        </w:rPr>
+        <w:t xml:space="preserve"> vocês terem uma ideia melhor sobre esse equipamento, essas são as especificações dele. Possuindo 15cm de comprimento, 10cm de largura, 5cm profundidade e pesando cerca de 900 gramas, é ideal pra ser instalado em diversos pontos no silo de forma fácil e sem ocupar muito espaço.</w:t>
       </w:r>
       <w:r>
         <w:rPr>
@@ -396,7 +523,23 @@
           <w:rFonts w:ascii="Calibri" w:eastAsia="Calibri" w:hAnsi="Calibri" w:cs="Calibri"/>
           <w:sz w:val="24"/>
         </w:rPr>
-        <w:t>Essas são as funcionalidades atualmente do CTS. Ele faz a análise da temperatura do ambiente, análise da umidade, armazena esses dados em nuvem com a tecnologia 4g, que nada mais é do que deixar esses dados armazenados de forma segura em uma empresa preparada pra isso. E a partir desse momento, o nosso sistema já está apto para gerar estatísticas para o usuário do nosso dashboard.</w:t>
+        <w:t xml:space="preserve">Essas são as funcionalidades atualmente do CTS. Ele faz a análise da temperatura do ambiente, análise da umidade, armazena esses dados em nuvem com a tecnologia 4g, que nada mais é do que deixar esses dados armazenados de forma segura em uma empresa preparada </w:t>
+      </w:r>
+      <w:proofErr w:type="gramStart"/>
+      <w:r>
+        <w:rPr>
+          <w:rFonts w:ascii="Calibri" w:eastAsia="Calibri" w:hAnsi="Calibri" w:cs="Calibri"/>
+          <w:sz w:val="24"/>
+        </w:rPr>
+        <w:t>pra</w:t>
+      </w:r>
+      <w:proofErr w:type="gramEnd"/>
+      <w:r>
+        <w:rPr>
+          <w:rFonts w:ascii="Calibri" w:eastAsia="Calibri" w:hAnsi="Calibri" w:cs="Calibri"/>
+          <w:sz w:val="24"/>
+        </w:rPr>
+        <w:t xml:space="preserve"> isso. E a partir desse momento, o nosso sistema já está apto para gerar estatísticas para o usuário do nosso dashboard.</w:t>
       </w:r>
     </w:p>
     <w:p>
@@ -486,38 +629,176 @@
           <w:sz w:val="24"/>
         </w:rPr>
       </w:pPr>
+      <w:proofErr w:type="gramStart"/>
       <w:r>
         <w:rPr>
           <w:rFonts w:ascii="Calibri" w:eastAsia="Calibri" w:hAnsi="Calibri" w:cs="Calibri"/>
           <w:color w:val="262626"/>
           <w:sz w:val="24"/>
         </w:rPr>
-        <w:t xml:space="preserve">Boa tarde senhores, me chamo Isabela e sou socia diretora da CoffeeTech. gostaria de demonstrar de forma mais técnica o funcionamento do nosso projeto através do nosso diagrama de solução que começa com o grão de café armazenado no silo. Através do nosso sensor, o DHT11, é possível mediar a temperatura e umidade desses grãos armazenados. O sensor por usa vez estará conectado ao Arduino modelo UNO, uma pequena placa eletrônica que pode interagir com outros dispositivos, aparelhos e softwares. O Arduino será conectado ao computador através de um cabo USB, o computador em questão poderá ter como sistema operacional tanto Linux quanto Windows. E por meio dele iremos acessar a plataforma de desenvolvimento do próprio arduíno onde codificamos as funções necessárias para o funcionamento do nosso projeto. É necessário que haja conexão com a internet para os próximos passos serem executados com sucesso. Todas as informações que inicialmente foram colhidas pelo sensor DTH11 serão armazenadas em um banco de dados que se integra com nosso site por onde os senhores clientes poderão logar e ter acesso a uma dashboard completa onde essas mesmas informações serão visualizadas de forma dinâmica e útil para seu negócio. Por fim, Todos estes softwares estarão armazenados de forma remota na nuvem. Aqui em nosso diagrama esta representado de forma gráfica o banco de dados e as linguagens utilizadas no desenvolvimento do site que são JavaScript, HTML e CSS. E nosso local de armazenamento remoto será a Microsoft Azure. Tendo isso em vista senhores, irei passar a palavra para meus sócios, Matheus e Diego que irão fazer uma demonstração da dashboard. </w:t>
-      </w:r>
-    </w:p>
-    <w:p>
-      <w:pPr>
+        <w:t>Boa tarde senhores</w:t>
+      </w:r>
+      <w:proofErr w:type="gramEnd"/>
+      <w:r>
         <w:rPr>
           <w:rFonts w:ascii="Calibri" w:eastAsia="Calibri" w:hAnsi="Calibri" w:cs="Calibri"/>
           <w:color w:val="262626"/>
           <w:sz w:val="24"/>
         </w:rPr>
-      </w:pPr>
-    </w:p>
-    <w:p>
-      <w:pPr>
-        <w:rPr>
-          <w:rFonts w:ascii="Calibri" w:eastAsia="Calibri" w:hAnsi="Calibri" w:cs="Calibri"/>
-          <w:sz w:val="28"/>
-        </w:rPr>
-      </w:pPr>
-      <w:r>
-        <w:rPr>
-          <w:rFonts w:ascii="Calibri" w:eastAsia="Calibri" w:hAnsi="Calibri" w:cs="Calibri"/>
-          <w:b/>
-          <w:sz w:val="28"/>
-        </w:rPr>
-        <w:t>Backlog, sprints e planilha de riscos (Trello)</w:t>
+        <w:t xml:space="preserve">, me chamo Isabela e sou socia diretora da </w:t>
+      </w:r>
+      <w:proofErr w:type="spellStart"/>
+      <w:r>
+        <w:rPr>
+          <w:rFonts w:ascii="Calibri" w:eastAsia="Calibri" w:hAnsi="Calibri" w:cs="Calibri"/>
+          <w:color w:val="262626"/>
+          <w:sz w:val="24"/>
+        </w:rPr>
+        <w:t>CoffeeTech</w:t>
+      </w:r>
+      <w:proofErr w:type="spellEnd"/>
+      <w:r>
+        <w:rPr>
+          <w:rFonts w:ascii="Calibri" w:eastAsia="Calibri" w:hAnsi="Calibri" w:cs="Calibri"/>
+          <w:color w:val="262626"/>
+          <w:sz w:val="24"/>
+        </w:rPr>
+        <w:t xml:space="preserve">. gostaria de demonstrar de forma mais técnica o funcionamento do nosso projeto através do nosso diagrama de solução que começa com o grão de café armazenado no silo. Através do nosso sensor, o DHT11, é possível mediar a temperatura e umidade desses grãos armazenados. O sensor por usa vez estará conectado ao Arduino modelo UNO, uma pequena placa eletrônica que pode interagir com outros dispositivos, aparelhos e softwares. O Arduino será conectado ao computador através de um cabo USB, o computador em questão poderá ter como sistema operacional tanto Linux quanto Windows. E por meio dele iremos acessar a plataforma de desenvolvimento do próprio </w:t>
+      </w:r>
+      <w:proofErr w:type="spellStart"/>
+      <w:r>
+        <w:rPr>
+          <w:rFonts w:ascii="Calibri" w:eastAsia="Calibri" w:hAnsi="Calibri" w:cs="Calibri"/>
+          <w:color w:val="262626"/>
+          <w:sz w:val="24"/>
+        </w:rPr>
+        <w:t>arduíno</w:t>
+      </w:r>
+      <w:proofErr w:type="spellEnd"/>
+      <w:r>
+        <w:rPr>
+          <w:rFonts w:ascii="Calibri" w:eastAsia="Calibri" w:hAnsi="Calibri" w:cs="Calibri"/>
+          <w:color w:val="262626"/>
+          <w:sz w:val="24"/>
+        </w:rPr>
+        <w:t xml:space="preserve"> onde codificamos as funções necessárias para o funcionamento do nosso projeto. É necessário que haja conexão com a internet para os próximos passos serem executados com sucesso. Todas as informações que inicialmente foram colhidas pelo sensor DTH11 serão armazenadas em um banco de dados que se integra com nosso site por onde os senhores clientes poderão </w:t>
+      </w:r>
+      <w:proofErr w:type="spellStart"/>
+      <w:r>
+        <w:rPr>
+          <w:rFonts w:ascii="Calibri" w:eastAsia="Calibri" w:hAnsi="Calibri" w:cs="Calibri"/>
+          <w:color w:val="262626"/>
+          <w:sz w:val="24"/>
+        </w:rPr>
+        <w:t>logar</w:t>
+      </w:r>
+      <w:proofErr w:type="spellEnd"/>
+      <w:r>
+        <w:rPr>
+          <w:rFonts w:ascii="Calibri" w:eastAsia="Calibri" w:hAnsi="Calibri" w:cs="Calibri"/>
+          <w:color w:val="262626"/>
+          <w:sz w:val="24"/>
+        </w:rPr>
+        <w:t xml:space="preserve"> e ter acesso a uma dashboard completa onde essas mesmas informações serão visualizadas de forma dinâmica e útil para seu negócio. Por fim, </w:t>
+      </w:r>
+      <w:proofErr w:type="gramStart"/>
+      <w:r>
+        <w:rPr>
+          <w:rFonts w:ascii="Calibri" w:eastAsia="Calibri" w:hAnsi="Calibri" w:cs="Calibri"/>
+          <w:color w:val="262626"/>
+          <w:sz w:val="24"/>
+        </w:rPr>
+        <w:t>Todos</w:t>
+      </w:r>
+      <w:proofErr w:type="gramEnd"/>
+      <w:r>
+        <w:rPr>
+          <w:rFonts w:ascii="Calibri" w:eastAsia="Calibri" w:hAnsi="Calibri" w:cs="Calibri"/>
+          <w:color w:val="262626"/>
+          <w:sz w:val="24"/>
+        </w:rPr>
+        <w:t xml:space="preserve"> estes softwares estarão armazenados de forma remota na nuvem. Aqui em nosso diagrama </w:t>
+      </w:r>
+      <w:proofErr w:type="spellStart"/>
+      <w:proofErr w:type="gramStart"/>
+      <w:r>
+        <w:rPr>
+          <w:rFonts w:ascii="Calibri" w:eastAsia="Calibri" w:hAnsi="Calibri" w:cs="Calibri"/>
+          <w:color w:val="262626"/>
+          <w:sz w:val="24"/>
+        </w:rPr>
+        <w:t>esta</w:t>
+      </w:r>
+      <w:proofErr w:type="spellEnd"/>
+      <w:proofErr w:type="gramEnd"/>
+      <w:r>
+        <w:rPr>
+          <w:rFonts w:ascii="Calibri" w:eastAsia="Calibri" w:hAnsi="Calibri" w:cs="Calibri"/>
+          <w:color w:val="262626"/>
+          <w:sz w:val="24"/>
+        </w:rPr>
+        <w:t xml:space="preserve"> representado de forma gráfica o banco de dados e as linguagens utilizadas no desenvolvimento do site que são </w:t>
+      </w:r>
+      <w:proofErr w:type="spellStart"/>
+      <w:r>
+        <w:rPr>
+          <w:rFonts w:ascii="Calibri" w:eastAsia="Calibri" w:hAnsi="Calibri" w:cs="Calibri"/>
+          <w:color w:val="262626"/>
+          <w:sz w:val="24"/>
+        </w:rPr>
+        <w:t>JavaScript</w:t>
+      </w:r>
+      <w:proofErr w:type="spellEnd"/>
+      <w:r>
+        <w:rPr>
+          <w:rFonts w:ascii="Calibri" w:eastAsia="Calibri" w:hAnsi="Calibri" w:cs="Calibri"/>
+          <w:color w:val="262626"/>
+          <w:sz w:val="24"/>
+        </w:rPr>
+        <w:t xml:space="preserve">, HTML e CSS. E nosso local de armazenamento remoto será a Microsoft Azure. Tendo isso em vista senhores, irei passar a palavra para meus sócios, Matheus e Diego que irão fazer uma demonstração da dashboard. </w:t>
+      </w:r>
+    </w:p>
+    <w:p>
+      <w:pPr>
+        <w:rPr>
+          <w:rFonts w:ascii="Calibri" w:eastAsia="Calibri" w:hAnsi="Calibri" w:cs="Calibri"/>
+          <w:color w:val="262626"/>
+          <w:sz w:val="24"/>
+        </w:rPr>
+      </w:pPr>
+    </w:p>
+    <w:p>
+      <w:pPr>
+        <w:rPr>
+          <w:rFonts w:ascii="Calibri" w:eastAsia="Calibri" w:hAnsi="Calibri" w:cs="Calibri"/>
+          <w:sz w:val="28"/>
+        </w:rPr>
+      </w:pPr>
+      <w:r>
+        <w:rPr>
+          <w:rFonts w:ascii="Calibri" w:eastAsia="Calibri" w:hAnsi="Calibri" w:cs="Calibri"/>
+          <w:b/>
+          <w:sz w:val="28"/>
+        </w:rPr>
+        <w:t>Backlog, sprints e planilha de riscos (</w:t>
+      </w:r>
+      <w:proofErr w:type="spellStart"/>
+      <w:r>
+        <w:rPr>
+          <w:rFonts w:ascii="Calibri" w:eastAsia="Calibri" w:hAnsi="Calibri" w:cs="Calibri"/>
+          <w:b/>
+          <w:sz w:val="28"/>
+        </w:rPr>
+        <w:t>Trello</w:t>
+      </w:r>
+      <w:proofErr w:type="spellEnd"/>
+      <w:r>
+        <w:rPr>
+          <w:rFonts w:ascii="Calibri" w:eastAsia="Calibri" w:hAnsi="Calibri" w:cs="Calibri"/>
+          <w:b/>
+          <w:sz w:val="28"/>
+        </w:rPr>
+        <w:t>)</w:t>
       </w:r>
       <w:r>
         <w:rPr>
@@ -547,7 +828,23 @@
           <w:rFonts w:ascii="Calibri" w:eastAsia="Calibri" w:hAnsi="Calibri" w:cs="Calibri"/>
           <w:sz w:val="24"/>
         </w:rPr>
-        <w:t>Olá, senhores! me chamo Matheus Martins, uns dos co-fundadores da COFFEETECH, venho apresentar a nossa ferramenta de gestão que foi utilizado para o nosso projeto, e claro, também os nosso backlog e a planilha de risco.</w:t>
+        <w:t xml:space="preserve">Olá, senhores! me chamo Matheus Martins, uns dos </w:t>
+      </w:r>
+      <w:proofErr w:type="spellStart"/>
+      <w:r>
+        <w:rPr>
+          <w:rFonts w:ascii="Calibri" w:eastAsia="Calibri" w:hAnsi="Calibri" w:cs="Calibri"/>
+          <w:sz w:val="24"/>
+        </w:rPr>
+        <w:t>co-fundadores</w:t>
+      </w:r>
+      <w:proofErr w:type="spellEnd"/>
+      <w:r>
+        <w:rPr>
+          <w:rFonts w:ascii="Calibri" w:eastAsia="Calibri" w:hAnsi="Calibri" w:cs="Calibri"/>
+          <w:sz w:val="24"/>
+        </w:rPr>
+        <w:t xml:space="preserve"> da COFFEETECH, venho apresentar a nossa ferramenta de gestão que foi utilizado para o nosso projeto, e claro, também os nosso backlog e a planilha de risco.</w:t>
       </w:r>
     </w:p>
     <w:p>
@@ -632,7 +929,23 @@
           <w:rFonts w:ascii="Calibri" w:eastAsia="Calibri" w:hAnsi="Calibri" w:cs="Calibri"/>
           <w:b/>
         </w:rPr>
-        <w:t>Diego - (Index  até Cadastro):</w:t>
+        <w:t>Diego - (</w:t>
+      </w:r>
+      <w:proofErr w:type="gramStart"/>
+      <w:r>
+        <w:rPr>
+          <w:rFonts w:ascii="Calibri" w:eastAsia="Calibri" w:hAnsi="Calibri" w:cs="Calibri"/>
+          <w:b/>
+        </w:rPr>
+        <w:t>Index  até</w:t>
+      </w:r>
+      <w:proofErr w:type="gramEnd"/>
+      <w:r>
+        <w:rPr>
+          <w:rFonts w:ascii="Calibri" w:eastAsia="Calibri" w:hAnsi="Calibri" w:cs="Calibri"/>
+          <w:b/>
+        </w:rPr>
+        <w:t xml:space="preserve"> Cadastro):</w:t>
       </w:r>
     </w:p>
     <w:p>
@@ -684,13 +997,44 @@
           <w:rFonts w:ascii="Calibri" w:eastAsia="Calibri" w:hAnsi="Calibri" w:cs="Calibri"/>
           <w:b/>
         </w:rPr>
-        <w:t xml:space="preserve">&lt;---ler os tópicos do site falando sobre os dados retirados do embrapa, os 15% e que nossa solução os da 66% de garantia de receita---&gt; </w:t>
-      </w:r>
-      <w:r>
-        <w:rPr>
-          <w:rFonts w:ascii="Calibri" w:eastAsia="Calibri" w:hAnsi="Calibri" w:cs="Calibri"/>
-        </w:rPr>
-        <w:t>Caso o usuário queira saber de onde vem esses 15%, basta selecionar o mesmo, destacando o item ao lado. </w:t>
+        <w:t xml:space="preserve">&lt;---ler os tópicos do site falando sobre os dados retirados do </w:t>
+      </w:r>
+      <w:proofErr w:type="spellStart"/>
+      <w:r>
+        <w:rPr>
+          <w:rFonts w:ascii="Calibri" w:eastAsia="Calibri" w:hAnsi="Calibri" w:cs="Calibri"/>
+          <w:b/>
+        </w:rPr>
+        <w:t>embrapa</w:t>
+      </w:r>
+      <w:proofErr w:type="spellEnd"/>
+      <w:r>
+        <w:rPr>
+          <w:rFonts w:ascii="Calibri" w:eastAsia="Calibri" w:hAnsi="Calibri" w:cs="Calibri"/>
+          <w:b/>
+        </w:rPr>
+        <w:t xml:space="preserve">, os 15% e que nossa solução os da 66% de garantia de </w:t>
+      </w:r>
+      <w:proofErr w:type="gramStart"/>
+      <w:r>
+        <w:rPr>
+          <w:rFonts w:ascii="Calibri" w:eastAsia="Calibri" w:hAnsi="Calibri" w:cs="Calibri"/>
+          <w:b/>
+        </w:rPr>
+        <w:t xml:space="preserve">receita---&gt; </w:t>
+      </w:r>
+      <w:r>
+        <w:rPr>
+          <w:rFonts w:ascii="Calibri" w:eastAsia="Calibri" w:hAnsi="Calibri" w:cs="Calibri"/>
+        </w:rPr>
+        <w:t>Caso</w:t>
+      </w:r>
+      <w:proofErr w:type="gramEnd"/>
+      <w:r>
+        <w:rPr>
+          <w:rFonts w:ascii="Calibri" w:eastAsia="Calibri" w:hAnsi="Calibri" w:cs="Calibri"/>
+        </w:rPr>
+        <w:t xml:space="preserve"> o usuário queira saber de onde vem esses 15%, basta selecionar o mesmo, destacando o item ao lado. </w:t>
       </w:r>
     </w:p>
     <w:p>
@@ -705,7 +1049,21 @@
         <w:rPr>
           <w:rFonts w:ascii="Calibri" w:eastAsia="Calibri" w:hAnsi="Calibri" w:cs="Calibri"/>
         </w:rPr>
-        <w:t>Mais uma vez, em nosso footer, o famoso rodapé, existe os itens para nos levar as outras páginas. </w:t>
+        <w:t xml:space="preserve">Mais uma vez, em nosso </w:t>
+      </w:r>
+      <w:proofErr w:type="spellStart"/>
+      <w:r>
+        <w:rPr>
+          <w:rFonts w:ascii="Calibri" w:eastAsia="Calibri" w:hAnsi="Calibri" w:cs="Calibri"/>
+        </w:rPr>
+        <w:t>footer</w:t>
+      </w:r>
+      <w:proofErr w:type="spellEnd"/>
+      <w:r>
+        <w:rPr>
+          <w:rFonts w:ascii="Calibri" w:eastAsia="Calibri" w:hAnsi="Calibri" w:cs="Calibri"/>
+        </w:rPr>
+        <w:t>, o famoso rodapé, existe os itens para nos levar as outras páginas. </w:t>
       </w:r>
     </w:p>
     <w:p>
@@ -720,7 +1078,23 @@
         <w:rPr>
           <w:rFonts w:ascii="Calibri" w:eastAsia="Calibri" w:hAnsi="Calibri" w:cs="Calibri"/>
         </w:rPr>
-        <w:t>Na pagina “Nossa Empresa” fala sobre quem somos, o que já foi dito anteriormente, e nossos valores a “Missão”, “Solução”, “Renda” e “Cliente”.</w:t>
+        <w:t xml:space="preserve">Na </w:t>
+      </w:r>
+      <w:proofErr w:type="spellStart"/>
+      <w:proofErr w:type="gramStart"/>
+      <w:r>
+        <w:rPr>
+          <w:rFonts w:ascii="Calibri" w:eastAsia="Calibri" w:hAnsi="Calibri" w:cs="Calibri"/>
+        </w:rPr>
+        <w:t>pagina</w:t>
+      </w:r>
+      <w:proofErr w:type="spellEnd"/>
+      <w:proofErr w:type="gramEnd"/>
+      <w:r>
+        <w:rPr>
+          <w:rFonts w:ascii="Calibri" w:eastAsia="Calibri" w:hAnsi="Calibri" w:cs="Calibri"/>
+        </w:rPr>
+        <w:t xml:space="preserve"> “Nossa Empresa” fala sobre quem somos, o que já foi dito anteriormente, e nossos valores a “Missão”, “Solução”, “Renda” e “Cliente”.</w:t>
       </w:r>
       <w:r>
         <w:rPr>
@@ -871,7 +1245,23 @@
           <w:rFonts w:ascii="Calibri" w:eastAsia="Calibri" w:hAnsi="Calibri" w:cs="Calibri"/>
           <w:sz w:val="24"/>
         </w:rPr>
-        <w:t>Mas antes de mais nada, a gente precisa do seu acesso sr. Brandão, certo? Então vamos lá...</w:t>
+        <w:t xml:space="preserve">Mas </w:t>
+      </w:r>
+      <w:proofErr w:type="gramStart"/>
+      <w:r>
+        <w:rPr>
+          <w:rFonts w:ascii="Calibri" w:eastAsia="Calibri" w:hAnsi="Calibri" w:cs="Calibri"/>
+          <w:sz w:val="24"/>
+        </w:rPr>
+        <w:t>antes de mais nada</w:t>
+      </w:r>
+      <w:proofErr w:type="gramEnd"/>
+      <w:r>
+        <w:rPr>
+          <w:rFonts w:ascii="Calibri" w:eastAsia="Calibri" w:hAnsi="Calibri" w:cs="Calibri"/>
+          <w:sz w:val="24"/>
+        </w:rPr>
+        <w:t>, a gente precisa do seu acesso sr. Brandão, certo? Então vamos lá...</w:t>
       </w:r>
     </w:p>
     <w:p>
@@ -887,7 +1277,39 @@
           <w:rFonts w:ascii="Calibri" w:eastAsia="Calibri" w:hAnsi="Calibri" w:cs="Calibri"/>
           <w:sz w:val="24"/>
         </w:rPr>
-        <w:t>--&gt;ABRIR O CADASTRO E CADASTRAR O BRANDÃO&lt;-- cadastro efetuado com sucesso, agora vamos entrar na sua conta. Vale resaltar que por teste e por demonstração, simulamos a recepção de dados nos gráficos para a melhor visualização do nosso funcionamento.</w:t>
+        <w:t xml:space="preserve">--&gt;ABRIR O CADASTRO E CADASTRAR O BRANDÃO&lt;-- cadastro efetuado com sucesso, agora vamos entrar na sua conta. Vale </w:t>
+      </w:r>
+      <w:proofErr w:type="spellStart"/>
+      <w:r>
+        <w:rPr>
+          <w:rFonts w:ascii="Calibri" w:eastAsia="Calibri" w:hAnsi="Calibri" w:cs="Calibri"/>
+          <w:sz w:val="24"/>
+        </w:rPr>
+        <w:t>resaltar</w:t>
+      </w:r>
+      <w:proofErr w:type="spellEnd"/>
+      <w:r>
+        <w:rPr>
+          <w:rFonts w:ascii="Calibri" w:eastAsia="Calibri" w:hAnsi="Calibri" w:cs="Calibri"/>
+          <w:sz w:val="24"/>
+        </w:rPr>
+        <w:t xml:space="preserve"> que por teste e </w:t>
+      </w:r>
+      <w:proofErr w:type="spellStart"/>
+      <w:r>
+        <w:rPr>
+          <w:rFonts w:ascii="Calibri" w:eastAsia="Calibri" w:hAnsi="Calibri" w:cs="Calibri"/>
+          <w:sz w:val="24"/>
+        </w:rPr>
+        <w:t>por</w:t>
+      </w:r>
+      <w:proofErr w:type="spellEnd"/>
+      <w:r>
+        <w:rPr>
+          <w:rFonts w:ascii="Calibri" w:eastAsia="Calibri" w:hAnsi="Calibri" w:cs="Calibri"/>
+          <w:sz w:val="24"/>
+        </w:rPr>
+        <w:t xml:space="preserve"> demonstração, simulamos a recepção de dados nos gráficos para a melhor visualização do nosso funcionamento.</w:t>
       </w:r>
     </w:p>
     <w:p>
@@ -903,7 +1325,23 @@
           <w:rFonts w:ascii="Calibri" w:eastAsia="Calibri" w:hAnsi="Calibri" w:cs="Calibri"/>
           <w:sz w:val="24"/>
         </w:rPr>
-        <w:t>--&gt;ACESSAR A CONTA DO BRANDÃO&lt;--  ao acessar a sua conta, nos deparamos com a dashboard --&gt;EXPLICAR A DASHBOARD, OS TAIS FUNCIONAMENTO E A NOSSA REGRA DE NEGOCIO&lt;--</w:t>
+        <w:t>--&gt;ACESSAR A CONTA DO BRANDÃO&lt;</w:t>
+      </w:r>
+      <w:proofErr w:type="gramStart"/>
+      <w:r>
+        <w:rPr>
+          <w:rFonts w:ascii="Calibri" w:eastAsia="Calibri" w:hAnsi="Calibri" w:cs="Calibri"/>
+          <w:sz w:val="24"/>
+        </w:rPr>
+        <w:t>--  ao</w:t>
+      </w:r>
+      <w:proofErr w:type="gramEnd"/>
+      <w:r>
+        <w:rPr>
+          <w:rFonts w:ascii="Calibri" w:eastAsia="Calibri" w:hAnsi="Calibri" w:cs="Calibri"/>
+          <w:sz w:val="24"/>
+        </w:rPr>
+        <w:t xml:space="preserve"> acessar a sua conta, nos deparamos com a dashboard --&gt;EXPLICAR A DASHBOARD, OS TAIS FUNCIONAMENTO E A NOSSA REGRA DE NEGOCIO&lt;--</w:t>
       </w:r>
     </w:p>
     <w:p>
@@ -968,15 +1406,49 @@
           <w:rFonts w:ascii="Calibri" w:eastAsia="Calibri" w:hAnsi="Calibri" w:cs="Calibri"/>
           <w:sz w:val="24"/>
         </w:rPr>
-        <w:t xml:space="preserve">Agora, irei introduzi-los o protótipo do nosso produto que consiste em vários sensores que são: LM35 que capta apenas a temperatura, DHT11, nosso principal sensor, que capta  a temperatura e a umidade juntos, LDR5 que capta as emissões de luzes e o TCRT5000, o sensor de presença. </w:t>
-      </w:r>
-      <w:r>
-        <w:rPr>
-          <w:rFonts w:ascii="Calibri" w:eastAsia="Calibri" w:hAnsi="Calibri" w:cs="Calibri"/>
-          <w:b/>
-          <w:sz w:val="24"/>
-        </w:rPr>
-        <w:t xml:space="preserve">&lt;---Ler e comentar a página lembrando que o sensor de presença está escrito como sensor chave nos gráficos---&gt; </w:t>
+        <w:t xml:space="preserve">Agora, irei introduzi-los o protótipo do nosso produto que consiste em vários sensores que são: LM35 que capta apenas a temperatura, DHT11, nosso principal sensor, que </w:t>
+      </w:r>
+      <w:proofErr w:type="gramStart"/>
+      <w:r>
+        <w:rPr>
+          <w:rFonts w:ascii="Calibri" w:eastAsia="Calibri" w:hAnsi="Calibri" w:cs="Calibri"/>
+          <w:sz w:val="24"/>
+        </w:rPr>
+        <w:t>capta  a</w:t>
+      </w:r>
+      <w:proofErr w:type="gramEnd"/>
+      <w:r>
+        <w:rPr>
+          <w:rFonts w:ascii="Calibri" w:eastAsia="Calibri" w:hAnsi="Calibri" w:cs="Calibri"/>
+          <w:sz w:val="24"/>
+        </w:rPr>
+        <w:t xml:space="preserve"> temperatura e a umidade juntos, LDR5 que capta as emissões de luzes e o TCRT5000, o sensor de presença. </w:t>
+      </w:r>
+      <w:r>
+        <w:rPr>
+          <w:rFonts w:ascii="Calibri" w:eastAsia="Calibri" w:hAnsi="Calibri" w:cs="Calibri"/>
+          <w:b/>
+          <w:sz w:val="24"/>
+        </w:rPr>
+        <w:t xml:space="preserve">&lt;---Ler e comentar a página lembrando que o sensor de presença está escrito como sensor chave nos </w:t>
+      </w:r>
+      <w:proofErr w:type="gramStart"/>
+      <w:r>
+        <w:rPr>
+          <w:rFonts w:ascii="Calibri" w:eastAsia="Calibri" w:hAnsi="Calibri" w:cs="Calibri"/>
+          <w:b/>
+          <w:sz w:val="24"/>
+        </w:rPr>
+        <w:t>gráficos---&gt;</w:t>
+      </w:r>
+      <w:proofErr w:type="gramEnd"/>
+      <w:r>
+        <w:rPr>
+          <w:rFonts w:ascii="Calibri" w:eastAsia="Calibri" w:hAnsi="Calibri" w:cs="Calibri"/>
+          <w:b/>
+          <w:sz w:val="24"/>
+        </w:rPr>
+        <w:t xml:space="preserve"> </w:t>
       </w:r>
       <w:r>
         <w:rPr>
@@ -1053,82 +1525,472 @@
           <w:rFonts w:ascii="Calibri" w:eastAsia="Calibri" w:hAnsi="Calibri" w:cs="Calibri"/>
           <w:sz w:val="24"/>
         </w:rPr>
-        <w:t>Obrigado, Diego! Como podemos ver em nossa modelagem, criamos a tabela “Fazenda”, que possui as colunas “nomeFazenda, cnpj e endereço”, que foi dividido em partes atômicas, como logradouro, número, complemento etc, além da coluna “tamanhoHectares”.</w:t>
-      </w:r>
-    </w:p>
-    <w:p>
-      <w:pPr>
-        <w:rPr>
-          <w:rFonts w:ascii="Calibri" w:eastAsia="Calibri" w:hAnsi="Calibri" w:cs="Calibri"/>
-          <w:sz w:val="24"/>
-        </w:rPr>
-      </w:pPr>
-      <w:r>
-        <w:rPr>
-          <w:rFonts w:ascii="Calibri" w:eastAsia="Calibri" w:hAnsi="Calibri" w:cs="Calibri"/>
-          <w:sz w:val="24"/>
-        </w:rPr>
-        <w:t>Essa tabela se relaciona com a tabela Usuário em um relacionamento forte. A tabela “Usuário” também se relaciona com ela mesma, em um auto relacionamento, com o fkAdmin, assim, além do administrador da Fazenda, os seus funcionários poderão também ter acesso aos dados e gráficos da fazenda no site.</w:t>
-      </w:r>
-    </w:p>
-    <w:p>
-      <w:pPr>
-        <w:rPr>
-          <w:rFonts w:ascii="Calibri" w:eastAsia="Calibri" w:hAnsi="Calibri" w:cs="Calibri"/>
-          <w:sz w:val="24"/>
-        </w:rPr>
-      </w:pPr>
-      <w:r>
-        <w:rPr>
-          <w:rFonts w:ascii="Calibri" w:eastAsia="Calibri" w:hAnsi="Calibri" w:cs="Calibri"/>
-          <w:sz w:val="24"/>
-        </w:rPr>
-        <w:t>A tabela “Silo” se relaciona com a tabela Fazenda em um relacionamento fraco, pois ela não existiria sozinha. Na tabela Silo, encontramos o código de cada silo, além das temperaturas mínimas e máximas, que devem ser respeitadas, e suas respectivas umidades.</w:t>
-      </w:r>
-    </w:p>
-    <w:p>
-      <w:pPr>
-        <w:rPr>
-          <w:rFonts w:ascii="Calibri" w:eastAsia="Calibri" w:hAnsi="Calibri" w:cs="Calibri"/>
-          <w:sz w:val="24"/>
-        </w:rPr>
-      </w:pPr>
-      <w:r>
-        <w:rPr>
-          <w:rFonts w:ascii="Calibri" w:eastAsia="Calibri" w:hAnsi="Calibri" w:cs="Calibri"/>
-          <w:sz w:val="24"/>
-        </w:rPr>
-        <w:t>A tabela “HistoricoMedicoes” se relaciona de uma maneira fraca com a tabela silo, registrando o nome do sensor, data e hora, e as temperaturas e umidades que são registradas de 1 em 1 minuto em nosso sistema.</w:t>
-      </w:r>
-    </w:p>
-    <w:p>
-      <w:pPr>
-        <w:rPr>
-          <w:rFonts w:ascii="Calibri" w:eastAsia="Calibri" w:hAnsi="Calibri" w:cs="Calibri"/>
-          <w:sz w:val="24"/>
-        </w:rPr>
-      </w:pPr>
-      <w:r>
-        <w:rPr>
-          <w:rFonts w:ascii="Calibri" w:eastAsia="Calibri" w:hAnsi="Calibri" w:cs="Calibri"/>
-          <w:sz w:val="24"/>
-        </w:rPr>
-        <w:t>Assim, abrindo o nosso script, podemos ver que criamos o banco de dados “CoffeeTech”e nossas respectivas tabelas. Fizemos um insert into na tabela Fazenda com a Fazenda “Recanto do café” e inserts em todos as outras tabelas, para simularmos de uma forma mais completa, o funcionamento do nosso sistema.</w:t>
-      </w:r>
-    </w:p>
-    <w:p>
-      <w:pPr>
-        <w:rPr>
-          <w:rFonts w:ascii="Calibri" w:eastAsia="Calibri" w:hAnsi="Calibri" w:cs="Calibri"/>
-          <w:sz w:val="24"/>
-        </w:rPr>
-      </w:pPr>
-      <w:r>
-        <w:rPr>
-          <w:rFonts w:ascii="Calibri" w:eastAsia="Calibri" w:hAnsi="Calibri" w:cs="Calibri"/>
-          <w:sz w:val="24"/>
-        </w:rPr>
-        <w:t>Dessa forma, executamos um “JOIN” com as tabelas, mostrando os dados do usuário “José Silva” e sua fazenda, e vemos os registros dos sensores DHT11-001 e DHT11-002, que mostram os dados captados dos silos 100 e 101 na Fazenda “Recanto do Café”, no dia 1-10-2022, às 15:35 e 15:36 da tarde, respectivamente.</w:t>
+        <w:t xml:space="preserve">Obrigado, Diego! Como podemos ver em nossa modelagem, criamos a </w:t>
+      </w:r>
+      <w:proofErr w:type="spellStart"/>
+      <w:proofErr w:type="gramStart"/>
+      <w:r>
+        <w:rPr>
+          <w:rFonts w:ascii="Calibri" w:eastAsia="Calibri" w:hAnsi="Calibri" w:cs="Calibri"/>
+          <w:sz w:val="24"/>
+        </w:rPr>
+        <w:t>entidade</w:t>
+      </w:r>
+      <w:r>
+        <w:rPr>
+          <w:rFonts w:ascii="Calibri" w:eastAsia="Calibri" w:hAnsi="Calibri" w:cs="Calibri"/>
+          <w:sz w:val="24"/>
+        </w:rPr>
+        <w:t>“</w:t>
+      </w:r>
+      <w:proofErr w:type="gramEnd"/>
+      <w:r>
+        <w:rPr>
+          <w:rFonts w:ascii="Calibri" w:eastAsia="Calibri" w:hAnsi="Calibri" w:cs="Calibri"/>
+          <w:sz w:val="24"/>
+        </w:rPr>
+        <w:t>Fazenda</w:t>
+      </w:r>
+      <w:proofErr w:type="spellEnd"/>
+      <w:r>
+        <w:rPr>
+          <w:rFonts w:ascii="Calibri" w:eastAsia="Calibri" w:hAnsi="Calibri" w:cs="Calibri"/>
+          <w:sz w:val="24"/>
+        </w:rPr>
+        <w:t xml:space="preserve">”, que possui </w:t>
+      </w:r>
+      <w:r>
+        <w:rPr>
+          <w:rFonts w:ascii="Calibri" w:eastAsia="Calibri" w:hAnsi="Calibri" w:cs="Calibri"/>
+          <w:sz w:val="24"/>
+        </w:rPr>
+        <w:t>os atributos</w:t>
+      </w:r>
+      <w:r>
+        <w:rPr>
+          <w:rFonts w:ascii="Calibri" w:eastAsia="Calibri" w:hAnsi="Calibri" w:cs="Calibri"/>
+          <w:sz w:val="24"/>
+        </w:rPr>
+        <w:t xml:space="preserve"> “</w:t>
+      </w:r>
+      <w:proofErr w:type="spellStart"/>
+      <w:r>
+        <w:rPr>
+          <w:rFonts w:ascii="Calibri" w:eastAsia="Calibri" w:hAnsi="Calibri" w:cs="Calibri"/>
+          <w:sz w:val="24"/>
+        </w:rPr>
+        <w:t>nomeFazenda</w:t>
+      </w:r>
+      <w:proofErr w:type="spellEnd"/>
+      <w:r>
+        <w:rPr>
+          <w:rFonts w:ascii="Calibri" w:eastAsia="Calibri" w:hAnsi="Calibri" w:cs="Calibri"/>
+          <w:sz w:val="24"/>
+        </w:rPr>
+        <w:t xml:space="preserve">, </w:t>
+      </w:r>
+      <w:proofErr w:type="spellStart"/>
+      <w:r>
+        <w:rPr>
+          <w:rFonts w:ascii="Calibri" w:eastAsia="Calibri" w:hAnsi="Calibri" w:cs="Calibri"/>
+          <w:sz w:val="24"/>
+        </w:rPr>
+        <w:t>cnpj</w:t>
+      </w:r>
+      <w:proofErr w:type="spellEnd"/>
+      <w:r>
+        <w:rPr>
+          <w:rFonts w:ascii="Calibri" w:eastAsia="Calibri" w:hAnsi="Calibri" w:cs="Calibri"/>
+          <w:sz w:val="24"/>
+        </w:rPr>
+        <w:t xml:space="preserve"> e endereço”, que foi dividido em partes atômicas, como logradouro, número, complemento </w:t>
+      </w:r>
+      <w:proofErr w:type="spellStart"/>
+      <w:r>
+        <w:rPr>
+          <w:rFonts w:ascii="Calibri" w:eastAsia="Calibri" w:hAnsi="Calibri" w:cs="Calibri"/>
+          <w:sz w:val="24"/>
+        </w:rPr>
+        <w:t>etc</w:t>
+      </w:r>
+      <w:proofErr w:type="spellEnd"/>
+      <w:r>
+        <w:rPr>
+          <w:rFonts w:ascii="Calibri" w:eastAsia="Calibri" w:hAnsi="Calibri" w:cs="Calibri"/>
+          <w:sz w:val="24"/>
+        </w:rPr>
+        <w:t>, além d</w:t>
+      </w:r>
+      <w:r>
+        <w:rPr>
+          <w:rFonts w:ascii="Calibri" w:eastAsia="Calibri" w:hAnsi="Calibri" w:cs="Calibri"/>
+          <w:sz w:val="24"/>
+        </w:rPr>
+        <w:t>o atributo</w:t>
+      </w:r>
+      <w:r>
+        <w:rPr>
+          <w:rFonts w:ascii="Calibri" w:eastAsia="Calibri" w:hAnsi="Calibri" w:cs="Calibri"/>
+          <w:sz w:val="24"/>
+        </w:rPr>
+        <w:t xml:space="preserve"> “</w:t>
+      </w:r>
+      <w:proofErr w:type="spellStart"/>
+      <w:r>
+        <w:rPr>
+          <w:rFonts w:ascii="Calibri" w:eastAsia="Calibri" w:hAnsi="Calibri" w:cs="Calibri"/>
+          <w:sz w:val="24"/>
+        </w:rPr>
+        <w:t>tamanhoHectares</w:t>
+      </w:r>
+      <w:proofErr w:type="spellEnd"/>
+      <w:r>
+        <w:rPr>
+          <w:rFonts w:ascii="Calibri" w:eastAsia="Calibri" w:hAnsi="Calibri" w:cs="Calibri"/>
+          <w:sz w:val="24"/>
+        </w:rPr>
+        <w:t>”.</w:t>
+      </w:r>
+    </w:p>
+    <w:p>
+      <w:pPr>
+        <w:rPr>
+          <w:rFonts w:ascii="Calibri" w:eastAsia="Calibri" w:hAnsi="Calibri" w:cs="Calibri"/>
+          <w:sz w:val="24"/>
+        </w:rPr>
+      </w:pPr>
+      <w:r>
+        <w:rPr>
+          <w:rFonts w:ascii="Calibri" w:eastAsia="Calibri" w:hAnsi="Calibri" w:cs="Calibri"/>
+          <w:sz w:val="24"/>
+        </w:rPr>
+        <w:t xml:space="preserve">Essa </w:t>
+      </w:r>
+      <w:r>
+        <w:rPr>
+          <w:rFonts w:ascii="Calibri" w:eastAsia="Calibri" w:hAnsi="Calibri" w:cs="Calibri"/>
+          <w:sz w:val="24"/>
+        </w:rPr>
+        <w:t>entidade</w:t>
+      </w:r>
+      <w:r>
+        <w:rPr>
+          <w:rFonts w:ascii="Calibri" w:eastAsia="Calibri" w:hAnsi="Calibri" w:cs="Calibri"/>
+          <w:sz w:val="24"/>
+        </w:rPr>
+        <w:t xml:space="preserve"> se relaciona com a </w:t>
+      </w:r>
+      <w:r>
+        <w:rPr>
+          <w:rFonts w:ascii="Calibri" w:eastAsia="Calibri" w:hAnsi="Calibri" w:cs="Calibri"/>
+          <w:sz w:val="24"/>
+        </w:rPr>
+        <w:t>entidade</w:t>
+      </w:r>
+      <w:r>
+        <w:rPr>
+          <w:rFonts w:ascii="Calibri" w:eastAsia="Calibri" w:hAnsi="Calibri" w:cs="Calibri"/>
+          <w:sz w:val="24"/>
+        </w:rPr>
+        <w:t xml:space="preserve"> Usuário em um relacionamento forte. A </w:t>
+      </w:r>
+      <w:r>
+        <w:rPr>
+          <w:rFonts w:ascii="Calibri" w:eastAsia="Calibri" w:hAnsi="Calibri" w:cs="Calibri"/>
+          <w:sz w:val="24"/>
+        </w:rPr>
+        <w:t>entidade</w:t>
+      </w:r>
+      <w:r>
+        <w:rPr>
+          <w:rFonts w:ascii="Calibri" w:eastAsia="Calibri" w:hAnsi="Calibri" w:cs="Calibri"/>
+          <w:sz w:val="24"/>
+        </w:rPr>
+        <w:t xml:space="preserve"> “Usuário” também se relaciona com ela mesma, em um auto relacionamento, com o </w:t>
+      </w:r>
+      <w:proofErr w:type="spellStart"/>
+      <w:r>
+        <w:rPr>
+          <w:rFonts w:ascii="Calibri" w:eastAsia="Calibri" w:hAnsi="Calibri" w:cs="Calibri"/>
+          <w:sz w:val="24"/>
+        </w:rPr>
+        <w:t>fkAdmin</w:t>
+      </w:r>
+      <w:proofErr w:type="spellEnd"/>
+      <w:r>
+        <w:rPr>
+          <w:rFonts w:ascii="Calibri" w:eastAsia="Calibri" w:hAnsi="Calibri" w:cs="Calibri"/>
+          <w:sz w:val="24"/>
+        </w:rPr>
+        <w:t>, assim, além do administrador da Fazenda, os seus funcionários poderão também ter acesso aos dados e gráficos da fazenda no site.</w:t>
+      </w:r>
+    </w:p>
+    <w:p>
+      <w:pPr>
+        <w:rPr>
+          <w:rFonts w:ascii="Calibri" w:eastAsia="Calibri" w:hAnsi="Calibri" w:cs="Calibri"/>
+          <w:sz w:val="24"/>
+        </w:rPr>
+      </w:pPr>
+      <w:r>
+        <w:rPr>
+          <w:rFonts w:ascii="Calibri" w:eastAsia="Calibri" w:hAnsi="Calibri" w:cs="Calibri"/>
+          <w:sz w:val="24"/>
+        </w:rPr>
+        <w:t xml:space="preserve">A </w:t>
+      </w:r>
+      <w:r>
+        <w:rPr>
+          <w:rFonts w:ascii="Calibri" w:eastAsia="Calibri" w:hAnsi="Calibri" w:cs="Calibri"/>
+          <w:sz w:val="24"/>
+        </w:rPr>
+        <w:t>entidade</w:t>
+      </w:r>
+      <w:r>
+        <w:rPr>
+          <w:rFonts w:ascii="Calibri" w:eastAsia="Calibri" w:hAnsi="Calibri" w:cs="Calibri"/>
+          <w:sz w:val="24"/>
+        </w:rPr>
+        <w:t xml:space="preserve"> “Silo” se relaciona com a </w:t>
+      </w:r>
+      <w:r>
+        <w:rPr>
+          <w:rFonts w:ascii="Calibri" w:eastAsia="Calibri" w:hAnsi="Calibri" w:cs="Calibri"/>
+          <w:sz w:val="24"/>
+        </w:rPr>
+        <w:t>entidade</w:t>
+      </w:r>
+      <w:r>
+        <w:rPr>
+          <w:rFonts w:ascii="Calibri" w:eastAsia="Calibri" w:hAnsi="Calibri" w:cs="Calibri"/>
+          <w:sz w:val="24"/>
+        </w:rPr>
+        <w:t xml:space="preserve"> Fazenda em um relacionamento fraco, pois ela não existiria sozinha. Na </w:t>
+      </w:r>
+      <w:r>
+        <w:rPr>
+          <w:rFonts w:ascii="Calibri" w:eastAsia="Calibri" w:hAnsi="Calibri" w:cs="Calibri"/>
+          <w:sz w:val="24"/>
+        </w:rPr>
+        <w:t>entidade</w:t>
+      </w:r>
+      <w:r>
+        <w:rPr>
+          <w:rFonts w:ascii="Calibri" w:eastAsia="Calibri" w:hAnsi="Calibri" w:cs="Calibri"/>
+          <w:sz w:val="24"/>
+        </w:rPr>
+        <w:t xml:space="preserve"> Silo, encontramos o código de cada silo, além das temperaturas mínimas e máximas, que devem ser respeitadas, e suas respectivas umidades.</w:t>
+      </w:r>
+    </w:p>
+    <w:p>
+      <w:pPr>
+        <w:rPr>
+          <w:rFonts w:ascii="Calibri" w:eastAsia="Calibri" w:hAnsi="Calibri" w:cs="Calibri"/>
+          <w:sz w:val="24"/>
+        </w:rPr>
+      </w:pPr>
+      <w:r>
+        <w:rPr>
+          <w:rFonts w:ascii="Calibri" w:eastAsia="Calibri" w:hAnsi="Calibri" w:cs="Calibri"/>
+          <w:sz w:val="24"/>
+        </w:rPr>
+        <w:t xml:space="preserve">A </w:t>
+      </w:r>
+      <w:r>
+        <w:rPr>
+          <w:rFonts w:ascii="Calibri" w:eastAsia="Calibri" w:hAnsi="Calibri" w:cs="Calibri"/>
+          <w:sz w:val="24"/>
+        </w:rPr>
+        <w:t>entidade</w:t>
+      </w:r>
+      <w:r>
+        <w:rPr>
+          <w:rFonts w:ascii="Calibri" w:eastAsia="Calibri" w:hAnsi="Calibri" w:cs="Calibri"/>
+          <w:sz w:val="24"/>
+        </w:rPr>
+        <w:t xml:space="preserve"> “</w:t>
+      </w:r>
+      <w:proofErr w:type="spellStart"/>
+      <w:r>
+        <w:rPr>
+          <w:rFonts w:ascii="Calibri" w:eastAsia="Calibri" w:hAnsi="Calibri" w:cs="Calibri"/>
+          <w:sz w:val="24"/>
+        </w:rPr>
+        <w:t>HistoricoMedicoes</w:t>
+      </w:r>
+      <w:proofErr w:type="spellEnd"/>
+      <w:r>
+        <w:rPr>
+          <w:rFonts w:ascii="Calibri" w:eastAsia="Calibri" w:hAnsi="Calibri" w:cs="Calibri"/>
+          <w:sz w:val="24"/>
+        </w:rPr>
+        <w:t xml:space="preserve">” se relaciona de uma maneira fraca com a </w:t>
+      </w:r>
+      <w:r>
+        <w:rPr>
+          <w:rFonts w:ascii="Calibri" w:eastAsia="Calibri" w:hAnsi="Calibri" w:cs="Calibri"/>
+          <w:sz w:val="24"/>
+        </w:rPr>
+        <w:t>entidade</w:t>
+      </w:r>
+      <w:r>
+        <w:rPr>
+          <w:rFonts w:ascii="Calibri" w:eastAsia="Calibri" w:hAnsi="Calibri" w:cs="Calibri"/>
+          <w:sz w:val="24"/>
+        </w:rPr>
+        <w:t xml:space="preserve"> silo, registrando o nome do sensor, data e hora, e as temperaturas e umidades que são registradas de 1 em 1 minuto em nosso sistema.</w:t>
+      </w:r>
+    </w:p>
+    <w:p>
+      <w:pPr>
+        <w:rPr>
+          <w:rFonts w:ascii="Calibri" w:eastAsia="Calibri" w:hAnsi="Calibri" w:cs="Calibri"/>
+          <w:sz w:val="24"/>
+        </w:rPr>
+      </w:pPr>
+      <w:r>
+        <w:rPr>
+          <w:rFonts w:ascii="Calibri" w:eastAsia="Calibri" w:hAnsi="Calibri" w:cs="Calibri"/>
+          <w:sz w:val="24"/>
+        </w:rPr>
+        <w:t>Assim, abrindo o nosso script, podemos ver que criamos o banco de dados “</w:t>
+      </w:r>
+      <w:proofErr w:type="spellStart"/>
+      <w:proofErr w:type="gramStart"/>
+      <w:r>
+        <w:rPr>
+          <w:rFonts w:ascii="Calibri" w:eastAsia="Calibri" w:hAnsi="Calibri" w:cs="Calibri"/>
+          <w:sz w:val="24"/>
+        </w:rPr>
+        <w:t>CoffeeTech”e</w:t>
+      </w:r>
+      <w:proofErr w:type="spellEnd"/>
+      <w:proofErr w:type="gramEnd"/>
+      <w:r>
+        <w:rPr>
+          <w:rFonts w:ascii="Calibri" w:eastAsia="Calibri" w:hAnsi="Calibri" w:cs="Calibri"/>
+          <w:sz w:val="24"/>
+        </w:rPr>
+        <w:t xml:space="preserve"> nossas respectivas </w:t>
+      </w:r>
+      <w:r>
+        <w:rPr>
+          <w:rFonts w:ascii="Calibri" w:eastAsia="Calibri" w:hAnsi="Calibri" w:cs="Calibri"/>
+          <w:sz w:val="24"/>
+        </w:rPr>
+        <w:t>entidades</w:t>
+      </w:r>
+      <w:r>
+        <w:rPr>
+          <w:rFonts w:ascii="Calibri" w:eastAsia="Calibri" w:hAnsi="Calibri" w:cs="Calibri"/>
+          <w:sz w:val="24"/>
+        </w:rPr>
+        <w:t xml:space="preserve">. Fizemos um </w:t>
+      </w:r>
+      <w:proofErr w:type="spellStart"/>
+      <w:r>
+        <w:rPr>
+          <w:rFonts w:ascii="Calibri" w:eastAsia="Calibri" w:hAnsi="Calibri" w:cs="Calibri"/>
+          <w:sz w:val="24"/>
+        </w:rPr>
+        <w:t>insert</w:t>
+      </w:r>
+      <w:proofErr w:type="spellEnd"/>
+      <w:r>
+        <w:rPr>
+          <w:rFonts w:ascii="Calibri" w:eastAsia="Calibri" w:hAnsi="Calibri" w:cs="Calibri"/>
+          <w:sz w:val="24"/>
+        </w:rPr>
+        <w:t xml:space="preserve"> </w:t>
+      </w:r>
+      <w:proofErr w:type="spellStart"/>
+      <w:r>
+        <w:rPr>
+          <w:rFonts w:ascii="Calibri" w:eastAsia="Calibri" w:hAnsi="Calibri" w:cs="Calibri"/>
+          <w:sz w:val="24"/>
+        </w:rPr>
+        <w:t>into</w:t>
+      </w:r>
+      <w:proofErr w:type="spellEnd"/>
+      <w:r>
+        <w:rPr>
+          <w:rFonts w:ascii="Calibri" w:eastAsia="Calibri" w:hAnsi="Calibri" w:cs="Calibri"/>
+          <w:sz w:val="24"/>
+        </w:rPr>
+        <w:t xml:space="preserve"> na </w:t>
+      </w:r>
+      <w:r>
+        <w:rPr>
+          <w:rFonts w:ascii="Calibri" w:eastAsia="Calibri" w:hAnsi="Calibri" w:cs="Calibri"/>
+          <w:sz w:val="24"/>
+        </w:rPr>
+        <w:t>entidade</w:t>
+      </w:r>
+      <w:r>
+        <w:rPr>
+          <w:rFonts w:ascii="Calibri" w:eastAsia="Calibri" w:hAnsi="Calibri" w:cs="Calibri"/>
+          <w:sz w:val="24"/>
+        </w:rPr>
+        <w:t xml:space="preserve"> Fazenda com a Fazenda “Recanto do café” e </w:t>
+      </w:r>
+      <w:proofErr w:type="spellStart"/>
+      <w:r>
+        <w:rPr>
+          <w:rFonts w:ascii="Calibri" w:eastAsia="Calibri" w:hAnsi="Calibri" w:cs="Calibri"/>
+          <w:sz w:val="24"/>
+        </w:rPr>
+        <w:t>inserts</w:t>
+      </w:r>
+      <w:proofErr w:type="spellEnd"/>
+      <w:r>
+        <w:rPr>
+          <w:rFonts w:ascii="Calibri" w:eastAsia="Calibri" w:hAnsi="Calibri" w:cs="Calibri"/>
+          <w:sz w:val="24"/>
+        </w:rPr>
+        <w:t xml:space="preserve"> em todos as outras </w:t>
+      </w:r>
+      <w:r>
+        <w:rPr>
+          <w:rFonts w:ascii="Calibri" w:eastAsia="Calibri" w:hAnsi="Calibri" w:cs="Calibri"/>
+          <w:sz w:val="24"/>
+        </w:rPr>
+        <w:t>entidades</w:t>
+      </w:r>
+      <w:r>
+        <w:rPr>
+          <w:rFonts w:ascii="Calibri" w:eastAsia="Calibri" w:hAnsi="Calibri" w:cs="Calibri"/>
+          <w:sz w:val="24"/>
+        </w:rPr>
+        <w:t>, para simularmos de uma forma mais completa, o funcionamento do nosso sistema.</w:t>
+      </w:r>
+    </w:p>
+    <w:p>
+      <w:pPr>
+        <w:rPr>
+          <w:rFonts w:ascii="Calibri" w:eastAsia="Calibri" w:hAnsi="Calibri" w:cs="Calibri"/>
+          <w:sz w:val="24"/>
+        </w:rPr>
+      </w:pPr>
+      <w:r>
+        <w:rPr>
+          <w:rFonts w:ascii="Calibri" w:eastAsia="Calibri" w:hAnsi="Calibri" w:cs="Calibri"/>
+          <w:sz w:val="24"/>
+        </w:rPr>
+        <w:t xml:space="preserve">Dessa forma, executamos um “JOIN” com as </w:t>
+      </w:r>
+      <w:r>
+        <w:rPr>
+          <w:rFonts w:ascii="Calibri" w:eastAsia="Calibri" w:hAnsi="Calibri" w:cs="Calibri"/>
+          <w:sz w:val="24"/>
+        </w:rPr>
+        <w:t>entidades</w:t>
+      </w:r>
+      <w:r>
+        <w:rPr>
+          <w:rFonts w:ascii="Calibri" w:eastAsia="Calibri" w:hAnsi="Calibri" w:cs="Calibri"/>
+          <w:sz w:val="24"/>
+        </w:rPr>
+        <w:t>, mostrando os dados do usuário “José Silva” e sua fazenda, e vemos os registros dos sensores DHT11-001 e DHT11-002, que mostram os dados captados dos silos 100 e 101 na Fazenda “Recanto do Café”, no dia 1-10-2022, às 15:35 e 15:36 da tarde, respectivamente.</w:t>
       </w:r>
     </w:p>
     <w:p>

</xml_diff>